<commit_message>
Mise à jour du CDC en cours - Partie 3.2
</commit_message>
<xml_diff>
--- a/Ressources/CDC_PILAF.docx
+++ b/Ressources/CDC_PILAF.docx
@@ -4857,6 +4857,15 @@
       </w:r>
       <w:bookmarkEnd w:id="9"/>
     </w:p>
+    <w:bookmarkStart w:id="10" w:name="_Toc247538062"/>
+    <w:bookmarkStart w:id="11" w:name="_Toc248021649"/>
+    <w:bookmarkStart w:id="12" w:name="_Toc248021684"/>
+    <w:bookmarkStart w:id="13" w:name="_Toc248021774"/>
+    <w:bookmarkStart w:id="14" w:name="_Toc248143094"/>
+    <w:bookmarkStart w:id="15" w:name="_Toc248143980"/>
+    <w:bookmarkStart w:id="16" w:name="_Toc248197038"/>
+    <w:bookmarkStart w:id="17" w:name="_Toc37943502"/>
+    <w:bookmarkStart w:id="18" w:name="_Toc37944957"/>
     <w:p>
       <w:pPr>
         <w:pStyle w:val="Titre1"/>
@@ -4865,15 +4874,6 @@
           <w:numId w:val="0"/>
         </w:numPr>
       </w:pPr>
-      <w:bookmarkStart w:id="10" w:name="_Toc247538062"/>
-      <w:bookmarkStart w:id="11" w:name="_Toc248021649"/>
-      <w:bookmarkStart w:id="12" w:name="_Toc248021684"/>
-      <w:bookmarkStart w:id="13" w:name="_Toc248021774"/>
-      <w:bookmarkStart w:id="14" w:name="_Toc248143094"/>
-      <w:bookmarkStart w:id="15" w:name="_Toc248143980"/>
-      <w:bookmarkStart w:id="16" w:name="_Toc248197038"/>
-      <w:bookmarkStart w:id="17" w:name="_Toc37943502"/>
-      <w:bookmarkStart w:id="18" w:name="_Toc37944957"/>
       <w:r>
         <w:rPr>
           <w:b w:val="0"/>
@@ -5390,6 +5390,42 @@
     </w:p>
     <w:p>
       <w:pPr>
+        <w:rPr>
+          <w:b/>
+          <w:bCs/>
+          <w:sz w:val="24"/>
+          <w:szCs w:val="24"/>
+        </w:rPr>
+      </w:pPr>
+      <w:r>
+        <w:rPr>
+          <w:b/>
+          <w:bCs/>
+          <w:sz w:val="24"/>
+          <w:szCs w:val="24"/>
+        </w:rPr>
+        <w:t>Lors de la saisie de nouveaux clients</w:t>
+      </w:r>
+    </w:p>
+    <w:p>
+      <w:pPr>
+        <w:pStyle w:val="Pieddepage"/>
+        <w:tabs>
+          <w:tab w:val="clear" w:pos="4536"/>
+          <w:tab w:val="clear" w:pos="9072"/>
+        </w:tabs>
+        <w:overflowPunct/>
+        <w:adjustRightInd/>
+        <w:textAlignment w:val="auto"/>
+        <w:rPr>
+          <w:rFonts w:cs="Arial"/>
+          <w:sz w:val="22"/>
+          <w:szCs w:val="22"/>
+        </w:rPr>
+      </w:pPr>
+    </w:p>
+    <w:p>
+      <w:pPr>
         <w:pStyle w:val="Pieddepage"/>
         <w:tabs>
           <w:tab w:val="clear" w:pos="4536"/>
@@ -5430,14 +5466,17 @@
       <w:tblPr>
         <w:tblStyle w:val="Grilledetableauclaire"/>
         <w:tblW w:w="0" w:type="auto"/>
+        <w:jc w:val="center"/>
         <w:tblLook w:val="04A0" w:firstRow="1" w:lastRow="0" w:firstColumn="1" w:lastColumn="0" w:noHBand="0" w:noVBand="1"/>
       </w:tblPr>
       <w:tblGrid>
         <w:gridCol w:w="3220"/>
         <w:gridCol w:w="3574"/>
-        <w:gridCol w:w="2682"/>
       </w:tblGrid>
       <w:tr>
+        <w:trPr>
+          <w:jc w:val="center"/>
+        </w:trPr>
         <w:tc>
           <w:tcPr>
             <w:tcW w:w="3220" w:type="dxa"/>
@@ -5500,39 +5539,11 @@
             </w:r>
           </w:p>
         </w:tc>
-        <w:tc>
-          <w:tcPr>
-            <w:tcW w:w="2682" w:type="dxa"/>
-            <w:shd w:val="clear" w:color="auto" w:fill="0070C0"/>
-          </w:tcPr>
-          <w:p>
-            <w:pPr>
-              <w:pStyle w:val="Pieddepage"/>
-              <w:tabs>
-                <w:tab w:val="clear" w:pos="4536"/>
-                <w:tab w:val="clear" w:pos="9072"/>
-              </w:tabs>
-              <w:overflowPunct/>
-              <w:adjustRightInd/>
-              <w:textAlignment w:val="auto"/>
-              <w:rPr>
-                <w:rFonts w:cs="Arial"/>
-                <w:b/>
-                <w:color w:val="FFFFFF"/>
-              </w:rPr>
-            </w:pPr>
-            <w:r>
-              <w:rPr>
-                <w:rFonts w:cs="Arial"/>
-                <w:b/>
-                <w:color w:val="FFFFFF"/>
-              </w:rPr>
-              <w:t>Utilisation</w:t>
-            </w:r>
-          </w:p>
-        </w:tc>
       </w:tr>
       <w:tr>
+        <w:trPr>
+          <w:jc w:val="center"/>
+        </w:trPr>
         <w:tc>
           <w:tcPr>
             <w:tcW w:w="3220" w:type="dxa"/>
@@ -5587,28 +5598,11 @@
             </w:r>
           </w:p>
         </w:tc>
-        <w:tc>
-          <w:tcPr>
-            <w:tcW w:w="2682" w:type="dxa"/>
-          </w:tcPr>
-          <w:p>
-            <w:pPr>
-              <w:pStyle w:val="Pieddepage"/>
-              <w:tabs>
-                <w:tab w:val="clear" w:pos="4536"/>
-                <w:tab w:val="clear" w:pos="9072"/>
-              </w:tabs>
-              <w:overflowPunct/>
-              <w:adjustRightInd/>
-              <w:textAlignment w:val="auto"/>
-              <w:rPr>
-                <w:rFonts w:cs="Arial"/>
-              </w:rPr>
-            </w:pPr>
-          </w:p>
-        </w:tc>
       </w:tr>
       <w:tr>
+        <w:trPr>
+          <w:jc w:val="center"/>
+        </w:trPr>
         <w:tc>
           <w:tcPr>
             <w:tcW w:w="3220" w:type="dxa"/>
@@ -5663,28 +5657,11 @@
             </w:r>
           </w:p>
         </w:tc>
-        <w:tc>
-          <w:tcPr>
-            <w:tcW w:w="2682" w:type="dxa"/>
-          </w:tcPr>
-          <w:p>
-            <w:pPr>
-              <w:pStyle w:val="Pieddepage"/>
-              <w:tabs>
-                <w:tab w:val="clear" w:pos="4536"/>
-                <w:tab w:val="clear" w:pos="9072"/>
-              </w:tabs>
-              <w:overflowPunct/>
-              <w:adjustRightInd/>
-              <w:textAlignment w:val="auto"/>
-              <w:rPr>
-                <w:rFonts w:cs="Arial"/>
-              </w:rPr>
-            </w:pPr>
-          </w:p>
-        </w:tc>
       </w:tr>
       <w:tr>
+        <w:trPr>
+          <w:jc w:val="center"/>
+        </w:trPr>
         <w:tc>
           <w:tcPr>
             <w:tcW w:w="3220" w:type="dxa"/>
@@ -5735,32 +5712,22 @@
               <w:rPr>
                 <w:rFonts w:cs="Arial"/>
               </w:rPr>
-              <w:t>Alphabétique, d’une longueur de 60 caractères maximum, espaces compris, avec une liste de caractères spéciaux autorisés</w:t>
+              <w:t xml:space="preserve">Alphabétique, d’une longueur de 60 caractères maximum, espaces </w:t>
             </w:r>
-          </w:p>
-        </w:tc>
-        <w:tc>
-          <w:tcPr>
-            <w:tcW w:w="2682" w:type="dxa"/>
-          </w:tcPr>
-          <w:p>
-            <w:pPr>
-              <w:pStyle w:val="Pieddepage"/>
-              <w:tabs>
-                <w:tab w:val="clear" w:pos="4536"/>
-                <w:tab w:val="clear" w:pos="9072"/>
-              </w:tabs>
-              <w:overflowPunct/>
-              <w:adjustRightInd/>
-              <w:textAlignment w:val="auto"/>
+            <w:r>
               <w:rPr>
                 <w:rFonts w:cs="Arial"/>
               </w:rPr>
-            </w:pPr>
+              <w:lastRenderedPageBreak/>
+              <w:t>compris, avec une liste de caractères spéciaux autorisés</w:t>
+            </w:r>
           </w:p>
         </w:tc>
       </w:tr>
       <w:tr>
+        <w:trPr>
+          <w:jc w:val="center"/>
+        </w:trPr>
         <w:tc>
           <w:tcPr>
             <w:tcW w:w="3220" w:type="dxa"/>
@@ -5816,28 +5783,11 @@
             </w:r>
           </w:p>
         </w:tc>
-        <w:tc>
-          <w:tcPr>
-            <w:tcW w:w="2682" w:type="dxa"/>
-          </w:tcPr>
-          <w:p>
-            <w:pPr>
-              <w:pStyle w:val="Pieddepage"/>
-              <w:tabs>
-                <w:tab w:val="clear" w:pos="4536"/>
-                <w:tab w:val="clear" w:pos="9072"/>
-              </w:tabs>
-              <w:overflowPunct/>
-              <w:adjustRightInd/>
-              <w:textAlignment w:val="auto"/>
-              <w:rPr>
-                <w:rFonts w:cs="Arial"/>
-              </w:rPr>
-            </w:pPr>
-          </w:p>
-        </w:tc>
       </w:tr>
       <w:tr>
+        <w:trPr>
+          <w:jc w:val="center"/>
+        </w:trPr>
         <w:tc>
           <w:tcPr>
             <w:tcW w:w="3220" w:type="dxa"/>
@@ -5892,28 +5842,11 @@
             </w:r>
           </w:p>
         </w:tc>
-        <w:tc>
-          <w:tcPr>
-            <w:tcW w:w="2682" w:type="dxa"/>
-          </w:tcPr>
-          <w:p>
-            <w:pPr>
-              <w:pStyle w:val="Pieddepage"/>
-              <w:tabs>
-                <w:tab w:val="clear" w:pos="4536"/>
-                <w:tab w:val="clear" w:pos="9072"/>
-              </w:tabs>
-              <w:overflowPunct/>
-              <w:adjustRightInd/>
-              <w:textAlignment w:val="auto"/>
-              <w:rPr>
-                <w:rFonts w:cs="Arial"/>
-              </w:rPr>
-            </w:pPr>
-          </w:p>
-        </w:tc>
       </w:tr>
       <w:tr>
+        <w:trPr>
+          <w:jc w:val="center"/>
+        </w:trPr>
         <w:tc>
           <w:tcPr>
             <w:tcW w:w="3220" w:type="dxa"/>
@@ -5968,28 +5901,11 @@
             </w:r>
           </w:p>
         </w:tc>
-        <w:tc>
-          <w:tcPr>
-            <w:tcW w:w="2682" w:type="dxa"/>
-          </w:tcPr>
-          <w:p>
-            <w:pPr>
-              <w:pStyle w:val="Pieddepage"/>
-              <w:tabs>
-                <w:tab w:val="clear" w:pos="4536"/>
-                <w:tab w:val="clear" w:pos="9072"/>
-              </w:tabs>
-              <w:overflowPunct/>
-              <w:adjustRightInd/>
-              <w:textAlignment w:val="auto"/>
-              <w:rPr>
-                <w:rFonts w:cs="Arial"/>
-              </w:rPr>
-            </w:pPr>
-          </w:p>
-        </w:tc>
       </w:tr>
       <w:tr>
+        <w:trPr>
+          <w:jc w:val="center"/>
+        </w:trPr>
         <w:tc>
           <w:tcPr>
             <w:tcW w:w="3220" w:type="dxa"/>
@@ -6044,28 +5960,11 @@
             </w:r>
           </w:p>
         </w:tc>
-        <w:tc>
-          <w:tcPr>
-            <w:tcW w:w="2682" w:type="dxa"/>
-          </w:tcPr>
-          <w:p>
-            <w:pPr>
-              <w:pStyle w:val="Pieddepage"/>
-              <w:tabs>
-                <w:tab w:val="clear" w:pos="4536"/>
-                <w:tab w:val="clear" w:pos="9072"/>
-              </w:tabs>
-              <w:overflowPunct/>
-              <w:adjustRightInd/>
-              <w:textAlignment w:val="auto"/>
-              <w:rPr>
-                <w:rFonts w:cs="Arial"/>
-              </w:rPr>
-            </w:pPr>
-          </w:p>
-        </w:tc>
       </w:tr>
       <w:tr>
+        <w:trPr>
+          <w:jc w:val="center"/>
+        </w:trPr>
         <w:tc>
           <w:tcPr>
             <w:tcW w:w="3220" w:type="dxa"/>
@@ -6146,28 +6045,11 @@
             </w:r>
           </w:p>
         </w:tc>
-        <w:tc>
-          <w:tcPr>
-            <w:tcW w:w="2682" w:type="dxa"/>
-          </w:tcPr>
-          <w:p>
-            <w:pPr>
-              <w:pStyle w:val="Pieddepage"/>
-              <w:tabs>
-                <w:tab w:val="clear" w:pos="4536"/>
-                <w:tab w:val="clear" w:pos="9072"/>
-              </w:tabs>
-              <w:overflowPunct/>
-              <w:adjustRightInd/>
-              <w:textAlignment w:val="auto"/>
-              <w:rPr>
-                <w:rFonts w:cs="Arial"/>
-              </w:rPr>
-            </w:pPr>
-          </w:p>
-        </w:tc>
       </w:tr>
       <w:tr>
+        <w:trPr>
+          <w:jc w:val="center"/>
+        </w:trPr>
         <w:tc>
           <w:tcPr>
             <w:tcW w:w="3220" w:type="dxa"/>
@@ -6187,12 +6069,244 @@
                 <w:b/>
               </w:rPr>
             </w:pPr>
+            <w:proofErr w:type="gramStart"/>
             <w:r>
               <w:rPr>
                 <w:rFonts w:cs="Arial"/>
                 <w:b/>
               </w:rPr>
               <w:t>E-mail</w:t>
+            </w:r>
+            <w:proofErr w:type="gramEnd"/>
+          </w:p>
+        </w:tc>
+        <w:tc>
+          <w:tcPr>
+            <w:tcW w:w="3574" w:type="dxa"/>
+          </w:tcPr>
+          <w:p>
+            <w:pPr>
+              <w:pStyle w:val="Pieddepage"/>
+              <w:tabs>
+                <w:tab w:val="clear" w:pos="4536"/>
+                <w:tab w:val="clear" w:pos="9072"/>
+              </w:tabs>
+              <w:overflowPunct/>
+              <w:adjustRightInd/>
+              <w:textAlignment w:val="auto"/>
+              <w:rPr>
+                <w:rFonts w:cs="Arial"/>
+              </w:rPr>
+            </w:pPr>
+            <w:r>
+              <w:rPr>
+                <w:rFonts w:cs="Arial"/>
+              </w:rPr>
+              <w:t>Alphanumérique, d’une longueur de 50 caractères maximum, sans caractères spéciaux sauf « @ », au format d’une adresse e-mail.</w:t>
+            </w:r>
+          </w:p>
+        </w:tc>
+      </w:tr>
+    </w:tbl>
+    <w:p>
+      <w:pPr>
+        <w:pStyle w:val="Pieddepage"/>
+        <w:tabs>
+          <w:tab w:val="clear" w:pos="4536"/>
+          <w:tab w:val="clear" w:pos="9072"/>
+        </w:tabs>
+        <w:overflowPunct/>
+        <w:adjustRightInd/>
+        <w:ind w:firstLine="142"/>
+        <w:textAlignment w:val="auto"/>
+        <w:rPr>
+          <w:rFonts w:cs="Arial"/>
+          <w:sz w:val="22"/>
+          <w:szCs w:val="22"/>
+        </w:rPr>
+      </w:pPr>
+    </w:p>
+    <w:p>
+      <w:pPr>
+        <w:rPr>
+          <w:b/>
+          <w:bCs/>
+          <w:sz w:val="24"/>
+          <w:szCs w:val="24"/>
+        </w:rPr>
+      </w:pPr>
+      <w:r>
+        <w:rPr>
+          <w:b/>
+          <w:bCs/>
+          <w:sz w:val="24"/>
+          <w:szCs w:val="24"/>
+        </w:rPr>
+        <w:t>Lors de la saisie de nouveaux fournisseurs</w:t>
+      </w:r>
+    </w:p>
+    <w:p>
+      <w:pPr>
+        <w:pStyle w:val="Pieddepage"/>
+        <w:tabs>
+          <w:tab w:val="clear" w:pos="4536"/>
+          <w:tab w:val="clear" w:pos="9072"/>
+        </w:tabs>
+        <w:overflowPunct/>
+        <w:adjustRightInd/>
+        <w:textAlignment w:val="auto"/>
+        <w:rPr>
+          <w:rFonts w:cs="Arial"/>
+          <w:sz w:val="22"/>
+          <w:szCs w:val="22"/>
+        </w:rPr>
+      </w:pPr>
+    </w:p>
+    <w:p>
+      <w:pPr>
+        <w:pStyle w:val="Pieddepage"/>
+        <w:tabs>
+          <w:tab w:val="clear" w:pos="4536"/>
+          <w:tab w:val="clear" w:pos="9072"/>
+        </w:tabs>
+        <w:overflowPunct/>
+        <w:adjustRightInd/>
+        <w:ind w:firstLine="142"/>
+        <w:textAlignment w:val="auto"/>
+        <w:rPr>
+          <w:rFonts w:cs="Arial"/>
+        </w:rPr>
+      </w:pPr>
+      <w:r>
+        <w:rPr>
+          <w:rFonts w:cs="Arial"/>
+        </w:rPr>
+        <w:t>Le directeur commercial, ou le directeur de la société, lors de la saisie d’un nouveau fournisseur, doit insérer toutes les informations demandées ci-dessous pour que le système valide l’enregistrement du nouveau fournisseur.</w:t>
+      </w:r>
+    </w:p>
+    <w:p>
+      <w:pPr>
+        <w:pStyle w:val="Pieddepage"/>
+        <w:tabs>
+          <w:tab w:val="clear" w:pos="4536"/>
+          <w:tab w:val="clear" w:pos="9072"/>
+        </w:tabs>
+        <w:overflowPunct/>
+        <w:adjustRightInd/>
+        <w:ind w:firstLine="142"/>
+        <w:textAlignment w:val="auto"/>
+        <w:rPr>
+          <w:rFonts w:cs="Arial"/>
+        </w:rPr>
+      </w:pPr>
+    </w:p>
+    <w:tbl>
+      <w:tblPr>
+        <w:tblStyle w:val="Grilledetableauclaire"/>
+        <w:tblW w:w="0" w:type="auto"/>
+        <w:jc w:val="center"/>
+        <w:tblLook w:val="04A0" w:firstRow="1" w:lastRow="0" w:firstColumn="1" w:lastColumn="0" w:noHBand="0" w:noVBand="1"/>
+      </w:tblPr>
+      <w:tblGrid>
+        <w:gridCol w:w="3220"/>
+        <w:gridCol w:w="3574"/>
+      </w:tblGrid>
+      <w:tr>
+        <w:trPr>
+          <w:jc w:val="center"/>
+        </w:trPr>
+        <w:tc>
+          <w:tcPr>
+            <w:tcW w:w="3220" w:type="dxa"/>
+            <w:shd w:val="clear" w:color="auto" w:fill="0070C0"/>
+          </w:tcPr>
+          <w:p>
+            <w:pPr>
+              <w:pStyle w:val="Pieddepage"/>
+              <w:tabs>
+                <w:tab w:val="clear" w:pos="4536"/>
+                <w:tab w:val="clear" w:pos="9072"/>
+              </w:tabs>
+              <w:overflowPunct/>
+              <w:adjustRightInd/>
+              <w:textAlignment w:val="auto"/>
+              <w:rPr>
+                <w:rFonts w:cs="Arial"/>
+                <w:b/>
+                <w:color w:val="FFFFFF"/>
+              </w:rPr>
+            </w:pPr>
+            <w:r>
+              <w:rPr>
+                <w:rFonts w:cs="Arial"/>
+                <w:b/>
+                <w:color w:val="FFFFFF"/>
+              </w:rPr>
+              <w:t>Nom</w:t>
+            </w:r>
+          </w:p>
+        </w:tc>
+        <w:tc>
+          <w:tcPr>
+            <w:tcW w:w="3574" w:type="dxa"/>
+            <w:shd w:val="clear" w:color="auto" w:fill="0070C0"/>
+          </w:tcPr>
+          <w:p>
+            <w:pPr>
+              <w:pStyle w:val="Pieddepage"/>
+              <w:tabs>
+                <w:tab w:val="clear" w:pos="4536"/>
+                <w:tab w:val="clear" w:pos="9072"/>
+              </w:tabs>
+              <w:overflowPunct/>
+              <w:adjustRightInd/>
+              <w:textAlignment w:val="auto"/>
+              <w:rPr>
+                <w:rFonts w:cs="Arial"/>
+                <w:b/>
+                <w:color w:val="FFFFFF"/>
+              </w:rPr>
+            </w:pPr>
+            <w:r>
+              <w:rPr>
+                <w:rFonts w:cs="Arial"/>
+                <w:b/>
+                <w:color w:val="FFFFFF"/>
+              </w:rPr>
+              <w:t>Nature</w:t>
+            </w:r>
+          </w:p>
+        </w:tc>
+      </w:tr>
+      <w:tr>
+        <w:trPr>
+          <w:jc w:val="center"/>
+        </w:trPr>
+        <w:tc>
+          <w:tcPr>
+            <w:tcW w:w="3220" w:type="dxa"/>
+          </w:tcPr>
+          <w:p>
+            <w:pPr>
+              <w:pStyle w:val="Pieddepage"/>
+              <w:tabs>
+                <w:tab w:val="clear" w:pos="4536"/>
+                <w:tab w:val="clear" w:pos="9072"/>
+              </w:tabs>
+              <w:overflowPunct/>
+              <w:adjustRightInd/>
+              <w:textAlignment w:val="auto"/>
+              <w:rPr>
+                <w:rFonts w:cs="Arial"/>
+                <w:b/>
+              </w:rPr>
+            </w:pPr>
+            <w:r>
+              <w:rPr>
+                <w:rFonts w:cs="Arial"/>
+                <w:b/>
+              </w:rPr>
+              <w:t>Type de société</w:t>
             </w:r>
           </w:p>
         </w:tc>
@@ -6218,13 +6332,30 @@
               <w:rPr>
                 <w:rFonts w:cs="Arial"/>
               </w:rPr>
-              <w:t>Alphanumérique, d’une longueur de 50 caractères maximum, sans caractères spéciaux sauf « @ », au format d’une adresse e-mail.</w:t>
+              <w:t>Alphabétique avec les valeurs {Indé., SAS., SARL., SA</w:t>
+            </w:r>
+            <w:r>
+              <w:rPr>
+                <w:rFonts w:cs="Arial"/>
+              </w:rPr>
+              <w:t>.</w:t>
+            </w:r>
+            <w:r>
+              <w:rPr>
+                <w:rFonts w:cs="Arial"/>
+              </w:rPr>
+              <w:t>}</w:t>
             </w:r>
           </w:p>
         </w:tc>
+      </w:tr>
+      <w:tr>
+        <w:trPr>
+          <w:jc w:val="center"/>
+        </w:trPr>
         <w:tc>
           <w:tcPr>
-            <w:tcW w:w="2682" w:type="dxa"/>
+            <w:tcW w:w="3220" w:type="dxa"/>
           </w:tcPr>
           <w:p>
             <w:pPr>
@@ -6238,8 +6369,601 @@
               <w:textAlignment w:val="auto"/>
               <w:rPr>
                 <w:rFonts w:cs="Arial"/>
+                <w:b/>
               </w:rPr>
             </w:pPr>
+            <w:r>
+              <w:rPr>
+                <w:rFonts w:cs="Arial"/>
+                <w:b/>
+              </w:rPr>
+              <w:t>Nom de société</w:t>
+            </w:r>
+          </w:p>
+        </w:tc>
+        <w:tc>
+          <w:tcPr>
+            <w:tcW w:w="3574" w:type="dxa"/>
+          </w:tcPr>
+          <w:p>
+            <w:pPr>
+              <w:pStyle w:val="Pieddepage"/>
+              <w:tabs>
+                <w:tab w:val="clear" w:pos="4536"/>
+                <w:tab w:val="clear" w:pos="9072"/>
+              </w:tabs>
+              <w:overflowPunct/>
+              <w:adjustRightInd/>
+              <w:textAlignment w:val="auto"/>
+              <w:rPr>
+                <w:rFonts w:cs="Arial"/>
+              </w:rPr>
+            </w:pPr>
+            <w:r>
+              <w:rPr>
+                <w:rFonts w:cs="Arial"/>
+              </w:rPr>
+              <w:t>Alphabétique d’une longueur de 60 caractères maximum, espaces compris, avec une liste de caractères spéciaux autorisés</w:t>
+            </w:r>
+          </w:p>
+        </w:tc>
+      </w:tr>
+      <w:tr>
+        <w:trPr>
+          <w:jc w:val="center"/>
+        </w:trPr>
+        <w:tc>
+          <w:tcPr>
+            <w:tcW w:w="3220" w:type="dxa"/>
+          </w:tcPr>
+          <w:p>
+            <w:pPr>
+              <w:pStyle w:val="Pieddepage"/>
+              <w:tabs>
+                <w:tab w:val="clear" w:pos="4536"/>
+                <w:tab w:val="clear" w:pos="9072"/>
+              </w:tabs>
+              <w:overflowPunct/>
+              <w:adjustRightInd/>
+              <w:textAlignment w:val="auto"/>
+              <w:rPr>
+                <w:rFonts w:cs="Arial"/>
+                <w:b/>
+              </w:rPr>
+            </w:pPr>
+            <w:r>
+              <w:rPr>
+                <w:rFonts w:cs="Arial"/>
+                <w:b/>
+              </w:rPr>
+              <w:t>Numéro de voie</w:t>
+            </w:r>
+          </w:p>
+        </w:tc>
+        <w:tc>
+          <w:tcPr>
+            <w:tcW w:w="3574" w:type="dxa"/>
+          </w:tcPr>
+          <w:p>
+            <w:pPr>
+              <w:pStyle w:val="Pieddepage"/>
+              <w:tabs>
+                <w:tab w:val="clear" w:pos="4536"/>
+                <w:tab w:val="clear" w:pos="9072"/>
+              </w:tabs>
+              <w:overflowPunct/>
+              <w:adjustRightInd/>
+              <w:textAlignment w:val="auto"/>
+              <w:rPr>
+                <w:rFonts w:cs="Arial"/>
+              </w:rPr>
+            </w:pPr>
+            <w:r>
+              <w:rPr>
+                <w:rFonts w:cs="Arial"/>
+              </w:rPr>
+              <w:t>Alphanumérique, d’une longueur de 10 caractères maximum.</w:t>
+            </w:r>
+          </w:p>
+        </w:tc>
+      </w:tr>
+      <w:tr>
+        <w:trPr>
+          <w:jc w:val="center"/>
+        </w:trPr>
+        <w:tc>
+          <w:tcPr>
+            <w:tcW w:w="3220" w:type="dxa"/>
+          </w:tcPr>
+          <w:p>
+            <w:pPr>
+              <w:pStyle w:val="Pieddepage"/>
+              <w:tabs>
+                <w:tab w:val="clear" w:pos="4536"/>
+                <w:tab w:val="clear" w:pos="9072"/>
+              </w:tabs>
+              <w:overflowPunct/>
+              <w:adjustRightInd/>
+              <w:textAlignment w:val="auto"/>
+              <w:rPr>
+                <w:rFonts w:cs="Arial"/>
+                <w:b/>
+              </w:rPr>
+            </w:pPr>
+            <w:r>
+              <w:rPr>
+                <w:rFonts w:cs="Arial"/>
+                <w:b/>
+              </w:rPr>
+              <w:t>Voie</w:t>
+            </w:r>
+          </w:p>
+        </w:tc>
+        <w:tc>
+          <w:tcPr>
+            <w:tcW w:w="3574" w:type="dxa"/>
+          </w:tcPr>
+          <w:p>
+            <w:pPr>
+              <w:pStyle w:val="Pieddepage"/>
+              <w:tabs>
+                <w:tab w:val="clear" w:pos="4536"/>
+                <w:tab w:val="clear" w:pos="9072"/>
+              </w:tabs>
+              <w:overflowPunct/>
+              <w:adjustRightInd/>
+              <w:textAlignment w:val="auto"/>
+              <w:rPr>
+                <w:rFonts w:cs="Arial"/>
+              </w:rPr>
+            </w:pPr>
+            <w:r>
+              <w:rPr>
+                <w:rFonts w:cs="Arial"/>
+              </w:rPr>
+              <w:t>Alphabétique, d’une longueur de 50 caractères maximum, espaces compris.</w:t>
+            </w:r>
+          </w:p>
+        </w:tc>
+      </w:tr>
+      <w:tr>
+        <w:trPr>
+          <w:jc w:val="center"/>
+        </w:trPr>
+        <w:tc>
+          <w:tcPr>
+            <w:tcW w:w="3220" w:type="dxa"/>
+          </w:tcPr>
+          <w:p>
+            <w:pPr>
+              <w:pStyle w:val="Pieddepage"/>
+              <w:tabs>
+                <w:tab w:val="clear" w:pos="4536"/>
+                <w:tab w:val="clear" w:pos="9072"/>
+              </w:tabs>
+              <w:overflowPunct/>
+              <w:adjustRightInd/>
+              <w:textAlignment w:val="auto"/>
+              <w:rPr>
+                <w:rFonts w:cs="Arial"/>
+                <w:b/>
+              </w:rPr>
+            </w:pPr>
+            <w:r>
+              <w:rPr>
+                <w:rFonts w:cs="Arial"/>
+                <w:b/>
+              </w:rPr>
+              <w:t>Code Postal</w:t>
+            </w:r>
+          </w:p>
+        </w:tc>
+        <w:tc>
+          <w:tcPr>
+            <w:tcW w:w="3574" w:type="dxa"/>
+          </w:tcPr>
+          <w:p>
+            <w:pPr>
+              <w:pStyle w:val="Pieddepage"/>
+              <w:tabs>
+                <w:tab w:val="clear" w:pos="4536"/>
+                <w:tab w:val="clear" w:pos="9072"/>
+              </w:tabs>
+              <w:overflowPunct/>
+              <w:adjustRightInd/>
+              <w:textAlignment w:val="auto"/>
+              <w:rPr>
+                <w:rFonts w:cs="Arial"/>
+              </w:rPr>
+            </w:pPr>
+            <w:r>
+              <w:rPr>
+                <w:rFonts w:cs="Arial"/>
+              </w:rPr>
+              <w:t>Numérique, d’une longueur de 5 caractères obligatoire.</w:t>
+            </w:r>
+          </w:p>
+        </w:tc>
+      </w:tr>
+      <w:tr>
+        <w:trPr>
+          <w:jc w:val="center"/>
+        </w:trPr>
+        <w:tc>
+          <w:tcPr>
+            <w:tcW w:w="3220" w:type="dxa"/>
+          </w:tcPr>
+          <w:p>
+            <w:pPr>
+              <w:pStyle w:val="Pieddepage"/>
+              <w:tabs>
+                <w:tab w:val="clear" w:pos="4536"/>
+                <w:tab w:val="clear" w:pos="9072"/>
+              </w:tabs>
+              <w:overflowPunct/>
+              <w:adjustRightInd/>
+              <w:textAlignment w:val="auto"/>
+              <w:rPr>
+                <w:rFonts w:cs="Arial"/>
+                <w:b/>
+              </w:rPr>
+            </w:pPr>
+            <w:r>
+              <w:rPr>
+                <w:rFonts w:cs="Arial"/>
+                <w:b/>
+              </w:rPr>
+              <w:t>Pays</w:t>
+            </w:r>
+          </w:p>
+        </w:tc>
+        <w:tc>
+          <w:tcPr>
+            <w:tcW w:w="3574" w:type="dxa"/>
+          </w:tcPr>
+          <w:p>
+            <w:pPr>
+              <w:pStyle w:val="Pieddepage"/>
+              <w:tabs>
+                <w:tab w:val="clear" w:pos="4536"/>
+                <w:tab w:val="clear" w:pos="9072"/>
+              </w:tabs>
+              <w:overflowPunct/>
+              <w:adjustRightInd/>
+              <w:textAlignment w:val="auto"/>
+              <w:rPr>
+                <w:rFonts w:cs="Arial"/>
+              </w:rPr>
+            </w:pPr>
+            <w:r>
+              <w:rPr>
+                <w:rFonts w:cs="Arial"/>
+              </w:rPr>
+              <w:t>Alphabétique, issus d’une base de « Pays » créée.</w:t>
+            </w:r>
+          </w:p>
+        </w:tc>
+      </w:tr>
+      <w:tr>
+        <w:trPr>
+          <w:jc w:val="center"/>
+        </w:trPr>
+        <w:tc>
+          <w:tcPr>
+            <w:tcW w:w="3220" w:type="dxa"/>
+          </w:tcPr>
+          <w:p>
+            <w:pPr>
+              <w:pStyle w:val="Pieddepage"/>
+              <w:tabs>
+                <w:tab w:val="clear" w:pos="4536"/>
+                <w:tab w:val="clear" w:pos="9072"/>
+              </w:tabs>
+              <w:overflowPunct/>
+              <w:adjustRightInd/>
+              <w:textAlignment w:val="auto"/>
+              <w:rPr>
+                <w:rFonts w:cs="Arial"/>
+                <w:b/>
+              </w:rPr>
+            </w:pPr>
+            <w:r>
+              <w:rPr>
+                <w:rFonts w:cs="Arial"/>
+                <w:b/>
+              </w:rPr>
+              <w:t>Civilité</w:t>
+            </w:r>
+          </w:p>
+        </w:tc>
+        <w:tc>
+          <w:tcPr>
+            <w:tcW w:w="3574" w:type="dxa"/>
+          </w:tcPr>
+          <w:p>
+            <w:pPr>
+              <w:pStyle w:val="Pieddepage"/>
+              <w:tabs>
+                <w:tab w:val="clear" w:pos="4536"/>
+                <w:tab w:val="clear" w:pos="9072"/>
+              </w:tabs>
+              <w:overflowPunct/>
+              <w:adjustRightInd/>
+              <w:textAlignment w:val="auto"/>
+              <w:rPr>
+                <w:rFonts w:cs="Arial"/>
+              </w:rPr>
+            </w:pPr>
+            <w:r>
+              <w:rPr>
+                <w:rFonts w:cs="Arial"/>
+              </w:rPr>
+              <w:t>Alphabétique avec les valeurs {Monsieur, Madame}</w:t>
+            </w:r>
+          </w:p>
+        </w:tc>
+      </w:tr>
+      <w:tr>
+        <w:trPr>
+          <w:jc w:val="center"/>
+        </w:trPr>
+        <w:tc>
+          <w:tcPr>
+            <w:tcW w:w="3220" w:type="dxa"/>
+          </w:tcPr>
+          <w:p>
+            <w:pPr>
+              <w:pStyle w:val="Pieddepage"/>
+              <w:tabs>
+                <w:tab w:val="clear" w:pos="4536"/>
+                <w:tab w:val="clear" w:pos="9072"/>
+              </w:tabs>
+              <w:overflowPunct/>
+              <w:adjustRightInd/>
+              <w:textAlignment w:val="auto"/>
+              <w:rPr>
+                <w:rFonts w:cs="Arial"/>
+                <w:b/>
+              </w:rPr>
+            </w:pPr>
+            <w:r>
+              <w:rPr>
+                <w:rFonts w:cs="Arial"/>
+                <w:b/>
+              </w:rPr>
+              <w:t>Nom de famille</w:t>
+            </w:r>
+          </w:p>
+        </w:tc>
+        <w:tc>
+          <w:tcPr>
+            <w:tcW w:w="3574" w:type="dxa"/>
+          </w:tcPr>
+          <w:p>
+            <w:pPr>
+              <w:pStyle w:val="Pieddepage"/>
+              <w:tabs>
+                <w:tab w:val="clear" w:pos="4536"/>
+                <w:tab w:val="clear" w:pos="9072"/>
+              </w:tabs>
+              <w:overflowPunct/>
+              <w:adjustRightInd/>
+              <w:textAlignment w:val="auto"/>
+              <w:rPr>
+                <w:rFonts w:cs="Arial"/>
+              </w:rPr>
+            </w:pPr>
+            <w:r>
+              <w:rPr>
+                <w:rFonts w:cs="Arial"/>
+              </w:rPr>
+              <w:t>Alphabétique, d’une longueur de 60 caractères maximum, espaces compris, avec une liste de caractères spéciaux autorisés</w:t>
+            </w:r>
+          </w:p>
+        </w:tc>
+      </w:tr>
+      <w:tr>
+        <w:trPr>
+          <w:jc w:val="center"/>
+        </w:trPr>
+        <w:tc>
+          <w:tcPr>
+            <w:tcW w:w="3220" w:type="dxa"/>
+          </w:tcPr>
+          <w:p>
+            <w:pPr>
+              <w:pStyle w:val="Pieddepage"/>
+              <w:tabs>
+                <w:tab w:val="clear" w:pos="4536"/>
+                <w:tab w:val="clear" w:pos="9072"/>
+              </w:tabs>
+              <w:overflowPunct/>
+              <w:adjustRightInd/>
+              <w:textAlignment w:val="auto"/>
+              <w:rPr>
+                <w:rFonts w:cs="Arial"/>
+                <w:b/>
+              </w:rPr>
+            </w:pPr>
+            <w:r>
+              <w:rPr>
+                <w:rFonts w:cs="Arial"/>
+                <w:b/>
+              </w:rPr>
+              <w:t>Prénom(s)</w:t>
+            </w:r>
+          </w:p>
+        </w:tc>
+        <w:tc>
+          <w:tcPr>
+            <w:tcW w:w="3574" w:type="dxa"/>
+          </w:tcPr>
+          <w:p>
+            <w:pPr>
+              <w:pStyle w:val="Pieddepage"/>
+              <w:tabs>
+                <w:tab w:val="clear" w:pos="4536"/>
+                <w:tab w:val="clear" w:pos="9072"/>
+              </w:tabs>
+              <w:overflowPunct/>
+              <w:adjustRightInd/>
+              <w:textAlignment w:val="auto"/>
+              <w:rPr>
+                <w:rFonts w:cs="Arial"/>
+              </w:rPr>
+            </w:pPr>
+            <w:r>
+              <w:rPr>
+                <w:rFonts w:cs="Arial"/>
+              </w:rPr>
+              <w:t>Alphabétique, d’une longueur de 60 caractères maximum, espaces compris, avec une liste de caractères spéciaux autorisés</w:t>
+            </w:r>
+          </w:p>
+        </w:tc>
+      </w:tr>
+      <w:tr>
+        <w:trPr>
+          <w:jc w:val="center"/>
+        </w:trPr>
+        <w:tc>
+          <w:tcPr>
+            <w:tcW w:w="3220" w:type="dxa"/>
+          </w:tcPr>
+          <w:p>
+            <w:pPr>
+              <w:pStyle w:val="Pieddepage"/>
+              <w:tabs>
+                <w:tab w:val="clear" w:pos="4536"/>
+                <w:tab w:val="clear" w:pos="9072"/>
+              </w:tabs>
+              <w:overflowPunct/>
+              <w:adjustRightInd/>
+              <w:textAlignment w:val="auto"/>
+              <w:rPr>
+                <w:rFonts w:cs="Arial"/>
+                <w:b/>
+              </w:rPr>
+            </w:pPr>
+            <w:r>
+              <w:rPr>
+                <w:rFonts w:cs="Arial"/>
+                <w:b/>
+              </w:rPr>
+              <w:t>Numéro de téléphone</w:t>
+            </w:r>
+          </w:p>
+        </w:tc>
+        <w:tc>
+          <w:tcPr>
+            <w:tcW w:w="3574" w:type="dxa"/>
+          </w:tcPr>
+          <w:p>
+            <w:pPr>
+              <w:pStyle w:val="Pieddepage"/>
+              <w:tabs>
+                <w:tab w:val="clear" w:pos="4536"/>
+                <w:tab w:val="clear" w:pos="9072"/>
+              </w:tabs>
+              <w:overflowPunct/>
+              <w:adjustRightInd/>
+              <w:textAlignment w:val="auto"/>
+              <w:rPr>
+                <w:rFonts w:cs="Arial"/>
+              </w:rPr>
+            </w:pPr>
+            <w:r>
+              <w:rPr>
+                <w:rFonts w:cs="Arial"/>
+              </w:rPr>
+              <w:t xml:space="preserve">Numérique, d’une longueur de 9 caractères obligatoire, avec un préfixe de la </w:t>
+            </w:r>
+            <w:r>
+              <w:rPr>
+                <w:rFonts w:cs="Arial"/>
+              </w:rPr>
+              <w:t>forme</w:t>
+            </w:r>
+            <w:r>
+              <w:rPr>
+                <w:rFonts w:cs="Arial"/>
+              </w:rPr>
+              <w:t xml:space="preserve"> « </w:t>
+            </w:r>
+            <w:proofErr w:type="gramStart"/>
+            <w:r>
+              <w:rPr>
+                <w:rFonts w:cs="Arial"/>
+              </w:rPr>
+              <w:t>+[</w:t>
+            </w:r>
+            <w:proofErr w:type="gramEnd"/>
+            <w:r>
+              <w:rPr>
+                <w:rFonts w:cs="Arial"/>
+              </w:rPr>
+              <w:t>indicatif du pays] ».</w:t>
+            </w:r>
+          </w:p>
+        </w:tc>
+      </w:tr>
+      <w:tr>
+        <w:trPr>
+          <w:jc w:val="center"/>
+        </w:trPr>
+        <w:tc>
+          <w:tcPr>
+            <w:tcW w:w="3220" w:type="dxa"/>
+          </w:tcPr>
+          <w:p>
+            <w:pPr>
+              <w:pStyle w:val="Pieddepage"/>
+              <w:tabs>
+                <w:tab w:val="clear" w:pos="4536"/>
+                <w:tab w:val="clear" w:pos="9072"/>
+              </w:tabs>
+              <w:overflowPunct/>
+              <w:adjustRightInd/>
+              <w:textAlignment w:val="auto"/>
+              <w:rPr>
+                <w:rFonts w:cs="Arial"/>
+                <w:b/>
+              </w:rPr>
+            </w:pPr>
+            <w:proofErr w:type="gramStart"/>
+            <w:r>
+              <w:rPr>
+                <w:rFonts w:cs="Arial"/>
+                <w:b/>
+              </w:rPr>
+              <w:t>E-mail</w:t>
+            </w:r>
+            <w:proofErr w:type="gramEnd"/>
+          </w:p>
+        </w:tc>
+        <w:tc>
+          <w:tcPr>
+            <w:tcW w:w="3574" w:type="dxa"/>
+          </w:tcPr>
+          <w:p>
+            <w:pPr>
+              <w:pStyle w:val="Pieddepage"/>
+              <w:tabs>
+                <w:tab w:val="clear" w:pos="4536"/>
+                <w:tab w:val="clear" w:pos="9072"/>
+              </w:tabs>
+              <w:overflowPunct/>
+              <w:adjustRightInd/>
+              <w:textAlignment w:val="auto"/>
+              <w:rPr>
+                <w:rFonts w:cs="Arial"/>
+              </w:rPr>
+            </w:pPr>
+            <w:r>
+              <w:rPr>
+                <w:rFonts w:cs="Arial"/>
+              </w:rPr>
+              <w:t>Alphanumérique, d’une longueur de 50 caractères maximum, sans caractères spéciaux sauf « @ », au format d’une adresse e-mail.</w:t>
+            </w:r>
           </w:p>
         </w:tc>
       </w:tr>
@@ -6282,6 +7006,43 @@
     </w:p>
     <w:p>
       <w:pPr>
+        <w:rPr>
+          <w:b/>
+          <w:bCs/>
+          <w:sz w:val="24"/>
+          <w:szCs w:val="24"/>
+        </w:rPr>
+      </w:pPr>
+      <w:r>
+        <w:rPr>
+          <w:b/>
+          <w:bCs/>
+          <w:sz w:val="24"/>
+          <w:szCs w:val="24"/>
+        </w:rPr>
+        <w:lastRenderedPageBreak/>
+        <w:t>Lors de la saisie de nouveaux employés</w:t>
+      </w:r>
+    </w:p>
+    <w:p>
+      <w:pPr>
+        <w:pStyle w:val="Pieddepage"/>
+        <w:tabs>
+          <w:tab w:val="clear" w:pos="4536"/>
+          <w:tab w:val="clear" w:pos="9072"/>
+        </w:tabs>
+        <w:overflowPunct/>
+        <w:adjustRightInd/>
+        <w:textAlignment w:val="auto"/>
+        <w:rPr>
+          <w:rFonts w:cs="Arial"/>
+          <w:sz w:val="22"/>
+          <w:szCs w:val="22"/>
+        </w:rPr>
+      </w:pPr>
+    </w:p>
+    <w:p>
+      <w:pPr>
         <w:pStyle w:val="Pieddepage"/>
         <w:tabs>
           <w:tab w:val="clear" w:pos="4536"/>
@@ -6293,8 +7054,1280 @@
         <w:textAlignment w:val="auto"/>
         <w:rPr>
           <w:rFonts w:cs="Arial"/>
+        </w:rPr>
+      </w:pPr>
+      <w:r>
+        <w:rPr>
+          <w:rFonts w:cs="Arial"/>
+        </w:rPr>
+        <w:t>L</w:t>
+      </w:r>
+      <w:r>
+        <w:rPr>
+          <w:rFonts w:cs="Arial"/>
+        </w:rPr>
+        <w:t>a secrétaire</w:t>
+      </w:r>
+      <w:r>
+        <w:rPr>
+          <w:rFonts w:cs="Arial"/>
+        </w:rPr>
+        <w:t>, ou le directeur de la société, lors de la saisie d’un nouveau fournisseur, doit insérer toutes les informations demandées ci-dessous pour que le système valide l’enregistrement du nouveau fournisseur.</w:t>
+      </w:r>
+    </w:p>
+    <w:p>
+      <w:pPr>
+        <w:pStyle w:val="Pieddepage"/>
+        <w:tabs>
+          <w:tab w:val="clear" w:pos="4536"/>
+          <w:tab w:val="clear" w:pos="9072"/>
+        </w:tabs>
+        <w:overflowPunct/>
+        <w:adjustRightInd/>
+        <w:textAlignment w:val="auto"/>
+        <w:rPr>
+          <w:rFonts w:cs="Arial"/>
           <w:sz w:val="22"/>
           <w:szCs w:val="22"/>
+        </w:rPr>
+      </w:pPr>
+    </w:p>
+    <w:tbl>
+      <w:tblPr>
+        <w:tblStyle w:val="Grilledetableauclaire"/>
+        <w:tblW w:w="0" w:type="auto"/>
+        <w:jc w:val="center"/>
+        <w:tblLook w:val="04A0" w:firstRow="1" w:lastRow="0" w:firstColumn="1" w:lastColumn="0" w:noHBand="0" w:noVBand="1"/>
+      </w:tblPr>
+      <w:tblGrid>
+        <w:gridCol w:w="3220"/>
+        <w:gridCol w:w="3574"/>
+      </w:tblGrid>
+      <w:tr>
+        <w:trPr>
+          <w:jc w:val="center"/>
+        </w:trPr>
+        <w:tc>
+          <w:tcPr>
+            <w:tcW w:w="3220" w:type="dxa"/>
+            <w:shd w:val="clear" w:color="auto" w:fill="0070C0"/>
+          </w:tcPr>
+          <w:p>
+            <w:pPr>
+              <w:pStyle w:val="Pieddepage"/>
+              <w:tabs>
+                <w:tab w:val="clear" w:pos="4536"/>
+                <w:tab w:val="clear" w:pos="9072"/>
+              </w:tabs>
+              <w:overflowPunct/>
+              <w:adjustRightInd/>
+              <w:textAlignment w:val="auto"/>
+              <w:rPr>
+                <w:rFonts w:cs="Arial"/>
+                <w:b/>
+                <w:color w:val="FFFFFF"/>
+              </w:rPr>
+            </w:pPr>
+            <w:r>
+              <w:rPr>
+                <w:rFonts w:cs="Arial"/>
+                <w:b/>
+                <w:color w:val="FFFFFF"/>
+              </w:rPr>
+              <w:t>Nom</w:t>
+            </w:r>
+          </w:p>
+        </w:tc>
+        <w:tc>
+          <w:tcPr>
+            <w:tcW w:w="3574" w:type="dxa"/>
+            <w:shd w:val="clear" w:color="auto" w:fill="0070C0"/>
+          </w:tcPr>
+          <w:p>
+            <w:pPr>
+              <w:pStyle w:val="Pieddepage"/>
+              <w:tabs>
+                <w:tab w:val="clear" w:pos="4536"/>
+                <w:tab w:val="clear" w:pos="9072"/>
+              </w:tabs>
+              <w:overflowPunct/>
+              <w:adjustRightInd/>
+              <w:textAlignment w:val="auto"/>
+              <w:rPr>
+                <w:rFonts w:cs="Arial"/>
+                <w:b/>
+                <w:color w:val="FFFFFF"/>
+              </w:rPr>
+            </w:pPr>
+            <w:r>
+              <w:rPr>
+                <w:rFonts w:cs="Arial"/>
+                <w:b/>
+                <w:color w:val="FFFFFF"/>
+              </w:rPr>
+              <w:t>Nature</w:t>
+            </w:r>
+          </w:p>
+        </w:tc>
+      </w:tr>
+      <w:tr>
+        <w:trPr>
+          <w:jc w:val="center"/>
+        </w:trPr>
+        <w:tc>
+          <w:tcPr>
+            <w:tcW w:w="3220" w:type="dxa"/>
+          </w:tcPr>
+          <w:p>
+            <w:pPr>
+              <w:pStyle w:val="Pieddepage"/>
+              <w:tabs>
+                <w:tab w:val="clear" w:pos="4536"/>
+                <w:tab w:val="clear" w:pos="9072"/>
+              </w:tabs>
+              <w:overflowPunct/>
+              <w:adjustRightInd/>
+              <w:textAlignment w:val="auto"/>
+              <w:rPr>
+                <w:rFonts w:cs="Arial"/>
+                <w:b/>
+              </w:rPr>
+            </w:pPr>
+            <w:r>
+              <w:rPr>
+                <w:rFonts w:cs="Arial"/>
+                <w:b/>
+              </w:rPr>
+              <w:t>Civilité</w:t>
+            </w:r>
+          </w:p>
+        </w:tc>
+        <w:tc>
+          <w:tcPr>
+            <w:tcW w:w="3574" w:type="dxa"/>
+          </w:tcPr>
+          <w:p>
+            <w:pPr>
+              <w:pStyle w:val="Pieddepage"/>
+              <w:tabs>
+                <w:tab w:val="clear" w:pos="4536"/>
+                <w:tab w:val="clear" w:pos="9072"/>
+              </w:tabs>
+              <w:overflowPunct/>
+              <w:adjustRightInd/>
+              <w:textAlignment w:val="auto"/>
+              <w:rPr>
+                <w:rFonts w:cs="Arial"/>
+              </w:rPr>
+            </w:pPr>
+            <w:r>
+              <w:rPr>
+                <w:rFonts w:cs="Arial"/>
+              </w:rPr>
+              <w:t>Alphabétique avec les valeurs {Monsieur, Madame}</w:t>
+            </w:r>
+          </w:p>
+        </w:tc>
+      </w:tr>
+      <w:tr>
+        <w:trPr>
+          <w:jc w:val="center"/>
+        </w:trPr>
+        <w:tc>
+          <w:tcPr>
+            <w:tcW w:w="3220" w:type="dxa"/>
+          </w:tcPr>
+          <w:p>
+            <w:pPr>
+              <w:pStyle w:val="Pieddepage"/>
+              <w:tabs>
+                <w:tab w:val="clear" w:pos="4536"/>
+                <w:tab w:val="clear" w:pos="9072"/>
+              </w:tabs>
+              <w:overflowPunct/>
+              <w:adjustRightInd/>
+              <w:textAlignment w:val="auto"/>
+              <w:rPr>
+                <w:rFonts w:cs="Arial"/>
+                <w:b/>
+              </w:rPr>
+            </w:pPr>
+            <w:r>
+              <w:rPr>
+                <w:rFonts w:cs="Arial"/>
+                <w:b/>
+              </w:rPr>
+              <w:t>Nom de famille</w:t>
+            </w:r>
+          </w:p>
+        </w:tc>
+        <w:tc>
+          <w:tcPr>
+            <w:tcW w:w="3574" w:type="dxa"/>
+          </w:tcPr>
+          <w:p>
+            <w:pPr>
+              <w:pStyle w:val="Pieddepage"/>
+              <w:tabs>
+                <w:tab w:val="clear" w:pos="4536"/>
+                <w:tab w:val="clear" w:pos="9072"/>
+              </w:tabs>
+              <w:overflowPunct/>
+              <w:adjustRightInd/>
+              <w:textAlignment w:val="auto"/>
+              <w:rPr>
+                <w:rFonts w:cs="Arial"/>
+              </w:rPr>
+            </w:pPr>
+            <w:r>
+              <w:rPr>
+                <w:rFonts w:cs="Arial"/>
+              </w:rPr>
+              <w:t>Alphabétique, d’une longueur de 60 caractères maximum, espaces compris, avec une liste de caractères spéciaux autorisés</w:t>
+            </w:r>
+          </w:p>
+        </w:tc>
+      </w:tr>
+      <w:tr>
+        <w:trPr>
+          <w:jc w:val="center"/>
+        </w:trPr>
+        <w:tc>
+          <w:tcPr>
+            <w:tcW w:w="3220" w:type="dxa"/>
+          </w:tcPr>
+          <w:p>
+            <w:pPr>
+              <w:pStyle w:val="Pieddepage"/>
+              <w:tabs>
+                <w:tab w:val="clear" w:pos="4536"/>
+                <w:tab w:val="clear" w:pos="9072"/>
+              </w:tabs>
+              <w:overflowPunct/>
+              <w:adjustRightInd/>
+              <w:textAlignment w:val="auto"/>
+              <w:rPr>
+                <w:rFonts w:cs="Arial"/>
+                <w:b/>
+              </w:rPr>
+            </w:pPr>
+            <w:r>
+              <w:rPr>
+                <w:rFonts w:cs="Arial"/>
+                <w:b/>
+              </w:rPr>
+              <w:t>Prénom(s)</w:t>
+            </w:r>
+          </w:p>
+        </w:tc>
+        <w:tc>
+          <w:tcPr>
+            <w:tcW w:w="3574" w:type="dxa"/>
+          </w:tcPr>
+          <w:p>
+            <w:pPr>
+              <w:pStyle w:val="Pieddepage"/>
+              <w:tabs>
+                <w:tab w:val="clear" w:pos="4536"/>
+                <w:tab w:val="clear" w:pos="9072"/>
+              </w:tabs>
+              <w:overflowPunct/>
+              <w:adjustRightInd/>
+              <w:textAlignment w:val="auto"/>
+              <w:rPr>
+                <w:rFonts w:cs="Arial"/>
+              </w:rPr>
+            </w:pPr>
+            <w:r>
+              <w:rPr>
+                <w:rFonts w:cs="Arial"/>
+              </w:rPr>
+              <w:t>Alphabétique, d’une longueur de 60 caractères maximum, espaces compris, avec une liste de caractères spéciaux autorisés</w:t>
+            </w:r>
+          </w:p>
+        </w:tc>
+      </w:tr>
+      <w:tr>
+        <w:trPr>
+          <w:jc w:val="center"/>
+        </w:trPr>
+        <w:tc>
+          <w:tcPr>
+            <w:tcW w:w="3220" w:type="dxa"/>
+          </w:tcPr>
+          <w:p>
+            <w:pPr>
+              <w:pStyle w:val="Pieddepage"/>
+              <w:tabs>
+                <w:tab w:val="clear" w:pos="4536"/>
+                <w:tab w:val="clear" w:pos="9072"/>
+              </w:tabs>
+              <w:overflowPunct/>
+              <w:adjustRightInd/>
+              <w:textAlignment w:val="auto"/>
+              <w:rPr>
+                <w:rFonts w:cs="Arial"/>
+                <w:b/>
+              </w:rPr>
+            </w:pPr>
+            <w:r>
+              <w:rPr>
+                <w:rFonts w:cs="Arial"/>
+                <w:b/>
+              </w:rPr>
+              <w:t>Numéro de voie</w:t>
+            </w:r>
+          </w:p>
+        </w:tc>
+        <w:tc>
+          <w:tcPr>
+            <w:tcW w:w="3574" w:type="dxa"/>
+          </w:tcPr>
+          <w:p>
+            <w:pPr>
+              <w:pStyle w:val="Pieddepage"/>
+              <w:tabs>
+                <w:tab w:val="clear" w:pos="4536"/>
+                <w:tab w:val="clear" w:pos="9072"/>
+              </w:tabs>
+              <w:overflowPunct/>
+              <w:adjustRightInd/>
+              <w:textAlignment w:val="auto"/>
+              <w:rPr>
+                <w:rFonts w:cs="Arial"/>
+              </w:rPr>
+            </w:pPr>
+            <w:r>
+              <w:rPr>
+                <w:rFonts w:cs="Arial"/>
+              </w:rPr>
+              <w:t>Alphanumérique, d’une longueur de 10 caractères maximum.</w:t>
+            </w:r>
+          </w:p>
+        </w:tc>
+      </w:tr>
+      <w:tr>
+        <w:trPr>
+          <w:jc w:val="center"/>
+        </w:trPr>
+        <w:tc>
+          <w:tcPr>
+            <w:tcW w:w="3220" w:type="dxa"/>
+          </w:tcPr>
+          <w:p>
+            <w:pPr>
+              <w:pStyle w:val="Pieddepage"/>
+              <w:tabs>
+                <w:tab w:val="clear" w:pos="4536"/>
+                <w:tab w:val="clear" w:pos="9072"/>
+              </w:tabs>
+              <w:overflowPunct/>
+              <w:adjustRightInd/>
+              <w:textAlignment w:val="auto"/>
+              <w:rPr>
+                <w:rFonts w:cs="Arial"/>
+                <w:b/>
+              </w:rPr>
+            </w:pPr>
+            <w:r>
+              <w:rPr>
+                <w:rFonts w:cs="Arial"/>
+                <w:b/>
+              </w:rPr>
+              <w:t>Voie</w:t>
+            </w:r>
+          </w:p>
+        </w:tc>
+        <w:tc>
+          <w:tcPr>
+            <w:tcW w:w="3574" w:type="dxa"/>
+          </w:tcPr>
+          <w:p>
+            <w:pPr>
+              <w:pStyle w:val="Pieddepage"/>
+              <w:tabs>
+                <w:tab w:val="clear" w:pos="4536"/>
+                <w:tab w:val="clear" w:pos="9072"/>
+              </w:tabs>
+              <w:overflowPunct/>
+              <w:adjustRightInd/>
+              <w:textAlignment w:val="auto"/>
+              <w:rPr>
+                <w:rFonts w:cs="Arial"/>
+              </w:rPr>
+            </w:pPr>
+            <w:r>
+              <w:rPr>
+                <w:rFonts w:cs="Arial"/>
+              </w:rPr>
+              <w:t>Alphabétique, d’une longueur de 50 caractères maximum, espaces compris.</w:t>
+            </w:r>
+          </w:p>
+        </w:tc>
+      </w:tr>
+      <w:tr>
+        <w:trPr>
+          <w:jc w:val="center"/>
+        </w:trPr>
+        <w:tc>
+          <w:tcPr>
+            <w:tcW w:w="3220" w:type="dxa"/>
+          </w:tcPr>
+          <w:p>
+            <w:pPr>
+              <w:pStyle w:val="Pieddepage"/>
+              <w:tabs>
+                <w:tab w:val="clear" w:pos="4536"/>
+                <w:tab w:val="clear" w:pos="9072"/>
+              </w:tabs>
+              <w:overflowPunct/>
+              <w:adjustRightInd/>
+              <w:textAlignment w:val="auto"/>
+              <w:rPr>
+                <w:rFonts w:cs="Arial"/>
+                <w:b/>
+              </w:rPr>
+            </w:pPr>
+            <w:r>
+              <w:rPr>
+                <w:rFonts w:cs="Arial"/>
+                <w:b/>
+              </w:rPr>
+              <w:t>Code Postal</w:t>
+            </w:r>
+          </w:p>
+        </w:tc>
+        <w:tc>
+          <w:tcPr>
+            <w:tcW w:w="3574" w:type="dxa"/>
+          </w:tcPr>
+          <w:p>
+            <w:pPr>
+              <w:pStyle w:val="Pieddepage"/>
+              <w:tabs>
+                <w:tab w:val="clear" w:pos="4536"/>
+                <w:tab w:val="clear" w:pos="9072"/>
+              </w:tabs>
+              <w:overflowPunct/>
+              <w:adjustRightInd/>
+              <w:textAlignment w:val="auto"/>
+              <w:rPr>
+                <w:rFonts w:cs="Arial"/>
+              </w:rPr>
+            </w:pPr>
+            <w:r>
+              <w:rPr>
+                <w:rFonts w:cs="Arial"/>
+              </w:rPr>
+              <w:t>Numérique, d’une longueur de 5 caractères obligatoire.</w:t>
+            </w:r>
+          </w:p>
+        </w:tc>
+      </w:tr>
+      <w:tr>
+        <w:trPr>
+          <w:jc w:val="center"/>
+        </w:trPr>
+        <w:tc>
+          <w:tcPr>
+            <w:tcW w:w="3220" w:type="dxa"/>
+          </w:tcPr>
+          <w:p>
+            <w:pPr>
+              <w:pStyle w:val="Pieddepage"/>
+              <w:tabs>
+                <w:tab w:val="clear" w:pos="4536"/>
+                <w:tab w:val="clear" w:pos="9072"/>
+              </w:tabs>
+              <w:overflowPunct/>
+              <w:adjustRightInd/>
+              <w:textAlignment w:val="auto"/>
+              <w:rPr>
+                <w:rFonts w:cs="Arial"/>
+                <w:b/>
+              </w:rPr>
+            </w:pPr>
+            <w:r>
+              <w:rPr>
+                <w:rFonts w:cs="Arial"/>
+                <w:b/>
+              </w:rPr>
+              <w:t>Pays</w:t>
+            </w:r>
+          </w:p>
+        </w:tc>
+        <w:tc>
+          <w:tcPr>
+            <w:tcW w:w="3574" w:type="dxa"/>
+          </w:tcPr>
+          <w:p>
+            <w:pPr>
+              <w:pStyle w:val="Pieddepage"/>
+              <w:tabs>
+                <w:tab w:val="clear" w:pos="4536"/>
+                <w:tab w:val="clear" w:pos="9072"/>
+              </w:tabs>
+              <w:overflowPunct/>
+              <w:adjustRightInd/>
+              <w:textAlignment w:val="auto"/>
+              <w:rPr>
+                <w:rFonts w:cs="Arial"/>
+              </w:rPr>
+            </w:pPr>
+            <w:r>
+              <w:rPr>
+                <w:rFonts w:cs="Arial"/>
+              </w:rPr>
+              <w:t>Alphabétique, issus d’une base de « Pays » créée.</w:t>
+            </w:r>
+          </w:p>
+        </w:tc>
+      </w:tr>
+      <w:tr>
+        <w:trPr>
+          <w:jc w:val="center"/>
+        </w:trPr>
+        <w:tc>
+          <w:tcPr>
+            <w:tcW w:w="3220" w:type="dxa"/>
+          </w:tcPr>
+          <w:p>
+            <w:pPr>
+              <w:pStyle w:val="Pieddepage"/>
+              <w:tabs>
+                <w:tab w:val="clear" w:pos="4536"/>
+                <w:tab w:val="clear" w:pos="9072"/>
+              </w:tabs>
+              <w:overflowPunct/>
+              <w:adjustRightInd/>
+              <w:textAlignment w:val="auto"/>
+              <w:rPr>
+                <w:rFonts w:cs="Arial"/>
+                <w:b/>
+              </w:rPr>
+            </w:pPr>
+            <w:proofErr w:type="gramStart"/>
+            <w:r>
+              <w:rPr>
+                <w:rFonts w:cs="Arial"/>
+                <w:b/>
+              </w:rPr>
+              <w:t>E-mail</w:t>
+            </w:r>
+            <w:proofErr w:type="gramEnd"/>
+          </w:p>
+        </w:tc>
+        <w:tc>
+          <w:tcPr>
+            <w:tcW w:w="3574" w:type="dxa"/>
+          </w:tcPr>
+          <w:p>
+            <w:pPr>
+              <w:pStyle w:val="Pieddepage"/>
+              <w:tabs>
+                <w:tab w:val="clear" w:pos="4536"/>
+                <w:tab w:val="clear" w:pos="9072"/>
+              </w:tabs>
+              <w:overflowPunct/>
+              <w:adjustRightInd/>
+              <w:textAlignment w:val="auto"/>
+              <w:rPr>
+                <w:rFonts w:cs="Arial"/>
+              </w:rPr>
+            </w:pPr>
+            <w:r>
+              <w:rPr>
+                <w:rFonts w:cs="Arial"/>
+              </w:rPr>
+              <w:t>Alphanumérique, d’une longueur de 50 caractères maximum, sans caractères spéciaux sauf « @ », au format d’une adresse e-mail.</w:t>
+            </w:r>
+          </w:p>
+        </w:tc>
+      </w:tr>
+    </w:tbl>
+    <w:p>
+      <w:pPr>
+        <w:pStyle w:val="Pieddepage"/>
+        <w:tabs>
+          <w:tab w:val="clear" w:pos="4536"/>
+          <w:tab w:val="clear" w:pos="9072"/>
+        </w:tabs>
+        <w:overflowPunct/>
+        <w:adjustRightInd/>
+        <w:textAlignment w:val="auto"/>
+        <w:rPr>
+          <w:rFonts w:cs="Arial"/>
+          <w:sz w:val="22"/>
+          <w:szCs w:val="22"/>
+        </w:rPr>
+      </w:pPr>
+    </w:p>
+    <w:p>
+      <w:pPr>
+        <w:rPr>
+          <w:b/>
+          <w:bCs/>
+          <w:sz w:val="24"/>
+          <w:szCs w:val="24"/>
+        </w:rPr>
+      </w:pPr>
+    </w:p>
+    <w:p>
+      <w:pPr>
+        <w:rPr>
+          <w:b/>
+          <w:bCs/>
+          <w:sz w:val="24"/>
+          <w:szCs w:val="24"/>
+        </w:rPr>
+      </w:pPr>
+      <w:r>
+        <w:rPr>
+          <w:b/>
+          <w:bCs/>
+          <w:sz w:val="24"/>
+          <w:szCs w:val="24"/>
+        </w:rPr>
+        <w:t>Lors de l’enregistrement d’une vente</w:t>
+      </w:r>
+    </w:p>
+    <w:p>
+      <w:pPr>
+        <w:pStyle w:val="Pieddepage"/>
+        <w:tabs>
+          <w:tab w:val="clear" w:pos="4536"/>
+          <w:tab w:val="clear" w:pos="9072"/>
+        </w:tabs>
+        <w:overflowPunct/>
+        <w:adjustRightInd/>
+        <w:textAlignment w:val="auto"/>
+        <w:rPr>
+          <w:rFonts w:cs="Arial"/>
+          <w:sz w:val="22"/>
+          <w:szCs w:val="22"/>
+        </w:rPr>
+      </w:pPr>
+    </w:p>
+    <w:p>
+      <w:pPr>
+        <w:pStyle w:val="Pieddepage"/>
+        <w:tabs>
+          <w:tab w:val="clear" w:pos="4536"/>
+          <w:tab w:val="clear" w:pos="9072"/>
+        </w:tabs>
+        <w:overflowPunct/>
+        <w:adjustRightInd/>
+        <w:ind w:firstLine="142"/>
+        <w:textAlignment w:val="auto"/>
+        <w:rPr>
+          <w:rFonts w:cs="Arial"/>
+        </w:rPr>
+      </w:pPr>
+      <w:r>
+        <w:rPr>
+          <w:rFonts w:cs="Arial"/>
+        </w:rPr>
+        <w:t>Les hôtes et hôtesses de caisses</w:t>
+      </w:r>
+      <w:r>
+        <w:rPr>
+          <w:rFonts w:cs="Arial"/>
+        </w:rPr>
+        <w:t>, lors de l’enregistrement d’une vente, doivent saisir, ou scanner, les informations suivantes :</w:t>
+      </w:r>
+    </w:p>
+    <w:p>
+      <w:pPr>
+        <w:pStyle w:val="Pieddepage"/>
+        <w:tabs>
+          <w:tab w:val="clear" w:pos="4536"/>
+          <w:tab w:val="clear" w:pos="9072"/>
+        </w:tabs>
+        <w:overflowPunct/>
+        <w:adjustRightInd/>
+        <w:ind w:firstLine="142"/>
+        <w:textAlignment w:val="auto"/>
+        <w:rPr>
+          <w:rFonts w:cs="Arial"/>
+        </w:rPr>
+      </w:pPr>
+    </w:p>
+    <w:tbl>
+      <w:tblPr>
+        <w:tblStyle w:val="Grilledetableauclaire"/>
+        <w:tblW w:w="0" w:type="auto"/>
+        <w:jc w:val="center"/>
+        <w:tblLook w:val="04A0" w:firstRow="1" w:lastRow="0" w:firstColumn="1" w:lastColumn="0" w:noHBand="0" w:noVBand="1"/>
+      </w:tblPr>
+      <w:tblGrid>
+        <w:gridCol w:w="3220"/>
+        <w:gridCol w:w="3574"/>
+      </w:tblGrid>
+      <w:tr>
+        <w:trPr>
+          <w:jc w:val="center"/>
+        </w:trPr>
+        <w:tc>
+          <w:tcPr>
+            <w:tcW w:w="3220" w:type="dxa"/>
+            <w:shd w:val="clear" w:color="auto" w:fill="0070C0"/>
+          </w:tcPr>
+          <w:p>
+            <w:pPr>
+              <w:pStyle w:val="Pieddepage"/>
+              <w:tabs>
+                <w:tab w:val="clear" w:pos="4536"/>
+                <w:tab w:val="clear" w:pos="9072"/>
+              </w:tabs>
+              <w:overflowPunct/>
+              <w:adjustRightInd/>
+              <w:textAlignment w:val="auto"/>
+              <w:rPr>
+                <w:rFonts w:cs="Arial"/>
+                <w:b/>
+                <w:color w:val="FFFFFF"/>
+              </w:rPr>
+            </w:pPr>
+            <w:r>
+              <w:rPr>
+                <w:rFonts w:cs="Arial"/>
+                <w:b/>
+                <w:color w:val="FFFFFF"/>
+              </w:rPr>
+              <w:t>Nom</w:t>
+            </w:r>
+          </w:p>
+        </w:tc>
+        <w:tc>
+          <w:tcPr>
+            <w:tcW w:w="3574" w:type="dxa"/>
+            <w:shd w:val="clear" w:color="auto" w:fill="0070C0"/>
+          </w:tcPr>
+          <w:p>
+            <w:pPr>
+              <w:pStyle w:val="Pieddepage"/>
+              <w:tabs>
+                <w:tab w:val="clear" w:pos="4536"/>
+                <w:tab w:val="clear" w:pos="9072"/>
+              </w:tabs>
+              <w:overflowPunct/>
+              <w:adjustRightInd/>
+              <w:textAlignment w:val="auto"/>
+              <w:rPr>
+                <w:rFonts w:cs="Arial"/>
+                <w:b/>
+                <w:color w:val="FFFFFF"/>
+              </w:rPr>
+            </w:pPr>
+            <w:r>
+              <w:rPr>
+                <w:rFonts w:cs="Arial"/>
+                <w:b/>
+                <w:color w:val="FFFFFF"/>
+              </w:rPr>
+              <w:t>Nature</w:t>
+            </w:r>
+          </w:p>
+        </w:tc>
+      </w:tr>
+      <w:tr>
+        <w:trPr>
+          <w:jc w:val="center"/>
+        </w:trPr>
+        <w:tc>
+          <w:tcPr>
+            <w:tcW w:w="3220" w:type="dxa"/>
+          </w:tcPr>
+          <w:p>
+            <w:pPr>
+              <w:pStyle w:val="Pieddepage"/>
+              <w:tabs>
+                <w:tab w:val="clear" w:pos="4536"/>
+                <w:tab w:val="clear" w:pos="9072"/>
+              </w:tabs>
+              <w:overflowPunct/>
+              <w:adjustRightInd/>
+              <w:textAlignment w:val="auto"/>
+              <w:rPr>
+                <w:rFonts w:cs="Arial"/>
+                <w:b/>
+              </w:rPr>
+            </w:pPr>
+            <w:r>
+              <w:rPr>
+                <w:rFonts w:cs="Arial"/>
+                <w:b/>
+              </w:rPr>
+              <w:t>Numéro de produit</w:t>
+            </w:r>
+          </w:p>
+        </w:tc>
+        <w:tc>
+          <w:tcPr>
+            <w:tcW w:w="3574" w:type="dxa"/>
+          </w:tcPr>
+          <w:p>
+            <w:pPr>
+              <w:pStyle w:val="Pieddepage"/>
+              <w:tabs>
+                <w:tab w:val="clear" w:pos="4536"/>
+                <w:tab w:val="clear" w:pos="9072"/>
+              </w:tabs>
+              <w:overflowPunct/>
+              <w:adjustRightInd/>
+              <w:textAlignment w:val="auto"/>
+              <w:rPr>
+                <w:rFonts w:cs="Arial"/>
+              </w:rPr>
+            </w:pPr>
+            <w:r>
+              <w:rPr>
+                <w:rFonts w:cs="Arial"/>
+              </w:rPr>
+              <w:t>Alphanumérique, d’une longueur de 6 caractères obligatoire, sans espace et sans caractères spéciaux.</w:t>
+            </w:r>
+          </w:p>
+        </w:tc>
+      </w:tr>
+      <w:tr>
+        <w:trPr>
+          <w:jc w:val="center"/>
+        </w:trPr>
+        <w:tc>
+          <w:tcPr>
+            <w:tcW w:w="3220" w:type="dxa"/>
+          </w:tcPr>
+          <w:p>
+            <w:pPr>
+              <w:pStyle w:val="Pieddepage"/>
+              <w:tabs>
+                <w:tab w:val="clear" w:pos="4536"/>
+                <w:tab w:val="clear" w:pos="9072"/>
+              </w:tabs>
+              <w:overflowPunct/>
+              <w:adjustRightInd/>
+              <w:textAlignment w:val="auto"/>
+              <w:rPr>
+                <w:rFonts w:cs="Arial"/>
+                <w:b/>
+              </w:rPr>
+            </w:pPr>
+            <w:r>
+              <w:rPr>
+                <w:rFonts w:cs="Arial"/>
+                <w:b/>
+              </w:rPr>
+              <w:t>Nom du produit</w:t>
+            </w:r>
+          </w:p>
+        </w:tc>
+        <w:tc>
+          <w:tcPr>
+            <w:tcW w:w="3574" w:type="dxa"/>
+          </w:tcPr>
+          <w:p>
+            <w:pPr>
+              <w:pStyle w:val="Pieddepage"/>
+              <w:tabs>
+                <w:tab w:val="clear" w:pos="4536"/>
+                <w:tab w:val="clear" w:pos="9072"/>
+              </w:tabs>
+              <w:overflowPunct/>
+              <w:adjustRightInd/>
+              <w:textAlignment w:val="auto"/>
+              <w:rPr>
+                <w:rFonts w:cs="Arial"/>
+              </w:rPr>
+            </w:pPr>
+            <w:r>
+              <w:rPr>
+                <w:rFonts w:cs="Arial"/>
+              </w:rPr>
+              <w:t>Alphabétique, d’une longueur de 60 caractères maximum, espaces compris, avec une liste de caractères spéciaux autorisés</w:t>
+            </w:r>
+          </w:p>
+        </w:tc>
+      </w:tr>
+      <w:tr>
+        <w:trPr>
+          <w:jc w:val="center"/>
+        </w:trPr>
+        <w:tc>
+          <w:tcPr>
+            <w:tcW w:w="3220" w:type="dxa"/>
+          </w:tcPr>
+          <w:p>
+            <w:pPr>
+              <w:pStyle w:val="Pieddepage"/>
+              <w:tabs>
+                <w:tab w:val="clear" w:pos="4536"/>
+                <w:tab w:val="clear" w:pos="9072"/>
+              </w:tabs>
+              <w:overflowPunct/>
+              <w:adjustRightInd/>
+              <w:textAlignment w:val="auto"/>
+              <w:rPr>
+                <w:rFonts w:cs="Arial"/>
+                <w:b/>
+              </w:rPr>
+            </w:pPr>
+            <w:r>
+              <w:rPr>
+                <w:rFonts w:cs="Arial"/>
+                <w:b/>
+              </w:rPr>
+              <w:t>Quantité</w:t>
+            </w:r>
+          </w:p>
+        </w:tc>
+        <w:tc>
+          <w:tcPr>
+            <w:tcW w:w="3574" w:type="dxa"/>
+          </w:tcPr>
+          <w:p>
+            <w:pPr>
+              <w:pStyle w:val="Pieddepage"/>
+              <w:tabs>
+                <w:tab w:val="clear" w:pos="4536"/>
+                <w:tab w:val="clear" w:pos="9072"/>
+              </w:tabs>
+              <w:overflowPunct/>
+              <w:adjustRightInd/>
+              <w:textAlignment w:val="auto"/>
+              <w:rPr>
+                <w:rFonts w:cs="Arial"/>
+              </w:rPr>
+            </w:pPr>
+            <w:r>
+              <w:rPr>
+                <w:rFonts w:cs="Arial"/>
+              </w:rPr>
+              <w:t>Numérique</w:t>
+            </w:r>
+          </w:p>
+        </w:tc>
+      </w:tr>
+      <w:tr>
+        <w:trPr>
+          <w:jc w:val="center"/>
+        </w:trPr>
+        <w:tc>
+          <w:tcPr>
+            <w:tcW w:w="3220" w:type="dxa"/>
+          </w:tcPr>
+          <w:p>
+            <w:pPr>
+              <w:pStyle w:val="Pieddepage"/>
+              <w:tabs>
+                <w:tab w:val="clear" w:pos="4536"/>
+                <w:tab w:val="clear" w:pos="9072"/>
+              </w:tabs>
+              <w:overflowPunct/>
+              <w:adjustRightInd/>
+              <w:textAlignment w:val="auto"/>
+              <w:rPr>
+                <w:rFonts w:cs="Arial"/>
+                <w:b/>
+              </w:rPr>
+            </w:pPr>
+            <w:r>
+              <w:rPr>
+                <w:rFonts w:cs="Arial"/>
+                <w:b/>
+              </w:rPr>
+              <w:t>Prix Unitaire</w:t>
+            </w:r>
+          </w:p>
+        </w:tc>
+        <w:tc>
+          <w:tcPr>
+            <w:tcW w:w="3574" w:type="dxa"/>
+          </w:tcPr>
+          <w:p>
+            <w:pPr>
+              <w:pStyle w:val="Pieddepage"/>
+              <w:tabs>
+                <w:tab w:val="clear" w:pos="4536"/>
+                <w:tab w:val="clear" w:pos="9072"/>
+              </w:tabs>
+              <w:overflowPunct/>
+              <w:adjustRightInd/>
+              <w:textAlignment w:val="auto"/>
+              <w:rPr>
+                <w:rFonts w:cs="Arial"/>
+              </w:rPr>
+            </w:pPr>
+            <w:r>
+              <w:rPr>
+                <w:rFonts w:cs="Arial"/>
+              </w:rPr>
+              <w:t>Numérique</w:t>
+            </w:r>
+          </w:p>
+        </w:tc>
+      </w:tr>
+      <w:tr>
+        <w:trPr>
+          <w:trHeight w:val="795"/>
+          <w:jc w:val="center"/>
+        </w:trPr>
+        <w:tc>
+          <w:tcPr>
+            <w:tcW w:w="3220" w:type="dxa"/>
+          </w:tcPr>
+          <w:p>
+            <w:pPr>
+              <w:pStyle w:val="Pieddepage"/>
+              <w:tabs>
+                <w:tab w:val="clear" w:pos="4536"/>
+                <w:tab w:val="clear" w:pos="9072"/>
+              </w:tabs>
+              <w:overflowPunct/>
+              <w:adjustRightInd/>
+              <w:textAlignment w:val="auto"/>
+              <w:rPr>
+                <w:rFonts w:cs="Arial"/>
+                <w:b/>
+              </w:rPr>
+            </w:pPr>
+            <w:r>
+              <w:rPr>
+                <w:rFonts w:cs="Arial"/>
+                <w:b/>
+              </w:rPr>
+              <w:t>Prix Total Produit</w:t>
+            </w:r>
+          </w:p>
+        </w:tc>
+        <w:tc>
+          <w:tcPr>
+            <w:tcW w:w="3574" w:type="dxa"/>
+          </w:tcPr>
+          <w:p>
+            <w:pPr>
+              <w:pStyle w:val="Pieddepage"/>
+              <w:tabs>
+                <w:tab w:val="clear" w:pos="4536"/>
+                <w:tab w:val="clear" w:pos="9072"/>
+              </w:tabs>
+              <w:overflowPunct/>
+              <w:adjustRightInd/>
+              <w:textAlignment w:val="auto"/>
+              <w:rPr>
+                <w:rFonts w:cs="Arial"/>
+              </w:rPr>
+            </w:pPr>
+            <w:r>
+              <w:rPr>
+                <w:rFonts w:cs="Arial"/>
+              </w:rPr>
+              <w:t>Numérique, calculé suivant la règle de gestion suivante : Quantité * Prix Unitaire</w:t>
+            </w:r>
+          </w:p>
+        </w:tc>
+      </w:tr>
+      <w:tr>
+        <w:trPr>
+          <w:trHeight w:val="58"/>
+          <w:jc w:val="center"/>
+        </w:trPr>
+        <w:tc>
+          <w:tcPr>
+            <w:tcW w:w="3220" w:type="dxa"/>
+          </w:tcPr>
+          <w:p>
+            <w:pPr>
+              <w:pStyle w:val="Pieddepage"/>
+              <w:tabs>
+                <w:tab w:val="clear" w:pos="4536"/>
+                <w:tab w:val="clear" w:pos="9072"/>
+              </w:tabs>
+              <w:overflowPunct/>
+              <w:adjustRightInd/>
+              <w:textAlignment w:val="auto"/>
+              <w:rPr>
+                <w:rFonts w:cs="Arial"/>
+                <w:b/>
+              </w:rPr>
+            </w:pPr>
+            <w:r>
+              <w:rPr>
+                <w:rFonts w:cs="Arial"/>
+                <w:b/>
+              </w:rPr>
+              <w:t>Taxe</w:t>
+            </w:r>
+          </w:p>
+        </w:tc>
+        <w:tc>
+          <w:tcPr>
+            <w:tcW w:w="3574" w:type="dxa"/>
+          </w:tcPr>
+          <w:p>
+            <w:pPr>
+              <w:pStyle w:val="Pieddepage"/>
+              <w:tabs>
+                <w:tab w:val="clear" w:pos="4536"/>
+                <w:tab w:val="clear" w:pos="9072"/>
+              </w:tabs>
+              <w:overflowPunct/>
+              <w:adjustRightInd/>
+              <w:textAlignment w:val="auto"/>
+              <w:rPr>
+                <w:rFonts w:cs="Arial"/>
+              </w:rPr>
+            </w:pPr>
+            <w:r>
+              <w:rPr>
+                <w:rFonts w:cs="Arial"/>
+              </w:rPr>
+              <w:t>Numérique, avec les valeurs suivantes : {2,1%, 5,5%, 10%, 21%}</w:t>
+            </w:r>
+          </w:p>
+        </w:tc>
+      </w:tr>
+      <w:tr>
+        <w:trPr>
+          <w:trHeight w:val="58"/>
+          <w:jc w:val="center"/>
+        </w:trPr>
+        <w:tc>
+          <w:tcPr>
+            <w:tcW w:w="3220" w:type="dxa"/>
+          </w:tcPr>
+          <w:p>
+            <w:pPr>
+              <w:pStyle w:val="Pieddepage"/>
+              <w:tabs>
+                <w:tab w:val="clear" w:pos="4536"/>
+                <w:tab w:val="clear" w:pos="9072"/>
+              </w:tabs>
+              <w:overflowPunct/>
+              <w:adjustRightInd/>
+              <w:textAlignment w:val="auto"/>
+              <w:rPr>
+                <w:rFonts w:cs="Arial"/>
+                <w:b/>
+              </w:rPr>
+            </w:pPr>
+            <w:r>
+              <w:rPr>
+                <w:rFonts w:cs="Arial"/>
+                <w:b/>
+              </w:rPr>
+              <w:t>Prix Total Vente</w:t>
+            </w:r>
+          </w:p>
+        </w:tc>
+        <w:tc>
+          <w:tcPr>
+            <w:tcW w:w="3574" w:type="dxa"/>
+          </w:tcPr>
+          <w:p>
+            <w:pPr>
+              <w:pStyle w:val="Pieddepage"/>
+              <w:tabs>
+                <w:tab w:val="clear" w:pos="4536"/>
+                <w:tab w:val="clear" w:pos="9072"/>
+              </w:tabs>
+              <w:overflowPunct/>
+              <w:adjustRightInd/>
+              <w:textAlignment w:val="auto"/>
+              <w:rPr>
+                <w:rFonts w:cs="Arial"/>
+              </w:rPr>
+            </w:pPr>
+            <w:r>
+              <w:rPr>
+                <w:rFonts w:cs="Arial"/>
+              </w:rPr>
+              <w:t>Numérique, calculé suivant la règle de gestion suivante : Prix Total Produit * (1 + Taxe)</w:t>
+            </w:r>
+          </w:p>
+        </w:tc>
+      </w:tr>
+    </w:tbl>
+    <w:p>
+      <w:pPr>
+        <w:pStyle w:val="Pieddepage"/>
+        <w:tabs>
+          <w:tab w:val="clear" w:pos="4536"/>
+          <w:tab w:val="clear" w:pos="9072"/>
+        </w:tabs>
+        <w:overflowPunct/>
+        <w:adjustRightInd/>
+        <w:ind w:firstLine="142"/>
+        <w:textAlignment w:val="auto"/>
+        <w:rPr>
+          <w:rFonts w:cs="Arial"/>
+          <w:sz w:val="22"/>
+          <w:szCs w:val="22"/>
+        </w:rPr>
+      </w:pPr>
+    </w:p>
+    <w:p/>
+    <w:p/>
+    <w:p/>
+    <w:p/>
+    <w:p>
+      <w:pPr>
+        <w:rPr>
+          <w:b/>
+          <w:bCs/>
+          <w:sz w:val="24"/>
+          <w:szCs w:val="24"/>
+        </w:rPr>
+      </w:pPr>
+      <w:r>
+        <w:rPr>
+          <w:b/>
+          <w:bCs/>
+          <w:sz w:val="24"/>
+          <w:szCs w:val="24"/>
+        </w:rPr>
+        <w:lastRenderedPageBreak/>
+        <w:t xml:space="preserve">Lors de l’enregistrement </w:t>
+      </w:r>
+      <w:r>
+        <w:rPr>
+          <w:b/>
+          <w:bCs/>
+          <w:sz w:val="24"/>
+          <w:szCs w:val="24"/>
+        </w:rPr>
+        <w:t>d’un mouvement de stock</w:t>
+      </w:r>
+    </w:p>
+    <w:p>
+      <w:pPr>
+        <w:pStyle w:val="Pieddepage"/>
+        <w:tabs>
+          <w:tab w:val="clear" w:pos="4536"/>
+          <w:tab w:val="clear" w:pos="9072"/>
+        </w:tabs>
+        <w:overflowPunct/>
+        <w:adjustRightInd/>
+        <w:textAlignment w:val="auto"/>
+        <w:rPr>
+          <w:rFonts w:cs="Arial"/>
+          <w:sz w:val="22"/>
+          <w:szCs w:val="22"/>
+        </w:rPr>
+      </w:pPr>
+    </w:p>
+    <w:p>
+      <w:pPr>
+        <w:pStyle w:val="Pieddepage"/>
+        <w:tabs>
+          <w:tab w:val="clear" w:pos="4536"/>
+          <w:tab w:val="clear" w:pos="9072"/>
+        </w:tabs>
+        <w:overflowPunct/>
+        <w:adjustRightInd/>
+        <w:ind w:firstLine="142"/>
+        <w:textAlignment w:val="auto"/>
+        <w:rPr>
+          <w:rFonts w:cs="Arial"/>
         </w:rPr>
       </w:pPr>
     </w:p>
@@ -6377,7 +8410,13 @@
     <w:p>
       <w:r>
         <w:tab/>
-        <w:t>Description de l’enregistrement d’un client :</w:t>
+        <w:t>Description d</w:t>
+      </w:r>
+      <w:r>
+        <w:t xml:space="preserve">’un enregistrement </w:t>
+      </w:r>
+      <w:r>
+        <w:t>:</w:t>
       </w:r>
     </w:p>
     <w:p>
@@ -6474,6 +8513,112 @@
       </w:pPr>
       <w:r>
         <w:t>Tentative d’enregistrement.</w:t>
+      </w:r>
+    </w:p>
+    <w:p>
+      <w:pPr>
+        <w:ind w:left="576"/>
+      </w:pPr>
+    </w:p>
+    <w:p>
+      <w:pPr>
+        <w:ind w:left="576"/>
+      </w:pPr>
+      <w:r>
+        <w:t>Description d’un mouvement de stock :</w:t>
+      </w:r>
+    </w:p>
+    <w:p>
+      <w:pPr>
+        <w:pStyle w:val="Paragraphedeliste"/>
+        <w:numPr>
+          <w:ilvl w:val="0"/>
+          <w:numId w:val="31"/>
+        </w:numPr>
+      </w:pPr>
+      <w:r>
+        <w:t>Vérification que le stock reste positif, ou nul, après soustraction de la quantité vendue.</w:t>
+      </w:r>
+    </w:p>
+    <w:p>
+      <w:pPr>
+        <w:pStyle w:val="Paragraphedeliste"/>
+        <w:numPr>
+          <w:ilvl w:val="1"/>
+          <w:numId w:val="31"/>
+        </w:numPr>
+      </w:pPr>
+      <w:r>
+        <w:t>Flot de base :</w:t>
+      </w:r>
+    </w:p>
+    <w:p>
+      <w:pPr>
+        <w:pStyle w:val="Paragraphedeliste"/>
+        <w:numPr>
+          <w:ilvl w:val="2"/>
+          <w:numId w:val="31"/>
+        </w:numPr>
+      </w:pPr>
+      <w:r>
+        <w:t>Mise à jour du stock</w:t>
+      </w:r>
+    </w:p>
+    <w:p>
+      <w:pPr>
+        <w:pStyle w:val="Paragraphedeliste"/>
+        <w:numPr>
+          <w:ilvl w:val="1"/>
+          <w:numId w:val="31"/>
+        </w:numPr>
+      </w:pPr>
+      <w:r>
+        <w:t>Flot alternatif</w:t>
+      </w:r>
+      <w:r>
+        <w:t xml:space="preserve"> 1</w:t>
+      </w:r>
+      <w:r>
+        <w:t xml:space="preserve"> « Le nouveau stock est négatif »</w:t>
+      </w:r>
+    </w:p>
+    <w:p>
+      <w:pPr>
+        <w:pStyle w:val="Paragraphedeliste"/>
+        <w:numPr>
+          <w:ilvl w:val="2"/>
+          <w:numId w:val="31"/>
+        </w:numPr>
+      </w:pPr>
+      <w:r>
+        <w:t xml:space="preserve">Retour d’un message d’erreur : « Impossible de vendre cette quantité d’article : </w:t>
+      </w:r>
+      <w:r>
+        <w:t>pas assez de stock ».</w:t>
+      </w:r>
+    </w:p>
+    <w:p>
+      <w:pPr>
+        <w:pStyle w:val="Paragraphedeliste"/>
+        <w:numPr>
+          <w:ilvl w:val="1"/>
+          <w:numId w:val="31"/>
+        </w:numPr>
+      </w:pPr>
+      <w:r>
+        <w:t>Flot alternatif 2 « Le SI ne répond pas »</w:t>
+      </w:r>
+    </w:p>
+    <w:p>
+      <w:pPr>
+        <w:pStyle w:val="Paragraphedeliste"/>
+        <w:numPr>
+          <w:ilvl w:val="2"/>
+          <w:numId w:val="31"/>
+        </w:numPr>
+      </w:pPr>
+      <w:r>
+        <w:t>Retour d’un message d’erreur : « Mise à jour du stock impossible : le système ne répond pas ».</w:t>
       </w:r>
     </w:p>
     <w:p/>
@@ -6965,7 +9110,6 @@
         <w:textAlignment w:val="auto"/>
       </w:pPr>
       <w:r>
-        <w:lastRenderedPageBreak/>
         <w:t>Message d’erreur retournant le type de l’erreur lors d’une saisie invalide ou d’un enregistrement échoué.</w:t>
       </w:r>
     </w:p>
@@ -7005,6 +9149,7 @@
         <w:rPr>
           <w:color w:val="000000"/>
         </w:rPr>
+        <w:lastRenderedPageBreak/>
         <w:t>Mise en place d’un sys</w:t>
       </w:r>
       <w:r>
@@ -7764,6 +9909,7 @@
         <w:ind w:firstLine="576"/>
       </w:pPr>
       <w:r>
+        <w:lastRenderedPageBreak/>
         <w:t>Le système</w:t>
       </w:r>
       <w:r>
@@ -8644,7 +10790,6 @@
       </w:pPr>
       <w:bookmarkStart w:id="38" w:name="_Toc37944977"/>
       <w:r>
-        <w:lastRenderedPageBreak/>
         <w:t>Annexes</w:t>
       </w:r>
       <w:bookmarkEnd w:id="38"/>
@@ -8730,6 +10875,7 @@
       </w:pPr>
       <w:bookmarkStart w:id="39" w:name="_Toc37944978"/>
       <w:r>
+        <w:lastRenderedPageBreak/>
         <w:t>Documents de référence</w:t>
       </w:r>
       <w:bookmarkEnd w:id="39"/>
@@ -12317,7 +14463,7 @@
   <w:abstractNum w:abstractNumId="19" w15:restartNumberingAfterBreak="0">
     <w:nsid w:val="4F937BF0"/>
     <w:multiLevelType w:val="hybridMultilevel"/>
-    <w:tmpl w:val="CFFEBB98"/>
+    <w:tmpl w:val="A3B01A5A"/>
     <w:lvl w:ilvl="0" w:tplc="040C0001">
       <w:start w:val="1"/>
       <w:numFmt w:val="bullet"/>
@@ -12327,7 +14473,7 @@
         <w:ind w:left="1425" w:hanging="360"/>
       </w:pPr>
       <w:rPr>
-        <w:rFonts w:ascii="Symbol" w:hAnsi="Symbol" w:cs="Symbol" w:hint="default"/>
+        <w:rFonts w:ascii="Symbol" w:hAnsi="Symbol" w:hint="default"/>
       </w:rPr>
     </w:lvl>
     <w:lvl w:ilvl="1" w:tplc="040C0003">
@@ -15433,16 +17579,8 @@
 <file path=customXml/itemProps1.xml><?xml version="1.0" encoding="utf-8"?>
 <ds:datastoreItem xmlns:ds="http://schemas.openxmlformats.org/officeDocument/2006/customXml" ds:itemID="{AFF3793C-8E8E-48B7-A9C8-298547FAE56B}">
   <ds:schemaRefs>
-    <ds:schemaRef ds:uri="http://schemas.openxmlformats.org/package/2006/metadata/core-properties"/>
-    <ds:schemaRef ds:uri="http://purl.org/dc/dcmitype/"/>
+    <ds:schemaRef ds:uri="http://schemas.microsoft.com/office/2006/metadata/properties"/>
     <ds:schemaRef ds:uri="http://schemas.microsoft.com/office/infopath/2007/PartnerControls"/>
-    <ds:schemaRef ds:uri="0e840299-4c36-4726-b7d0-1f30b85c5a44"/>
-    <ds:schemaRef ds:uri="http://purl.org/dc/elements/1.1/"/>
-    <ds:schemaRef ds:uri="http://schemas.microsoft.com/office/2006/metadata/properties"/>
-    <ds:schemaRef ds:uri="http://schemas.microsoft.com/office/2006/documentManagement/types"/>
-    <ds:schemaRef ds:uri="http://purl.org/dc/terms/"/>
-    <ds:schemaRef ds:uri="a76336e5-d244-4556-b19e-d81001583a6c"/>
-    <ds:schemaRef ds:uri="http://www.w3.org/XML/1998/namespace"/>
   </ds:schemaRefs>
 </ds:datastoreItem>
 </file>

</xml_diff>

<commit_message>
Ajout des dossiers HTML et Images
</commit_message>
<xml_diff>
--- a/Ressources/CDC_PILAF.docx
+++ b/Ressources/CDC_PILAF.docx
@@ -2393,7 +2393,7 @@
             <w:noProof/>
             <w:webHidden/>
           </w:rPr>
-          <w:t>5</w:t>
+          <w:t>8</w:t>
         </w:r>
         <w:r>
           <w:rPr>
@@ -2481,7 +2481,7 @@
             <w:noProof/>
             <w:webHidden/>
           </w:rPr>
-          <w:t>6</w:t>
+          <w:t>9</w:t>
         </w:r>
         <w:r>
           <w:rPr>
@@ -2569,7 +2569,7 @@
             <w:noProof/>
             <w:webHidden/>
           </w:rPr>
-          <w:t>6</w:t>
+          <w:t>9</w:t>
         </w:r>
         <w:r>
           <w:rPr>
@@ -2657,7 +2657,7 @@
             <w:noProof/>
             <w:webHidden/>
           </w:rPr>
-          <w:t>6</w:t>
+          <w:t>9</w:t>
         </w:r>
         <w:r>
           <w:rPr>
@@ -2745,7 +2745,7 @@
             <w:noProof/>
             <w:webHidden/>
           </w:rPr>
-          <w:t>6</w:t>
+          <w:t>9</w:t>
         </w:r>
         <w:r>
           <w:rPr>
@@ -2833,7 +2833,7 @@
             <w:noProof/>
             <w:webHidden/>
           </w:rPr>
-          <w:t>6</w:t>
+          <w:t>9</w:t>
         </w:r>
         <w:r>
           <w:rPr>
@@ -2921,7 +2921,7 @@
             <w:noProof/>
             <w:webHidden/>
           </w:rPr>
-          <w:t>6</w:t>
+          <w:t>10</w:t>
         </w:r>
         <w:r>
           <w:rPr>
@@ -3009,7 +3009,7 @@
             <w:noProof/>
             <w:webHidden/>
           </w:rPr>
-          <w:t>6</w:t>
+          <w:t>10</w:t>
         </w:r>
         <w:r>
           <w:rPr>
@@ -3097,7 +3097,7 @@
             <w:noProof/>
             <w:webHidden/>
           </w:rPr>
-          <w:t>6</w:t>
+          <w:t>10</w:t>
         </w:r>
         <w:r>
           <w:rPr>
@@ -3185,7 +3185,7 @@
             <w:noProof/>
             <w:webHidden/>
           </w:rPr>
-          <w:t>6</w:t>
+          <w:t>10</w:t>
         </w:r>
         <w:r>
           <w:rPr>
@@ -3273,7 +3273,7 @@
             <w:noProof/>
             <w:webHidden/>
           </w:rPr>
-          <w:t>7</w:t>
+          <w:t>10</w:t>
         </w:r>
         <w:r>
           <w:rPr>
@@ -3361,7 +3361,7 @@
             <w:noProof/>
             <w:webHidden/>
           </w:rPr>
-          <w:t>7</w:t>
+          <w:t>10</w:t>
         </w:r>
         <w:r>
           <w:rPr>
@@ -3449,7 +3449,7 @@
             <w:noProof/>
             <w:webHidden/>
           </w:rPr>
-          <w:t>7</w:t>
+          <w:t>10</w:t>
         </w:r>
         <w:r>
           <w:rPr>
@@ -3537,7 +3537,7 @@
             <w:noProof/>
             <w:webHidden/>
           </w:rPr>
-          <w:t>7</w:t>
+          <w:t>10</w:t>
         </w:r>
         <w:r>
           <w:rPr>
@@ -3625,7 +3625,7 @@
             <w:noProof/>
             <w:webHidden/>
           </w:rPr>
-          <w:t>7</w:t>
+          <w:t>10</w:t>
         </w:r>
         <w:r>
           <w:rPr>
@@ -3713,7 +3713,7 @@
             <w:noProof/>
             <w:webHidden/>
           </w:rPr>
-          <w:t>7</w:t>
+          <w:t>11</w:t>
         </w:r>
         <w:r>
           <w:rPr>
@@ -3801,7 +3801,7 @@
             <w:noProof/>
             <w:webHidden/>
           </w:rPr>
-          <w:t>8</w:t>
+          <w:t>11</w:t>
         </w:r>
         <w:r>
           <w:rPr>
@@ -3889,7 +3889,7 @@
             <w:noProof/>
             <w:webHidden/>
           </w:rPr>
-          <w:t>8</w:t>
+          <w:t>11</w:t>
         </w:r>
         <w:r>
           <w:rPr>
@@ -3977,7 +3977,7 @@
             <w:noProof/>
             <w:webHidden/>
           </w:rPr>
-          <w:t>8</w:t>
+          <w:t>11</w:t>
         </w:r>
         <w:r>
           <w:rPr>
@@ -4065,7 +4065,7 @@
             <w:noProof/>
             <w:webHidden/>
           </w:rPr>
-          <w:t>9</w:t>
+          <w:t>11</w:t>
         </w:r>
         <w:r>
           <w:rPr>
@@ -5406,6 +5406,15 @@
         </w:rPr>
         <w:t>Lors de la saisie de nouveaux clients</w:t>
       </w:r>
+      <w:r>
+        <w:rPr>
+          <w:b/>
+          <w:bCs/>
+          <w:sz w:val="24"/>
+          <w:szCs w:val="24"/>
+        </w:rPr>
+        <w:t xml:space="preserve"> ou de leur modification</w:t>
+      </w:r>
     </w:p>
     <w:p>
       <w:pPr>
@@ -6069,7 +6078,6 @@
                 <w:b/>
               </w:rPr>
             </w:pPr>
-            <w:proofErr w:type="gramStart"/>
             <w:r>
               <w:rPr>
                 <w:rFonts w:cs="Arial"/>
@@ -6077,7 +6085,6 @@
               </w:rPr>
               <w:t>E-mail</w:t>
             </w:r>
-            <w:proofErr w:type="gramEnd"/>
           </w:p>
         </w:tc>
         <w:tc>
@@ -6143,6 +6150,15 @@
           <w:szCs w:val="24"/>
         </w:rPr>
         <w:t>Lors de la saisie de nouveaux fournisseurs</w:t>
+      </w:r>
+      <w:r>
+        <w:rPr>
+          <w:b/>
+          <w:bCs/>
+          <w:sz w:val="24"/>
+          <w:szCs w:val="24"/>
+        </w:rPr>
+        <w:t xml:space="preserve"> ou de leur modification</w:t>
       </w:r>
     </w:p>
     <w:p>
@@ -6929,7 +6945,6 @@
                 <w:b/>
               </w:rPr>
             </w:pPr>
-            <w:proofErr w:type="gramStart"/>
             <w:r>
               <w:rPr>
                 <w:rFonts w:cs="Arial"/>
@@ -6937,7 +6952,6 @@
               </w:rPr>
               <w:t>E-mail</w:t>
             </w:r>
-            <w:proofErr w:type="gramEnd"/>
           </w:p>
         </w:tc>
         <w:tc>
@@ -7022,6 +7036,15 @@
         </w:rPr>
         <w:lastRenderedPageBreak/>
         <w:t>Lors de la saisie de nouveaux employés</w:t>
+      </w:r>
+      <w:r>
+        <w:rPr>
+          <w:b/>
+          <w:bCs/>
+          <w:sz w:val="24"/>
+          <w:szCs w:val="24"/>
+        </w:rPr>
+        <w:t xml:space="preserve"> ou de leur modification</w:t>
       </w:r>
     </w:p>
     <w:p>
@@ -7606,7 +7629,6 @@
                 <w:b/>
               </w:rPr>
             </w:pPr>
-            <w:proofErr w:type="gramStart"/>
             <w:r>
               <w:rPr>
                 <w:rFonts w:cs="Arial"/>
@@ -7614,7 +7636,6 @@
               </w:rPr>
               <w:t>E-mail</w:t>
             </w:r>
-            <w:proofErr w:type="gramEnd"/>
           </w:p>
         </w:tc>
         <w:tc>
@@ -8181,7 +8202,19 @@
               <w:rPr>
                 <w:rFonts w:cs="Arial"/>
               </w:rPr>
-              <w:t>Numérique, avec les valeurs suivantes : {2,1%, 5,5%, 10%, 21%}</w:t>
+              <w:t>Numérique, avec les valeurs suivantes : {2,1%, 5,5%, 10%, 2</w:t>
+            </w:r>
+            <w:r>
+              <w:rPr>
+                <w:rFonts w:cs="Arial"/>
+              </w:rPr>
+              <w:t>0</w:t>
+            </w:r>
+            <w:r>
+              <w:rPr>
+                <w:rFonts w:cs="Arial"/>
+              </w:rPr>
+              <w:t>%}</w:t>
             </w:r>
           </w:p>
         </w:tc>
@@ -8286,16 +8319,530 @@
           <w:szCs w:val="24"/>
         </w:rPr>
         <w:lastRenderedPageBreak/>
-        <w:t xml:space="preserve">Lors de l’enregistrement </w:t>
-      </w:r>
-      <w:r>
-        <w:rPr>
+        <w:t>Lors de l’enregistrement d’un mouvement de stock</w:t>
+      </w:r>
+    </w:p>
+    <w:p>
+      <w:pPr>
+        <w:pStyle w:val="Pieddepage"/>
+        <w:tabs>
+          <w:tab w:val="clear" w:pos="4536"/>
+          <w:tab w:val="clear" w:pos="9072"/>
+        </w:tabs>
+        <w:overflowPunct/>
+        <w:adjustRightInd/>
+        <w:textAlignment w:val="auto"/>
+        <w:rPr>
+          <w:rFonts w:cs="Arial"/>
+          <w:sz w:val="22"/>
+          <w:szCs w:val="22"/>
+        </w:rPr>
+      </w:pPr>
+    </w:p>
+    <w:p>
+      <w:pPr>
+        <w:pStyle w:val="Pieddepage"/>
+        <w:tabs>
+          <w:tab w:val="clear" w:pos="4536"/>
+          <w:tab w:val="clear" w:pos="9072"/>
+        </w:tabs>
+        <w:overflowPunct/>
+        <w:adjustRightInd/>
+        <w:textAlignment w:val="auto"/>
+        <w:rPr>
+          <w:rFonts w:cs="Arial"/>
+        </w:rPr>
+      </w:pPr>
+      <w:r>
+        <w:rPr>
+          <w:rFonts w:cs="Arial"/>
+          <w:sz w:val="22"/>
+          <w:szCs w:val="22"/>
+        </w:rPr>
+        <w:t xml:space="preserve">  </w:t>
+      </w:r>
+      <w:r>
+        <w:rPr>
+          <w:rFonts w:cs="Arial"/>
+        </w:rPr>
+        <w:t>L’enregistrement de nouveaux mouvements de stock</w:t>
+      </w:r>
+      <w:r>
+        <w:rPr>
+          <w:rFonts w:cs="Arial"/>
+        </w:rPr>
+        <w:t>, opéré par le Directeur ou le Directeur Commercial, doivent saisir, ou scanner, les informations suivantes :</w:t>
+      </w:r>
+    </w:p>
+    <w:p>
+      <w:pPr>
+        <w:pStyle w:val="Pieddepage"/>
+        <w:tabs>
+          <w:tab w:val="clear" w:pos="4536"/>
+          <w:tab w:val="clear" w:pos="9072"/>
+        </w:tabs>
+        <w:overflowPunct/>
+        <w:adjustRightInd/>
+        <w:textAlignment w:val="auto"/>
+        <w:rPr>
+          <w:rFonts w:cs="Arial"/>
+        </w:rPr>
+      </w:pPr>
+    </w:p>
+    <w:tbl>
+      <w:tblPr>
+        <w:tblStyle w:val="Grilledetableauclaire"/>
+        <w:tblW w:w="0" w:type="auto"/>
+        <w:jc w:val="center"/>
+        <w:tblLook w:val="04A0" w:firstRow="1" w:lastRow="0" w:firstColumn="1" w:lastColumn="0" w:noHBand="0" w:noVBand="1"/>
+      </w:tblPr>
+      <w:tblGrid>
+        <w:gridCol w:w="3220"/>
+        <w:gridCol w:w="3574"/>
+      </w:tblGrid>
+      <w:tr>
+        <w:trPr>
+          <w:jc w:val="center"/>
+        </w:trPr>
+        <w:tc>
+          <w:tcPr>
+            <w:tcW w:w="3220" w:type="dxa"/>
+            <w:shd w:val="clear" w:color="auto" w:fill="0070C0"/>
+          </w:tcPr>
+          <w:p>
+            <w:pPr>
+              <w:pStyle w:val="Pieddepage"/>
+              <w:tabs>
+                <w:tab w:val="clear" w:pos="4536"/>
+                <w:tab w:val="clear" w:pos="9072"/>
+              </w:tabs>
+              <w:overflowPunct/>
+              <w:adjustRightInd/>
+              <w:textAlignment w:val="auto"/>
+              <w:rPr>
+                <w:rFonts w:cs="Arial"/>
+                <w:b/>
+                <w:color w:val="FFFFFF"/>
+              </w:rPr>
+            </w:pPr>
+            <w:r>
+              <w:rPr>
+                <w:rFonts w:cs="Arial"/>
+                <w:b/>
+                <w:color w:val="FFFFFF"/>
+              </w:rPr>
+              <w:t>Nom</w:t>
+            </w:r>
+          </w:p>
+        </w:tc>
+        <w:tc>
+          <w:tcPr>
+            <w:tcW w:w="3574" w:type="dxa"/>
+            <w:shd w:val="clear" w:color="auto" w:fill="0070C0"/>
+          </w:tcPr>
+          <w:p>
+            <w:pPr>
+              <w:pStyle w:val="Pieddepage"/>
+              <w:tabs>
+                <w:tab w:val="clear" w:pos="4536"/>
+                <w:tab w:val="clear" w:pos="9072"/>
+              </w:tabs>
+              <w:overflowPunct/>
+              <w:adjustRightInd/>
+              <w:textAlignment w:val="auto"/>
+              <w:rPr>
+                <w:rFonts w:cs="Arial"/>
+                <w:b/>
+                <w:color w:val="FFFFFF"/>
+              </w:rPr>
+            </w:pPr>
+            <w:r>
+              <w:rPr>
+                <w:rFonts w:cs="Arial"/>
+                <w:b/>
+                <w:color w:val="FFFFFF"/>
+              </w:rPr>
+              <w:t>Nature</w:t>
+            </w:r>
+          </w:p>
+        </w:tc>
+      </w:tr>
+      <w:tr>
+        <w:trPr>
+          <w:jc w:val="center"/>
+        </w:trPr>
+        <w:tc>
+          <w:tcPr>
+            <w:tcW w:w="3220" w:type="dxa"/>
+          </w:tcPr>
+          <w:p>
+            <w:pPr>
+              <w:pStyle w:val="Pieddepage"/>
+              <w:tabs>
+                <w:tab w:val="clear" w:pos="4536"/>
+                <w:tab w:val="clear" w:pos="9072"/>
+              </w:tabs>
+              <w:overflowPunct/>
+              <w:adjustRightInd/>
+              <w:textAlignment w:val="auto"/>
+              <w:rPr>
+                <w:rFonts w:cs="Arial"/>
+                <w:b/>
+              </w:rPr>
+            </w:pPr>
+            <w:r>
+              <w:rPr>
+                <w:rFonts w:cs="Arial"/>
+                <w:b/>
+              </w:rPr>
+              <w:t>Numéro de produit</w:t>
+            </w:r>
+          </w:p>
+        </w:tc>
+        <w:tc>
+          <w:tcPr>
+            <w:tcW w:w="3574" w:type="dxa"/>
+          </w:tcPr>
+          <w:p>
+            <w:pPr>
+              <w:pStyle w:val="Pieddepage"/>
+              <w:tabs>
+                <w:tab w:val="clear" w:pos="4536"/>
+                <w:tab w:val="clear" w:pos="9072"/>
+              </w:tabs>
+              <w:overflowPunct/>
+              <w:adjustRightInd/>
+              <w:textAlignment w:val="auto"/>
+              <w:rPr>
+                <w:rFonts w:cs="Arial"/>
+              </w:rPr>
+            </w:pPr>
+            <w:r>
+              <w:rPr>
+                <w:rFonts w:cs="Arial"/>
+              </w:rPr>
+              <w:t>Alphanumérique, d’une longueur de 6 caractères obligatoire, sans espace et sans caractères spéciaux.</w:t>
+            </w:r>
+          </w:p>
+        </w:tc>
+      </w:tr>
+      <w:tr>
+        <w:trPr>
+          <w:jc w:val="center"/>
+        </w:trPr>
+        <w:tc>
+          <w:tcPr>
+            <w:tcW w:w="3220" w:type="dxa"/>
+          </w:tcPr>
+          <w:p>
+            <w:pPr>
+              <w:pStyle w:val="Pieddepage"/>
+              <w:tabs>
+                <w:tab w:val="clear" w:pos="4536"/>
+                <w:tab w:val="clear" w:pos="9072"/>
+              </w:tabs>
+              <w:overflowPunct/>
+              <w:adjustRightInd/>
+              <w:textAlignment w:val="auto"/>
+              <w:rPr>
+                <w:rFonts w:cs="Arial"/>
+                <w:b/>
+              </w:rPr>
+            </w:pPr>
+            <w:r>
+              <w:rPr>
+                <w:rFonts w:cs="Arial"/>
+                <w:b/>
+              </w:rPr>
+              <w:t>Nom du produit</w:t>
+            </w:r>
+          </w:p>
+        </w:tc>
+        <w:tc>
+          <w:tcPr>
+            <w:tcW w:w="3574" w:type="dxa"/>
+          </w:tcPr>
+          <w:p>
+            <w:pPr>
+              <w:pStyle w:val="Pieddepage"/>
+              <w:tabs>
+                <w:tab w:val="clear" w:pos="4536"/>
+                <w:tab w:val="clear" w:pos="9072"/>
+              </w:tabs>
+              <w:overflowPunct/>
+              <w:adjustRightInd/>
+              <w:textAlignment w:val="auto"/>
+              <w:rPr>
+                <w:rFonts w:cs="Arial"/>
+              </w:rPr>
+            </w:pPr>
+            <w:r>
+              <w:rPr>
+                <w:rFonts w:cs="Arial"/>
+              </w:rPr>
+              <w:t>Alphabétique, d’une longueur de 60 caractères maximum, espaces compris, avec une liste de caractères spéciaux autorisés</w:t>
+            </w:r>
+          </w:p>
+        </w:tc>
+      </w:tr>
+      <w:tr>
+        <w:trPr>
+          <w:jc w:val="center"/>
+        </w:trPr>
+        <w:tc>
+          <w:tcPr>
+            <w:tcW w:w="3220" w:type="dxa"/>
+          </w:tcPr>
+          <w:p>
+            <w:pPr>
+              <w:pStyle w:val="Pieddepage"/>
+              <w:tabs>
+                <w:tab w:val="clear" w:pos="4536"/>
+                <w:tab w:val="clear" w:pos="9072"/>
+              </w:tabs>
+              <w:overflowPunct/>
+              <w:adjustRightInd/>
+              <w:textAlignment w:val="auto"/>
+              <w:rPr>
+                <w:rFonts w:cs="Arial"/>
+                <w:b/>
+              </w:rPr>
+            </w:pPr>
+            <w:r>
+              <w:rPr>
+                <w:rFonts w:cs="Arial"/>
+                <w:b/>
+              </w:rPr>
+              <w:t>Quantité arrivée</w:t>
+            </w:r>
+          </w:p>
+        </w:tc>
+        <w:tc>
+          <w:tcPr>
+            <w:tcW w:w="3574" w:type="dxa"/>
+          </w:tcPr>
+          <w:p>
+            <w:pPr>
+              <w:pStyle w:val="Pieddepage"/>
+              <w:tabs>
+                <w:tab w:val="clear" w:pos="4536"/>
+                <w:tab w:val="clear" w:pos="9072"/>
+              </w:tabs>
+              <w:overflowPunct/>
+              <w:adjustRightInd/>
+              <w:textAlignment w:val="auto"/>
+              <w:rPr>
+                <w:rFonts w:cs="Arial"/>
+              </w:rPr>
+            </w:pPr>
+            <w:r>
+              <w:rPr>
+                <w:rFonts w:cs="Arial"/>
+              </w:rPr>
+              <w:t>Numérique</w:t>
+            </w:r>
+          </w:p>
+        </w:tc>
+      </w:tr>
+      <w:tr>
+        <w:trPr>
+          <w:jc w:val="center"/>
+        </w:trPr>
+        <w:tc>
+          <w:tcPr>
+            <w:tcW w:w="3220" w:type="dxa"/>
+          </w:tcPr>
+          <w:p>
+            <w:pPr>
+              <w:pStyle w:val="Pieddepage"/>
+              <w:tabs>
+                <w:tab w:val="clear" w:pos="4536"/>
+                <w:tab w:val="clear" w:pos="9072"/>
+              </w:tabs>
+              <w:overflowPunct/>
+              <w:adjustRightInd/>
+              <w:textAlignment w:val="auto"/>
+              <w:rPr>
+                <w:rFonts w:cs="Arial"/>
+                <w:b/>
+              </w:rPr>
+            </w:pPr>
+            <w:r>
+              <w:rPr>
+                <w:rFonts w:cs="Arial"/>
+                <w:b/>
+              </w:rPr>
+              <w:t>Quantité partie</w:t>
+            </w:r>
+          </w:p>
+        </w:tc>
+        <w:tc>
+          <w:tcPr>
+            <w:tcW w:w="3574" w:type="dxa"/>
+          </w:tcPr>
+          <w:p>
+            <w:pPr>
+              <w:pStyle w:val="Pieddepage"/>
+              <w:tabs>
+                <w:tab w:val="clear" w:pos="4536"/>
+                <w:tab w:val="clear" w:pos="9072"/>
+              </w:tabs>
+              <w:overflowPunct/>
+              <w:adjustRightInd/>
+              <w:textAlignment w:val="auto"/>
+              <w:rPr>
+                <w:rFonts w:cs="Arial"/>
+              </w:rPr>
+            </w:pPr>
+            <w:r>
+              <w:rPr>
+                <w:rFonts w:cs="Arial"/>
+              </w:rPr>
+              <w:t>Numérique</w:t>
+            </w:r>
+          </w:p>
+        </w:tc>
+      </w:tr>
+      <w:tr>
+        <w:trPr>
+          <w:trHeight w:val="795"/>
+          <w:jc w:val="center"/>
+        </w:trPr>
+        <w:tc>
+          <w:tcPr>
+            <w:tcW w:w="3220" w:type="dxa"/>
+          </w:tcPr>
+          <w:p>
+            <w:pPr>
+              <w:pStyle w:val="Pieddepage"/>
+              <w:tabs>
+                <w:tab w:val="clear" w:pos="4536"/>
+                <w:tab w:val="clear" w:pos="9072"/>
+              </w:tabs>
+              <w:overflowPunct/>
+              <w:adjustRightInd/>
+              <w:textAlignment w:val="auto"/>
+              <w:rPr>
+                <w:rFonts w:cs="Arial"/>
+                <w:b/>
+              </w:rPr>
+            </w:pPr>
+            <w:r>
+              <w:rPr>
+                <w:rFonts w:cs="Arial"/>
+                <w:b/>
+              </w:rPr>
+              <w:t>Quantité totale</w:t>
+            </w:r>
+          </w:p>
+        </w:tc>
+        <w:tc>
+          <w:tcPr>
+            <w:tcW w:w="3574" w:type="dxa"/>
+          </w:tcPr>
+          <w:p>
+            <w:pPr>
+              <w:pStyle w:val="Pieddepage"/>
+              <w:tabs>
+                <w:tab w:val="clear" w:pos="4536"/>
+                <w:tab w:val="clear" w:pos="9072"/>
+              </w:tabs>
+              <w:overflowPunct/>
+              <w:adjustRightInd/>
+              <w:textAlignment w:val="auto"/>
+              <w:rPr>
+                <w:rFonts w:cs="Arial"/>
+              </w:rPr>
+            </w:pPr>
+            <w:r>
+              <w:rPr>
+                <w:rFonts w:cs="Arial"/>
+              </w:rPr>
+              <w:t xml:space="preserve">Numérique, calculée suivant la règle de gestion suivante : Quantité initiale + </w:t>
+            </w:r>
+            <w:r>
+              <w:rPr>
+                <w:rFonts w:cs="Arial"/>
+              </w:rPr>
+              <w:t>(</w:t>
+            </w:r>
+            <w:r>
+              <w:rPr>
+                <w:rFonts w:cs="Arial"/>
+              </w:rPr>
+              <w:t>Quantité arrivée</w:t>
+            </w:r>
+            <w:r>
+              <w:rPr>
+                <w:rFonts w:cs="Arial"/>
+              </w:rPr>
+              <w:t xml:space="preserve"> - Quantité partie)</w:t>
+            </w:r>
+          </w:p>
+        </w:tc>
+      </w:tr>
+    </w:tbl>
+    <w:p>
+      <w:pPr>
+        <w:pStyle w:val="Pieddepage"/>
+        <w:tabs>
+          <w:tab w:val="clear" w:pos="4536"/>
+          <w:tab w:val="clear" w:pos="9072"/>
+        </w:tabs>
+        <w:overflowPunct/>
+        <w:adjustRightInd/>
+        <w:textAlignment w:val="auto"/>
+        <w:rPr>
+          <w:rFonts w:cs="Arial"/>
+          <w:sz w:val="22"/>
+          <w:szCs w:val="22"/>
+        </w:rPr>
+      </w:pPr>
+    </w:p>
+    <w:p>
+      <w:pPr>
+        <w:pStyle w:val="Pieddepage"/>
+        <w:tabs>
+          <w:tab w:val="clear" w:pos="4536"/>
+          <w:tab w:val="clear" w:pos="9072"/>
+        </w:tabs>
+        <w:overflowPunct/>
+        <w:adjustRightInd/>
+        <w:textAlignment w:val="auto"/>
+        <w:rPr>
+          <w:rFonts w:cs="Arial"/>
+          <w:sz w:val="22"/>
+          <w:szCs w:val="22"/>
+        </w:rPr>
+      </w:pPr>
+    </w:p>
+    <w:p>
+      <w:pPr>
+        <w:pStyle w:val="Pieddepage"/>
+        <w:tabs>
+          <w:tab w:val="clear" w:pos="4536"/>
+          <w:tab w:val="clear" w:pos="9072"/>
+        </w:tabs>
+        <w:overflowPunct/>
+        <w:adjustRightInd/>
+        <w:textAlignment w:val="auto"/>
+        <w:rPr>
+          <w:rFonts w:cs="Arial"/>
           <w:b/>
           <w:bCs/>
           <w:sz w:val="24"/>
           <w:szCs w:val="24"/>
         </w:rPr>
-        <w:t>d’un mouvement de stock</w:t>
+      </w:pPr>
+      <w:r>
+        <w:rPr>
+          <w:rFonts w:cs="Arial"/>
+          <w:b/>
+          <w:bCs/>
+          <w:sz w:val="24"/>
+          <w:szCs w:val="24"/>
+        </w:rPr>
+        <w:t>Lors de l’enregistrement d’un horaire de travail</w:t>
       </w:r>
     </w:p>
     <w:p>
@@ -8310,8 +8857,386 @@
         <w:textAlignment w:val="auto"/>
         <w:rPr>
           <w:rFonts w:cs="Arial"/>
-          <w:sz w:val="22"/>
-          <w:szCs w:val="22"/>
+          <w:b/>
+          <w:bCs/>
+          <w:sz w:val="24"/>
+          <w:szCs w:val="24"/>
+        </w:rPr>
+      </w:pPr>
+    </w:p>
+    <w:p>
+      <w:pPr>
+        <w:pStyle w:val="Pieddepage"/>
+        <w:tabs>
+          <w:tab w:val="clear" w:pos="4536"/>
+          <w:tab w:val="clear" w:pos="9072"/>
+        </w:tabs>
+        <w:overflowPunct/>
+        <w:adjustRightInd/>
+        <w:textAlignment w:val="auto"/>
+        <w:rPr>
+          <w:rFonts w:cs="Arial"/>
+        </w:rPr>
+      </w:pPr>
+      <w:r>
+        <w:rPr>
+          <w:rFonts w:cs="Arial"/>
+          <w:b/>
+          <w:bCs/>
+          <w:sz w:val="24"/>
+          <w:szCs w:val="24"/>
+        </w:rPr>
+        <w:t xml:space="preserve">  </w:t>
+      </w:r>
+      <w:r>
+        <w:rPr>
+          <w:rFonts w:cs="Arial"/>
+        </w:rPr>
+        <w:t>L’enregistrement des horaires de travail sont réalisés par la secrétaire, le Directeur ou les employés eux-mêmes. Les informations suivantes seront demandées par le système :</w:t>
+      </w:r>
+    </w:p>
+    <w:p>
+      <w:pPr>
+        <w:pStyle w:val="Pieddepage"/>
+        <w:tabs>
+          <w:tab w:val="clear" w:pos="4536"/>
+          <w:tab w:val="clear" w:pos="9072"/>
+        </w:tabs>
+        <w:overflowPunct/>
+        <w:adjustRightInd/>
+        <w:textAlignment w:val="auto"/>
+        <w:rPr>
+          <w:rFonts w:cs="Arial"/>
+        </w:rPr>
+      </w:pPr>
+    </w:p>
+    <w:tbl>
+      <w:tblPr>
+        <w:tblStyle w:val="Grilledetableauclaire"/>
+        <w:tblW w:w="0" w:type="auto"/>
+        <w:jc w:val="center"/>
+        <w:tblLook w:val="04A0" w:firstRow="1" w:lastRow="0" w:firstColumn="1" w:lastColumn="0" w:noHBand="0" w:noVBand="1"/>
+      </w:tblPr>
+      <w:tblGrid>
+        <w:gridCol w:w="3220"/>
+        <w:gridCol w:w="3574"/>
+      </w:tblGrid>
+      <w:tr>
+        <w:trPr>
+          <w:jc w:val="center"/>
+        </w:trPr>
+        <w:tc>
+          <w:tcPr>
+            <w:tcW w:w="3220" w:type="dxa"/>
+            <w:shd w:val="clear" w:color="auto" w:fill="0070C0"/>
+          </w:tcPr>
+          <w:p>
+            <w:pPr>
+              <w:pStyle w:val="Pieddepage"/>
+              <w:tabs>
+                <w:tab w:val="clear" w:pos="4536"/>
+                <w:tab w:val="clear" w:pos="9072"/>
+              </w:tabs>
+              <w:overflowPunct/>
+              <w:adjustRightInd/>
+              <w:textAlignment w:val="auto"/>
+              <w:rPr>
+                <w:rFonts w:cs="Arial"/>
+                <w:b/>
+                <w:color w:val="FFFFFF"/>
+              </w:rPr>
+            </w:pPr>
+            <w:r>
+              <w:rPr>
+                <w:rFonts w:cs="Arial"/>
+                <w:b/>
+                <w:color w:val="FFFFFF"/>
+              </w:rPr>
+              <w:t>Nom</w:t>
+            </w:r>
+          </w:p>
+        </w:tc>
+        <w:tc>
+          <w:tcPr>
+            <w:tcW w:w="3574" w:type="dxa"/>
+            <w:shd w:val="clear" w:color="auto" w:fill="0070C0"/>
+          </w:tcPr>
+          <w:p>
+            <w:pPr>
+              <w:pStyle w:val="Pieddepage"/>
+              <w:tabs>
+                <w:tab w:val="clear" w:pos="4536"/>
+                <w:tab w:val="clear" w:pos="9072"/>
+              </w:tabs>
+              <w:overflowPunct/>
+              <w:adjustRightInd/>
+              <w:textAlignment w:val="auto"/>
+              <w:rPr>
+                <w:rFonts w:cs="Arial"/>
+                <w:b/>
+                <w:color w:val="FFFFFF"/>
+              </w:rPr>
+            </w:pPr>
+            <w:r>
+              <w:rPr>
+                <w:rFonts w:cs="Arial"/>
+                <w:b/>
+                <w:color w:val="FFFFFF"/>
+              </w:rPr>
+              <w:t>Nature</w:t>
+            </w:r>
+          </w:p>
+        </w:tc>
+      </w:tr>
+      <w:tr>
+        <w:trPr>
+          <w:jc w:val="center"/>
+        </w:trPr>
+        <w:tc>
+          <w:tcPr>
+            <w:tcW w:w="3220" w:type="dxa"/>
+          </w:tcPr>
+          <w:p>
+            <w:pPr>
+              <w:pStyle w:val="Pieddepage"/>
+              <w:tabs>
+                <w:tab w:val="clear" w:pos="4536"/>
+                <w:tab w:val="clear" w:pos="9072"/>
+              </w:tabs>
+              <w:overflowPunct/>
+              <w:adjustRightInd/>
+              <w:textAlignment w:val="auto"/>
+              <w:rPr>
+                <w:rFonts w:cs="Arial"/>
+                <w:b/>
+              </w:rPr>
+            </w:pPr>
+            <w:r>
+              <w:rPr>
+                <w:rFonts w:cs="Arial"/>
+                <w:b/>
+              </w:rPr>
+              <w:t>Nom du salarié</w:t>
+            </w:r>
+          </w:p>
+        </w:tc>
+        <w:tc>
+          <w:tcPr>
+            <w:tcW w:w="3574" w:type="dxa"/>
+          </w:tcPr>
+          <w:p>
+            <w:pPr>
+              <w:pStyle w:val="Pieddepage"/>
+              <w:tabs>
+                <w:tab w:val="clear" w:pos="4536"/>
+                <w:tab w:val="clear" w:pos="9072"/>
+              </w:tabs>
+              <w:overflowPunct/>
+              <w:adjustRightInd/>
+              <w:textAlignment w:val="auto"/>
+              <w:rPr>
+                <w:rFonts w:cs="Arial"/>
+              </w:rPr>
+            </w:pPr>
+            <w:r>
+              <w:rPr>
+                <w:rFonts w:cs="Arial"/>
+              </w:rPr>
+              <w:t>Alphabétique, extrait de la base de données des employés enregistrés.</w:t>
+            </w:r>
+          </w:p>
+        </w:tc>
+      </w:tr>
+      <w:tr>
+        <w:trPr>
+          <w:jc w:val="center"/>
+        </w:trPr>
+        <w:tc>
+          <w:tcPr>
+            <w:tcW w:w="3220" w:type="dxa"/>
+          </w:tcPr>
+          <w:p>
+            <w:pPr>
+              <w:pStyle w:val="Pieddepage"/>
+              <w:tabs>
+                <w:tab w:val="clear" w:pos="4536"/>
+                <w:tab w:val="clear" w:pos="9072"/>
+              </w:tabs>
+              <w:overflowPunct/>
+              <w:adjustRightInd/>
+              <w:textAlignment w:val="auto"/>
+              <w:rPr>
+                <w:rFonts w:cs="Arial"/>
+                <w:b/>
+              </w:rPr>
+            </w:pPr>
+            <w:r>
+              <w:rPr>
+                <w:rFonts w:cs="Arial"/>
+                <w:b/>
+              </w:rPr>
+              <w:t>Poste occupé</w:t>
+            </w:r>
+          </w:p>
+        </w:tc>
+        <w:tc>
+          <w:tcPr>
+            <w:tcW w:w="3574" w:type="dxa"/>
+          </w:tcPr>
+          <w:p>
+            <w:pPr>
+              <w:pStyle w:val="Pieddepage"/>
+              <w:tabs>
+                <w:tab w:val="clear" w:pos="4536"/>
+                <w:tab w:val="clear" w:pos="9072"/>
+              </w:tabs>
+              <w:overflowPunct/>
+              <w:adjustRightInd/>
+              <w:textAlignment w:val="auto"/>
+              <w:rPr>
+                <w:rFonts w:cs="Arial"/>
+              </w:rPr>
+            </w:pPr>
+            <w:r>
+              <w:rPr>
+                <w:rFonts w:cs="Arial"/>
+              </w:rPr>
+              <w:t>Alphabétique, extrait de la base de données des postes enregistrés par la Direction.</w:t>
+            </w:r>
+          </w:p>
+        </w:tc>
+      </w:tr>
+      <w:tr>
+        <w:trPr>
+          <w:jc w:val="center"/>
+        </w:trPr>
+        <w:tc>
+          <w:tcPr>
+            <w:tcW w:w="3220" w:type="dxa"/>
+          </w:tcPr>
+          <w:p>
+            <w:pPr>
+              <w:pStyle w:val="Pieddepage"/>
+              <w:tabs>
+                <w:tab w:val="clear" w:pos="4536"/>
+                <w:tab w:val="clear" w:pos="9072"/>
+              </w:tabs>
+              <w:overflowPunct/>
+              <w:adjustRightInd/>
+              <w:textAlignment w:val="auto"/>
+              <w:rPr>
+                <w:rFonts w:cs="Arial"/>
+                <w:b/>
+              </w:rPr>
+            </w:pPr>
+            <w:r>
+              <w:rPr>
+                <w:rFonts w:cs="Arial"/>
+                <w:b/>
+              </w:rPr>
+              <w:t>Horaire de début de journée</w:t>
+            </w:r>
+          </w:p>
+        </w:tc>
+        <w:tc>
+          <w:tcPr>
+            <w:tcW w:w="3574" w:type="dxa"/>
+          </w:tcPr>
+          <w:p>
+            <w:pPr>
+              <w:pStyle w:val="Pieddepage"/>
+              <w:tabs>
+                <w:tab w:val="clear" w:pos="4536"/>
+                <w:tab w:val="clear" w:pos="9072"/>
+              </w:tabs>
+              <w:overflowPunct/>
+              <w:adjustRightInd/>
+              <w:textAlignment w:val="auto"/>
+              <w:rPr>
+                <w:rFonts w:cs="Arial"/>
+              </w:rPr>
+            </w:pPr>
+            <w:r>
+              <w:rPr>
+                <w:rFonts w:cs="Arial"/>
+              </w:rPr>
+              <w:t>Numérique de type Date.</w:t>
+            </w:r>
+          </w:p>
+        </w:tc>
+      </w:tr>
+      <w:tr>
+        <w:trPr>
+          <w:jc w:val="center"/>
+        </w:trPr>
+        <w:tc>
+          <w:tcPr>
+            <w:tcW w:w="3220" w:type="dxa"/>
+          </w:tcPr>
+          <w:p>
+            <w:pPr>
+              <w:pStyle w:val="Pieddepage"/>
+              <w:tabs>
+                <w:tab w:val="clear" w:pos="4536"/>
+                <w:tab w:val="clear" w:pos="9072"/>
+              </w:tabs>
+              <w:overflowPunct/>
+              <w:adjustRightInd/>
+              <w:textAlignment w:val="auto"/>
+              <w:rPr>
+                <w:rFonts w:cs="Arial"/>
+                <w:b/>
+              </w:rPr>
+            </w:pPr>
+            <w:r>
+              <w:rPr>
+                <w:rFonts w:cs="Arial"/>
+                <w:b/>
+              </w:rPr>
+              <w:t>Horaire de fin de journée</w:t>
+            </w:r>
+          </w:p>
+        </w:tc>
+        <w:tc>
+          <w:tcPr>
+            <w:tcW w:w="3574" w:type="dxa"/>
+          </w:tcPr>
+          <w:p>
+            <w:pPr>
+              <w:pStyle w:val="Pieddepage"/>
+              <w:tabs>
+                <w:tab w:val="clear" w:pos="4536"/>
+                <w:tab w:val="clear" w:pos="9072"/>
+              </w:tabs>
+              <w:overflowPunct/>
+              <w:adjustRightInd/>
+              <w:textAlignment w:val="auto"/>
+              <w:rPr>
+                <w:rFonts w:cs="Arial"/>
+              </w:rPr>
+            </w:pPr>
+            <w:r>
+              <w:rPr>
+                <w:rFonts w:cs="Arial"/>
+              </w:rPr>
+              <w:t>Numérique de type Date.</w:t>
+            </w:r>
+          </w:p>
+        </w:tc>
+      </w:tr>
+    </w:tbl>
+    <w:p>
+      <w:pPr>
+        <w:pStyle w:val="Pieddepage"/>
+        <w:tabs>
+          <w:tab w:val="clear" w:pos="4536"/>
+          <w:tab w:val="clear" w:pos="9072"/>
+        </w:tabs>
+        <w:overflowPunct/>
+        <w:adjustRightInd/>
+        <w:textAlignment w:val="auto"/>
+        <w:rPr>
+          <w:rFonts w:cs="Arial"/>
         </w:rPr>
       </w:pPr>
     </w:p>
@@ -8359,22 +9284,10 @@
         <w:pStyle w:val="Paragraphedeliste"/>
         <w:numPr>
           <w:ilvl w:val="0"/>
-          <w:numId w:val="30"/>
+          <w:numId w:val="32"/>
         </w:numPr>
       </w:pPr>
       <w:r>
-        <w:t>Récupération de la première lettre du nom et du prénom du client.</w:t>
-      </w:r>
-    </w:p>
-    <w:p>
-      <w:pPr>
-        <w:pStyle w:val="Paragraphedeliste"/>
-        <w:numPr>
-          <w:ilvl w:val="0"/>
-          <w:numId w:val="29"/>
-        </w:numPr>
-      </w:pPr>
-      <w:r>
         <w:t>Génération</w:t>
       </w:r>
       <w:r>
@@ -8389,24 +9302,11 @@
       <w:r>
         <w:t>.</w:t>
       </w:r>
-    </w:p>
-    <w:p>
-      <w:pPr>
-        <w:pStyle w:val="Paragraphedeliste"/>
-        <w:numPr>
-          <w:ilvl w:val="0"/>
-          <w:numId w:val="29"/>
-        </w:numPr>
-      </w:pPr>
-      <w:r>
-        <w:t>Ajout des trois éléments.</w:t>
-      </w:r>
-    </w:p>
-    <w:p>
       <w:r>
         <w:tab/>
       </w:r>
     </w:p>
+    <w:p/>
     <w:p>
       <w:r>
         <w:tab/>
@@ -8524,7 +9424,53 @@
       <w:pPr>
         <w:ind w:left="576"/>
       </w:pPr>
-      <w:r>
+    </w:p>
+    <w:p>
+      <w:pPr>
+        <w:ind w:left="576"/>
+      </w:pPr>
+    </w:p>
+    <w:p>
+      <w:pPr>
+        <w:ind w:left="576"/>
+      </w:pPr>
+    </w:p>
+    <w:p>
+      <w:pPr>
+        <w:ind w:left="576"/>
+      </w:pPr>
+    </w:p>
+    <w:p>
+      <w:pPr>
+        <w:ind w:left="576"/>
+      </w:pPr>
+    </w:p>
+    <w:p>
+      <w:pPr>
+        <w:ind w:left="576"/>
+      </w:pPr>
+    </w:p>
+    <w:p>
+      <w:pPr>
+        <w:ind w:left="576"/>
+      </w:pPr>
+    </w:p>
+    <w:p>
+      <w:pPr>
+        <w:ind w:left="576"/>
+      </w:pPr>
+    </w:p>
+    <w:p>
+      <w:pPr>
+        <w:ind w:left="576"/>
+      </w:pPr>
+    </w:p>
+    <w:p>
+      <w:pPr>
+        <w:ind w:left="576"/>
+      </w:pPr>
+      <w:r>
+        <w:lastRenderedPageBreak/>
         <w:t>Description d’un mouvement de stock :</w:t>
       </w:r>
     </w:p>
@@ -8638,56 +9584,19 @@
     <w:p>
       <w:pPr>
         <w:spacing w:line="259" w:lineRule="auto"/>
-        <w:ind w:left="576"/>
         <w:jc w:val="left"/>
       </w:pPr>
       <w:r>
         <w:rPr>
           <w:color w:val="000000" w:themeColor="text1"/>
         </w:rPr>
-        <w:t>Simplification de la tenue de</w:t>
+        <w:t xml:space="preserve">  Les résultats attendus sont la simplification de la gestion de la société PILAF, allant de l’enregistrement de nouvelles informations à la consultation de ces dernières. Il est aussi attendu la </w:t>
       </w:r>
       <w:r>
         <w:rPr>
           <w:color w:val="000000" w:themeColor="text1"/>
         </w:rPr>
-        <w:t xml:space="preserve"> registre clients</w:t>
-      </w:r>
-      <w:r>
-        <w:rPr>
-          <w:color w:val="000000" w:themeColor="text1"/>
-        </w:rPr>
-        <w:t xml:space="preserve">, avec </w:t>
-      </w:r>
-      <w:r>
-        <w:rPr>
-          <w:color w:val="000000" w:themeColor="text1"/>
-        </w:rPr>
-        <w:t>également</w:t>
-      </w:r>
-      <w:r>
-        <w:rPr>
-          <w:color w:val="000000" w:themeColor="text1"/>
-        </w:rPr>
-        <w:t xml:space="preserve"> </w:t>
-      </w:r>
-      <w:r>
-        <w:rPr>
-          <w:color w:val="000000" w:themeColor="text1"/>
-        </w:rPr>
-        <w:t>une</w:t>
-      </w:r>
-      <w:r>
-        <w:rPr>
-          <w:color w:val="000000" w:themeColor="text1"/>
-        </w:rPr>
-        <w:t xml:space="preserve"> saisie </w:t>
-      </w:r>
-      <w:r>
-        <w:rPr>
-          <w:color w:val="000000" w:themeColor="text1"/>
-        </w:rPr>
-        <w:t>plus simple.</w:t>
+        <w:t>prise en compte des statistiques offrant au Directeur une vision plus stratégique de sa société.</w:t>
       </w:r>
     </w:p>
     <w:p>
@@ -9045,6 +9954,375 @@
         <w:textAlignment w:val="auto"/>
       </w:pPr>
     </w:p>
+    <w:tbl>
+      <w:tblPr>
+        <w:tblW w:w="9629" w:type="dxa"/>
+        <w:tblBorders>
+          <w:top w:val="single" w:sz="8" w:space="0" w:color="4F81BD"/>
+          <w:left w:val="single" w:sz="8" w:space="0" w:color="4F81BD"/>
+          <w:bottom w:val="single" w:sz="8" w:space="0" w:color="4F81BD"/>
+          <w:right w:val="single" w:sz="8" w:space="0" w:color="4F81BD"/>
+        </w:tblBorders>
+        <w:tblLook w:val="04A0" w:firstRow="1" w:lastRow="0" w:firstColumn="1" w:lastColumn="0" w:noHBand="0" w:noVBand="1"/>
+      </w:tblPr>
+      <w:tblGrid>
+        <w:gridCol w:w="2368"/>
+        <w:gridCol w:w="2370"/>
+        <w:gridCol w:w="2351"/>
+        <w:gridCol w:w="2540"/>
+      </w:tblGrid>
+      <w:tr>
+        <w:tc>
+          <w:tcPr>
+            <w:tcW w:w="2368" w:type="dxa"/>
+            <w:shd w:val="clear" w:color="auto" w:fill="4F81BD"/>
+          </w:tcPr>
+          <w:p>
+            <w:pPr>
+              <w:autoSpaceDE/>
+              <w:autoSpaceDN/>
+              <w:rPr>
+                <w:b/>
+                <w:bCs/>
+                <w:color w:val="FFFFFF"/>
+              </w:rPr>
+            </w:pPr>
+            <w:r>
+              <w:rPr>
+                <w:b/>
+                <w:bCs/>
+                <w:color w:val="FFFFFF"/>
+              </w:rPr>
+              <w:t>Domaine</w:t>
+            </w:r>
+          </w:p>
+        </w:tc>
+        <w:tc>
+          <w:tcPr>
+            <w:tcW w:w="2370" w:type="dxa"/>
+            <w:shd w:val="clear" w:color="auto" w:fill="4F81BD"/>
+          </w:tcPr>
+          <w:p>
+            <w:pPr>
+              <w:autoSpaceDE/>
+              <w:autoSpaceDN/>
+              <w:jc w:val="center"/>
+              <w:rPr>
+                <w:b/>
+                <w:bCs/>
+                <w:color w:val="FFFFFF"/>
+              </w:rPr>
+            </w:pPr>
+            <w:r>
+              <w:rPr>
+                <w:b/>
+                <w:bCs/>
+                <w:color w:val="FFFFFF"/>
+              </w:rPr>
+              <w:t>Aujourd’hui</w:t>
+            </w:r>
+          </w:p>
+        </w:tc>
+        <w:tc>
+          <w:tcPr>
+            <w:tcW w:w="2351" w:type="dxa"/>
+            <w:shd w:val="clear" w:color="auto" w:fill="4F81BD"/>
+          </w:tcPr>
+          <w:p>
+            <w:pPr>
+              <w:autoSpaceDE/>
+              <w:autoSpaceDN/>
+              <w:jc w:val="center"/>
+              <w:rPr>
+                <w:b/>
+                <w:bCs/>
+                <w:color w:val="FFFFFF"/>
+              </w:rPr>
+            </w:pPr>
+            <w:r>
+              <w:rPr>
+                <w:b/>
+                <w:bCs/>
+                <w:color w:val="FFFFFF"/>
+              </w:rPr>
+              <w:t>Dans 3 ans</w:t>
+            </w:r>
+          </w:p>
+        </w:tc>
+        <w:tc>
+          <w:tcPr>
+            <w:tcW w:w="2540" w:type="dxa"/>
+            <w:shd w:val="clear" w:color="auto" w:fill="4F81BD"/>
+          </w:tcPr>
+          <w:p>
+            <w:pPr>
+              <w:autoSpaceDE/>
+              <w:autoSpaceDN/>
+              <w:jc w:val="center"/>
+              <w:rPr>
+                <w:b/>
+                <w:bCs/>
+                <w:color w:val="FFFFFF"/>
+              </w:rPr>
+            </w:pPr>
+            <w:r>
+              <w:rPr>
+                <w:b/>
+                <w:bCs/>
+                <w:color w:val="FFFFFF"/>
+              </w:rPr>
+              <w:t>Dans 5 ans</w:t>
+            </w:r>
+          </w:p>
+        </w:tc>
+      </w:tr>
+      <w:tr>
+        <w:tc>
+          <w:tcPr>
+            <w:tcW w:w="2368" w:type="dxa"/>
+            <w:tcBorders>
+              <w:top w:val="single" w:sz="8" w:space="0" w:color="4F81BD"/>
+              <w:left w:val="single" w:sz="8" w:space="0" w:color="4F81BD"/>
+              <w:bottom w:val="single" w:sz="8" w:space="0" w:color="4F81BD"/>
+            </w:tcBorders>
+          </w:tcPr>
+          <w:p>
+            <w:pPr>
+              <w:autoSpaceDE/>
+              <w:autoSpaceDN/>
+              <w:rPr>
+                <w:b/>
+                <w:bCs/>
+              </w:rPr>
+            </w:pPr>
+            <w:r>
+              <w:rPr>
+                <w:b/>
+                <w:bCs/>
+              </w:rPr>
+              <w:t>Fournisseurs</w:t>
+            </w:r>
+          </w:p>
+        </w:tc>
+        <w:tc>
+          <w:tcPr>
+            <w:tcW w:w="2370" w:type="dxa"/>
+            <w:tcBorders>
+              <w:top w:val="single" w:sz="8" w:space="0" w:color="4F81BD"/>
+              <w:bottom w:val="single" w:sz="8" w:space="0" w:color="4F81BD"/>
+            </w:tcBorders>
+          </w:tcPr>
+          <w:p>
+            <w:pPr>
+              <w:autoSpaceDE/>
+              <w:autoSpaceDN/>
+              <w:jc w:val="center"/>
+            </w:pPr>
+          </w:p>
+        </w:tc>
+        <w:tc>
+          <w:tcPr>
+            <w:tcW w:w="2351" w:type="dxa"/>
+            <w:tcBorders>
+              <w:top w:val="single" w:sz="8" w:space="0" w:color="4F81BD"/>
+              <w:bottom w:val="single" w:sz="8" w:space="0" w:color="4F81BD"/>
+            </w:tcBorders>
+          </w:tcPr>
+          <w:p>
+            <w:pPr>
+              <w:autoSpaceDE/>
+              <w:autoSpaceDN/>
+              <w:jc w:val="center"/>
+            </w:pPr>
+          </w:p>
+        </w:tc>
+        <w:tc>
+          <w:tcPr>
+            <w:tcW w:w="2540" w:type="dxa"/>
+            <w:tcBorders>
+              <w:top w:val="single" w:sz="8" w:space="0" w:color="4F81BD"/>
+              <w:bottom w:val="single" w:sz="8" w:space="0" w:color="4F81BD"/>
+              <w:right w:val="single" w:sz="8" w:space="0" w:color="4F81BD"/>
+            </w:tcBorders>
+          </w:tcPr>
+          <w:p>
+            <w:pPr>
+              <w:autoSpaceDE/>
+              <w:autoSpaceDN/>
+              <w:jc w:val="center"/>
+            </w:pPr>
+          </w:p>
+        </w:tc>
+      </w:tr>
+      <w:tr>
+        <w:tc>
+          <w:tcPr>
+            <w:tcW w:w="2368" w:type="dxa"/>
+            <w:tcBorders>
+              <w:bottom w:val="single" w:sz="4" w:space="0" w:color="4472C4" w:themeColor="accent1"/>
+            </w:tcBorders>
+          </w:tcPr>
+          <w:p>
+            <w:pPr>
+              <w:autoSpaceDE/>
+              <w:autoSpaceDN/>
+              <w:rPr>
+                <w:b/>
+                <w:bCs/>
+              </w:rPr>
+            </w:pPr>
+            <w:r>
+              <w:rPr>
+                <w:b/>
+                <w:bCs/>
+              </w:rPr>
+              <w:t>Employés</w:t>
+            </w:r>
+          </w:p>
+        </w:tc>
+        <w:tc>
+          <w:tcPr>
+            <w:tcW w:w="2370" w:type="dxa"/>
+            <w:tcBorders>
+              <w:bottom w:val="single" w:sz="4" w:space="0" w:color="4472C4" w:themeColor="accent1"/>
+            </w:tcBorders>
+          </w:tcPr>
+          <w:p>
+            <w:pPr>
+              <w:autoSpaceDE/>
+              <w:autoSpaceDN/>
+              <w:jc w:val="center"/>
+            </w:pPr>
+          </w:p>
+        </w:tc>
+        <w:tc>
+          <w:tcPr>
+            <w:tcW w:w="2351" w:type="dxa"/>
+            <w:tcBorders>
+              <w:bottom w:val="single" w:sz="4" w:space="0" w:color="4472C4" w:themeColor="accent1"/>
+            </w:tcBorders>
+          </w:tcPr>
+          <w:p>
+            <w:pPr>
+              <w:autoSpaceDE/>
+              <w:autoSpaceDN/>
+              <w:jc w:val="center"/>
+            </w:pPr>
+          </w:p>
+        </w:tc>
+        <w:tc>
+          <w:tcPr>
+            <w:tcW w:w="2540" w:type="dxa"/>
+            <w:tcBorders>
+              <w:bottom w:val="single" w:sz="4" w:space="0" w:color="4472C4" w:themeColor="accent1"/>
+            </w:tcBorders>
+          </w:tcPr>
+          <w:p>
+            <w:pPr>
+              <w:autoSpaceDE/>
+              <w:autoSpaceDN/>
+              <w:jc w:val="center"/>
+            </w:pPr>
+          </w:p>
+        </w:tc>
+      </w:tr>
+      <w:tr>
+        <w:tc>
+          <w:tcPr>
+            <w:tcW w:w="2368" w:type="dxa"/>
+            <w:tcBorders>
+              <w:top w:val="single" w:sz="4" w:space="0" w:color="4472C4" w:themeColor="accent1"/>
+            </w:tcBorders>
+          </w:tcPr>
+          <w:p>
+            <w:pPr>
+              <w:autoSpaceDE/>
+              <w:autoSpaceDN/>
+              <w:rPr>
+                <w:b/>
+                <w:bCs/>
+              </w:rPr>
+            </w:pPr>
+            <w:r>
+              <w:rPr>
+                <w:b/>
+                <w:bCs/>
+              </w:rPr>
+              <w:t>Stocks</w:t>
+            </w:r>
+          </w:p>
+        </w:tc>
+        <w:tc>
+          <w:tcPr>
+            <w:tcW w:w="2370" w:type="dxa"/>
+            <w:tcBorders>
+              <w:top w:val="single" w:sz="4" w:space="0" w:color="4472C4" w:themeColor="accent1"/>
+            </w:tcBorders>
+          </w:tcPr>
+          <w:p>
+            <w:pPr>
+              <w:autoSpaceDE/>
+              <w:autoSpaceDN/>
+              <w:jc w:val="center"/>
+            </w:pPr>
+          </w:p>
+        </w:tc>
+        <w:tc>
+          <w:tcPr>
+            <w:tcW w:w="2351" w:type="dxa"/>
+            <w:tcBorders>
+              <w:top w:val="single" w:sz="4" w:space="0" w:color="4472C4" w:themeColor="accent1"/>
+            </w:tcBorders>
+          </w:tcPr>
+          <w:p>
+            <w:pPr>
+              <w:autoSpaceDE/>
+              <w:autoSpaceDN/>
+              <w:jc w:val="center"/>
+            </w:pPr>
+          </w:p>
+        </w:tc>
+        <w:tc>
+          <w:tcPr>
+            <w:tcW w:w="2540" w:type="dxa"/>
+            <w:tcBorders>
+              <w:top w:val="single" w:sz="4" w:space="0" w:color="4472C4" w:themeColor="accent1"/>
+            </w:tcBorders>
+          </w:tcPr>
+          <w:p>
+            <w:pPr>
+              <w:autoSpaceDE/>
+              <w:autoSpaceDN/>
+              <w:jc w:val="center"/>
+            </w:pPr>
+          </w:p>
+        </w:tc>
+      </w:tr>
+    </w:tbl>
+    <w:p>
+      <w:pPr>
+        <w:pStyle w:val="Pieddepage"/>
+        <w:tabs>
+          <w:tab w:val="clear" w:pos="4536"/>
+          <w:tab w:val="clear" w:pos="9072"/>
+        </w:tabs>
+        <w:overflowPunct/>
+        <w:adjustRightInd/>
+        <w:textAlignment w:val="auto"/>
+      </w:pPr>
+    </w:p>
+    <w:p>
+      <w:pPr>
+        <w:pStyle w:val="Pieddepage"/>
+        <w:tabs>
+          <w:tab w:val="clear" w:pos="4536"/>
+          <w:tab w:val="clear" w:pos="9072"/>
+        </w:tabs>
+        <w:overflowPunct/>
+        <w:adjustRightInd/>
+        <w:textAlignment w:val="auto"/>
+      </w:pPr>
+    </w:p>
     <w:p>
       <w:pPr>
         <w:pStyle w:val="Titre2"/>
@@ -9072,7 +10350,13 @@
         <w:textAlignment w:val="auto"/>
       </w:pPr>
       <w:r>
-        <w:t>Affichage de messages lors de l’enregistrement.</w:t>
+        <w:t>Affichage de messages lors d</w:t>
+      </w:r>
+      <w:r>
+        <w:t>’un</w:t>
+      </w:r>
+      <w:r>
+        <w:t xml:space="preserve"> l’enregistrement.</w:t>
       </w:r>
     </w:p>
     <w:p>
@@ -9149,70 +10433,123 @@
         <w:rPr>
           <w:color w:val="000000"/>
         </w:rPr>
+        <w:t>Mise en place d’un sys</w:t>
+      </w:r>
+      <w:r>
+        <w:rPr>
+          <w:color w:val="000000"/>
+        </w:rPr>
+        <w:t>tème de droit d’accès</w:t>
+      </w:r>
+      <w:r>
+        <w:rPr>
+          <w:color w:val="000000"/>
+        </w:rPr>
+        <w:t xml:space="preserve"> permettant un découpage des fonctionnalités autorisées suivant le grade occupé dans la société</w:t>
+      </w:r>
+      <w:r>
+        <w:rPr>
+          <w:color w:val="000000"/>
+        </w:rPr>
+        <w:t>.</w:t>
+      </w:r>
+    </w:p>
+    <w:p>
+      <w:pPr>
+        <w:pStyle w:val="Retraitcorpsdetexte3"/>
+        <w:numPr>
+          <w:ilvl w:val="1"/>
+          <w:numId w:val="31"/>
+        </w:numPr>
+        <w:jc w:val="left"/>
+      </w:pPr>
+      <w:r>
+        <w:rPr>
+          <w:color w:val="000000"/>
+        </w:rPr>
+        <w:t>Pour le Directeur ainsi que sa secrétaire, toutes les fonctionnalités sont débloquées et disponibles à l’utilisation.</w:t>
+      </w:r>
+    </w:p>
+    <w:p>
+      <w:pPr>
+        <w:pStyle w:val="Retraitcorpsdetexte3"/>
+        <w:numPr>
+          <w:ilvl w:val="1"/>
+          <w:numId w:val="31"/>
+        </w:numPr>
+        <w:jc w:val="left"/>
+      </w:pPr>
+      <w:r>
+        <w:rPr>
+          <w:color w:val="000000"/>
+        </w:rPr>
+        <w:t>Pour le Directeur commercial, seules les fonctionnalités du panneau « Administration » sont bloquées.</w:t>
+      </w:r>
+    </w:p>
+    <w:p>
+      <w:pPr>
+        <w:pStyle w:val="Retraitcorpsdetexte3"/>
+        <w:numPr>
+          <w:ilvl w:val="1"/>
+          <w:numId w:val="31"/>
+        </w:numPr>
+        <w:jc w:val="left"/>
+      </w:pPr>
+      <w:r>
+        <w:rPr>
+          <w:color w:val="000000"/>
+        </w:rPr>
+        <w:t>Pour les employés, seules les fonctionnalités des panneaux « Ventes » et « Clients » sont disponibles.</w:t>
+      </w:r>
+      <w:r>
+        <w:br/>
+      </w:r>
+    </w:p>
+    <w:p>
+      <w:pPr>
+        <w:pStyle w:val="Titre2"/>
+      </w:pPr>
+      <w:bookmarkStart w:id="26" w:name="_Toc37944965"/>
+      <w:r>
+        <w:t>Interfaces avec les autres systèmes</w:t>
+      </w:r>
+      <w:bookmarkEnd w:id="26"/>
+    </w:p>
+    <w:p>
+      <w:pPr>
+        <w:ind w:firstLine="142"/>
+      </w:pPr>
+    </w:p>
+    <w:p>
+      <w:r>
+        <w:t xml:space="preserve">  L’application de la société PILAF implique la mise en place d’interfaces vers des systèmes externes :</w:t>
+      </w:r>
+    </w:p>
+    <w:p>
+      <w:pPr>
+        <w:pStyle w:val="Paragraphedeliste"/>
+        <w:numPr>
+          <w:ilvl w:val="0"/>
+          <w:numId w:val="31"/>
+        </w:numPr>
+      </w:pPr>
+      <w:r>
         <w:lastRenderedPageBreak/>
-        <w:t>Mise en place d’un sys</w:t>
-      </w:r>
-      <w:r>
-        <w:rPr>
-          <w:color w:val="000000"/>
-        </w:rPr>
-        <w:t>tème de droit d’accès pour voir les donn</w:t>
-      </w:r>
-      <w:r>
-        <w:rPr>
-          <w:color w:val="000000"/>
-        </w:rPr>
-        <w:t>ées</w:t>
-      </w:r>
-      <w:r>
-        <w:rPr>
-          <w:color w:val="000000"/>
-        </w:rPr>
-        <w:t xml:space="preserve"> statistiques</w:t>
-      </w:r>
-      <w:r>
-        <w:rPr>
-          <w:color w:val="000000"/>
-        </w:rPr>
-        <w:t>.</w:t>
-      </w:r>
-      <w:r>
-        <w:br/>
-      </w:r>
-    </w:p>
-    <w:p>
-      <w:pPr>
-        <w:pStyle w:val="Titre2"/>
-      </w:pPr>
-      <w:bookmarkStart w:id="26" w:name="_Toc37944965"/>
-      <w:r>
-        <w:t>Interfaces avec les autres systèmes</w:t>
-      </w:r>
-      <w:bookmarkEnd w:id="26"/>
-    </w:p>
-    <w:p>
-      <w:pPr>
-        <w:ind w:firstLine="142"/>
-      </w:pPr>
-    </w:p>
-    <w:p>
-      <w:pPr>
-        <w:ind w:left="142"/>
-        <w:rPr>
-          <w:b/>
-        </w:rPr>
-      </w:pPr>
-      <w:r>
-        <w:t xml:space="preserve">Notre projet de fonctionnalité « Créer client » nécessite une interface avec le logiciel externe de caisse utilisé par l’épicerie. Pour cela, la base de données utilisée pour l’enregistrement de nouveaux clients devra être connectée au logiciel utilisé pour les encaissements afin </w:t>
-      </w:r>
-      <w:r>
-        <w:t>que l’hôte de caisse puisse sélectionner le client lors d’un nouveau passage en caisse.</w:t>
-      </w:r>
-      <w:r>
-        <w:t xml:space="preserve"> </w:t>
-      </w:r>
-    </w:p>
-    <w:p/>
+        <w:t>La consultation et le paiement par virement bancaire nécessitent une interface vers la banque où la société a souscrit un compte.</w:t>
+      </w:r>
+    </w:p>
+    <w:p>
+      <w:pPr>
+        <w:pStyle w:val="Paragraphedeliste"/>
+        <w:numPr>
+          <w:ilvl w:val="0"/>
+          <w:numId w:val="31"/>
+        </w:numPr>
+      </w:pPr>
+      <w:r>
+        <w:t>La création de nouveaux clients et de nouveaux articles nécessite une interface vers le logiciel de caisse utilisé par la société. Ce logiciel est externe au développement de l’application de Monsieur PILAF.</w:t>
+      </w:r>
+    </w:p>
     <w:p>
       <w:pPr>
         <w:pStyle w:val="Pieddepage"/>
@@ -9311,38 +10648,6 @@
         </mc:AlternateContent>
       </w:r>
     </w:p>
-    <w:p>
-      <w:pPr>
-        <w:ind w:firstLine="432"/>
-      </w:pPr>
-      <w:r>
-        <w:t xml:space="preserve">On s'intéressera ici </w:t>
-      </w:r>
-      <w:r>
-        <w:t>principalement</w:t>
-      </w:r>
-      <w:r>
-        <w:t xml:space="preserve"> à la fonctionnalité "Client"</w:t>
-      </w:r>
-      <w:r>
-        <w:t xml:space="preserve"> </w:t>
-      </w:r>
-      <w:r>
-        <w:t xml:space="preserve">et en particulier </w:t>
-      </w:r>
-      <w:r>
-        <w:t xml:space="preserve">du Use Case </w:t>
-      </w:r>
-      <w:r>
-        <w:t xml:space="preserve">"Créer </w:t>
-      </w:r>
-      <w:r>
-        <w:t>un client"</w:t>
-      </w:r>
-      <w:r>
-        <w:t>, afin de détailler les contraintes qui en découlent.</w:t>
-      </w:r>
-    </w:p>
     <w:p/>
     <w:p>
       <w:pPr>
@@ -9357,7 +10662,7 @@
     <w:p/>
     <w:p>
       <w:pPr>
-        <w:ind w:firstLine="576"/>
+        <w:ind w:left="284"/>
         <w:jc w:val="left"/>
         <w:rPr>
           <w:color w:val="000000"/>
@@ -9367,19 +10672,13 @@
         <w:rPr>
           <w:color w:val="000000"/>
         </w:rPr>
-        <w:t xml:space="preserve">La fonctionnalité Client, dont nous sommes </w:t>
+        <w:t xml:space="preserve">Toutes les fonctionnalités </w:t>
       </w:r>
       <w:r>
         <w:rPr>
           <w:color w:val="000000"/>
         </w:rPr>
-        <w:t>responsables, est interconnectées et dépendantes de plusieurs fonctionnalités telles que la fonctionnalité « Vente » et la fonctionnalité « Statistiques »</w:t>
-      </w:r>
-      <w:r>
-        <w:rPr>
-          <w:color w:val="000000"/>
-        </w:rPr>
-        <w:t>.</w:t>
+        <w:t>qui doivent être développées doivent être interconnectées avec la fonctionnalité « Statistiques ».</w:t>
       </w:r>
     </w:p>
     <w:p>
@@ -9488,301 +10787,220 @@
         <w:rPr>
           <w:sz w:val="20"/>
         </w:rPr>
-        <w:t xml:space="preserve">Le cadre principal d'utilisation </w:t>
+        <w:t xml:space="preserve">L'application doit être </w:t>
       </w:r>
       <w:r>
         <w:rPr>
           <w:sz w:val="20"/>
         </w:rPr>
-        <w:t xml:space="preserve">du </w:t>
+        <w:t xml:space="preserve">accessible via </w:t>
+      </w:r>
+      <w:r>
+        <w:rPr>
+          <w:sz w:val="20"/>
+        </w:rPr>
+        <w:t xml:space="preserve">le matériel </w:t>
+      </w:r>
+      <w:r>
+        <w:rPr>
+          <w:sz w:val="20"/>
+        </w:rPr>
+        <w:t>informatique des caisses</w:t>
+      </w:r>
+      <w:r>
+        <w:rPr>
+          <w:sz w:val="20"/>
+        </w:rPr>
+        <w:t>, mais aussi des appareils personnels de Monsieur PILAF, sa secrétaire et son Directeur commercial</w:t>
+      </w:r>
+      <w:r>
+        <w:rPr>
+          <w:sz w:val="20"/>
+        </w:rPr>
+        <w:t>.</w:t>
+      </w:r>
+      <w:r>
+        <w:rPr>
+          <w:sz w:val="20"/>
+        </w:rPr>
+        <w:t xml:space="preserve"> De plus, l’application doit être compatible avec un périphérique mobile de type tablette lors des déplacements du Directeur commercial.</w:t>
       </w:r>
       <w:r>
         <w:rPr>
           <w:sz w:val="20"/>
           <w:szCs w:val="20"/>
         </w:rPr>
-        <w:t>Use Case "Créer un client"</w:t>
-      </w:r>
-      <w:r>
-        <w:rPr>
-          <w:sz w:val="20"/>
-        </w:rPr>
         <w:t xml:space="preserve"> </w:t>
       </w:r>
-      <w:r>
-        <w:rPr>
-          <w:sz w:val="20"/>
-        </w:rPr>
-        <w:t>se situe au niveau des caisses du magasi</w:t>
-      </w:r>
-      <w:r>
-        <w:rPr>
-          <w:sz w:val="20"/>
-        </w:rPr>
-        <w:t>n, lors du passage en caisse d'un nouveau client.</w:t>
-      </w:r>
-      <w:r>
-        <w:rPr>
-          <w:sz w:val="20"/>
-        </w:rPr>
-        <w:t xml:space="preserve"> </w:t>
-      </w:r>
-      <w:r>
-        <w:rPr>
-          <w:sz w:val="20"/>
-        </w:rPr>
-        <w:t xml:space="preserve">L'application doit donc être </w:t>
-      </w:r>
-      <w:r>
-        <w:rPr>
-          <w:sz w:val="20"/>
-        </w:rPr>
-        <w:t xml:space="preserve">accessible via </w:t>
-      </w:r>
-      <w:r>
-        <w:rPr>
-          <w:sz w:val="20"/>
-        </w:rPr>
-        <w:t xml:space="preserve">le matériel </w:t>
-      </w:r>
-      <w:r>
-        <w:rPr>
-          <w:sz w:val="20"/>
-        </w:rPr>
-        <w:t>informatique des caisses</w:t>
-      </w:r>
-      <w:r>
-        <w:rPr>
-          <w:sz w:val="20"/>
+    </w:p>
+    <w:p>
+      <w:pPr>
+        <w:ind w:left="576" w:hanging="292"/>
+        <w:rPr>
+          <w:color w:val="000000"/>
+        </w:rPr>
+      </w:pPr>
+    </w:p>
+    <w:p>
+      <w:pPr>
+        <w:ind w:left="576" w:hanging="292"/>
+        <w:rPr>
+          <w:color w:val="000000"/>
+        </w:rPr>
+      </w:pPr>
+      <w:r>
+        <w:rPr>
+          <w:color w:val="000000"/>
+        </w:rPr>
+        <w:tab/>
+        <w:t>De plus, la mise en place d’un système d’authentification est obligatoire pour accéder à l’application et aux fonctionnalités autorisées.</w:t>
+      </w:r>
+    </w:p>
+    <w:p>
+      <w:pPr>
+        <w:ind w:left="576"/>
+      </w:pPr>
+    </w:p>
+    <w:p>
+      <w:pPr>
+        <w:pStyle w:val="Titre2"/>
+      </w:pPr>
+      <w:bookmarkStart w:id="31" w:name="_Toc37944970"/>
+      <w:r>
+        <w:t>Contraintes de sécurité</w:t>
+      </w:r>
+      <w:bookmarkEnd w:id="31"/>
+    </w:p>
+    <w:p>
+      <w:pPr>
+        <w:ind w:firstLine="709"/>
+        <w:rPr>
+          <w:color w:val="808080"/>
+        </w:rPr>
+      </w:pPr>
+    </w:p>
+    <w:p>
+      <w:pPr>
+        <w:ind w:firstLine="576"/>
+        <w:rPr>
+          <w:color w:val="000000"/>
+        </w:rPr>
+      </w:pPr>
+      <w:r>
+        <w:rPr>
+          <w:color w:val="000000"/>
+        </w:rPr>
+        <w:t>D</w:t>
+      </w:r>
+      <w:r>
+        <w:rPr>
+          <w:color w:val="000000"/>
+        </w:rPr>
+        <w:t xml:space="preserve">ans </w:t>
+      </w:r>
+      <w:r>
+        <w:rPr>
+          <w:color w:val="000000"/>
+        </w:rPr>
+        <w:t>une optique de respect de la vie privée des clients</w:t>
+      </w:r>
+      <w:r>
+        <w:rPr>
+          <w:color w:val="000000"/>
+        </w:rPr>
+        <w:t xml:space="preserve"> et fournisseurs</w:t>
+      </w:r>
+      <w:r>
+        <w:rPr>
+          <w:color w:val="000000"/>
+        </w:rPr>
+        <w:t xml:space="preserve"> du magasin, leurs </w:t>
+      </w:r>
+      <w:r>
+        <w:rPr>
+          <w:color w:val="000000"/>
+        </w:rPr>
+        <w:t xml:space="preserve">données personnelles devront être protégées </w:t>
+      </w:r>
+      <w:r>
+        <w:rPr>
+          <w:color w:val="000000"/>
+        </w:rPr>
+        <w:t xml:space="preserve">et leur accès </w:t>
+      </w:r>
+      <w:r>
+        <w:rPr>
+          <w:color w:val="000000"/>
+        </w:rPr>
+        <w:t>limité</w:t>
+      </w:r>
+      <w:r>
+        <w:rPr>
+          <w:color w:val="000000"/>
+        </w:rPr>
+        <w:t xml:space="preserve"> au personnel en ayant besoin</w:t>
+      </w:r>
+      <w:r>
+        <w:rPr>
+          <w:color w:val="000000"/>
+        </w:rPr>
+        <w:t xml:space="preserve"> (</w:t>
+      </w:r>
+      <w:r>
+        <w:rPr>
+          <w:color w:val="000000"/>
+        </w:rPr>
+        <w:t>personnel de caisse et administratif)</w:t>
+      </w:r>
+      <w:r>
+        <w:rPr>
+          <w:color w:val="000000"/>
         </w:rPr>
         <w:t>.</w:t>
       </w:r>
-      <w:r>
-        <w:rPr>
-          <w:sz w:val="20"/>
-          <w:szCs w:val="20"/>
-        </w:rPr>
-        <w:t xml:space="preserve"> </w:t>
-      </w:r>
-    </w:p>
-    <w:p>
-      <w:pPr>
-        <w:pStyle w:val="Corpsdetexte"/>
-        <w:ind w:left="142"/>
-        <w:rPr>
-          <w:sz w:val="20"/>
-          <w:szCs w:val="20"/>
-        </w:rPr>
-      </w:pPr>
-    </w:p>
-    <w:p>
-      <w:pPr>
-        <w:pStyle w:val="Corpsdetexte"/>
-        <w:ind w:left="142" w:firstLine="434"/>
-        <w:rPr>
-          <w:sz w:val="20"/>
-          <w:szCs w:val="20"/>
-        </w:rPr>
-      </w:pPr>
-      <w:r>
-        <w:rPr>
-          <w:sz w:val="20"/>
-          <w:szCs w:val="20"/>
-        </w:rPr>
-        <w:t>De plus, pour permettre la gestion des clients</w:t>
-      </w:r>
-      <w:r>
-        <w:rPr>
-          <w:sz w:val="20"/>
-          <w:szCs w:val="20"/>
-        </w:rPr>
-        <w:t xml:space="preserve">, </w:t>
-      </w:r>
-      <w:r>
-        <w:rPr>
-          <w:sz w:val="20"/>
-          <w:szCs w:val="20"/>
-        </w:rPr>
-        <w:t>les différent</w:t>
-      </w:r>
-      <w:r>
-        <w:rPr>
-          <w:sz w:val="20"/>
-          <w:szCs w:val="20"/>
-        </w:rPr>
-        <w:t xml:space="preserve">s Use Case de la fonctionnalité Client </w:t>
-      </w:r>
-      <w:r>
-        <w:rPr>
-          <w:sz w:val="20"/>
-          <w:szCs w:val="20"/>
-        </w:rPr>
-        <w:t xml:space="preserve">devrait être accessible </w:t>
-      </w:r>
-      <w:r>
-        <w:rPr>
-          <w:sz w:val="20"/>
-          <w:szCs w:val="20"/>
-        </w:rPr>
-        <w:t>p</w:t>
-      </w:r>
-      <w:r>
-        <w:rPr>
-          <w:sz w:val="20"/>
-          <w:szCs w:val="20"/>
-        </w:rPr>
-        <w:t>ar le perso</w:t>
-      </w:r>
-      <w:r>
-        <w:rPr>
-          <w:sz w:val="20"/>
-          <w:szCs w:val="20"/>
-        </w:rPr>
-        <w:t>nnel administratif</w:t>
-      </w:r>
-      <w:r>
-        <w:rPr>
-          <w:sz w:val="20"/>
-          <w:szCs w:val="20"/>
-        </w:rPr>
-        <w:t>.</w:t>
-      </w:r>
-    </w:p>
-    <w:p>
-      <w:pPr>
-        <w:ind w:left="576" w:hanging="292"/>
+    </w:p>
+    <w:p/>
+    <w:p>
+      <w:pPr>
+        <w:pStyle w:val="Titre2"/>
+      </w:pPr>
+      <w:bookmarkStart w:id="32" w:name="_Toc37944971"/>
+      <w:r>
+        <w:t>Contraintes de performance, de fiabilité et de disponibilité</w:t>
+      </w:r>
+      <w:bookmarkEnd w:id="32"/>
+    </w:p>
+    <w:p/>
+    <w:p>
+      <w:pPr>
+        <w:ind w:firstLine="576"/>
+        <w:rPr>
+          <w:color w:val="808080"/>
+        </w:rPr>
+      </w:pPr>
+      <w:r>
         <w:rPr>
           <w:color w:val="000000"/>
         </w:rPr>
-      </w:pPr>
-    </w:p>
-    <w:p>
-      <w:pPr>
-        <w:ind w:left="576"/>
-      </w:pPr>
-    </w:p>
-    <w:p>
-      <w:pPr>
-        <w:pStyle w:val="Titre2"/>
-      </w:pPr>
-      <w:bookmarkStart w:id="31" w:name="_Toc37944970"/>
-      <w:r>
-        <w:t>Contraintes de sécurité</w:t>
-      </w:r>
-      <w:bookmarkEnd w:id="31"/>
-    </w:p>
-    <w:p>
-      <w:pPr>
-        <w:ind w:firstLine="709"/>
-        <w:rPr>
-          <w:color w:val="808080"/>
-        </w:rPr>
-      </w:pPr>
-    </w:p>
-    <w:p>
-      <w:pPr>
-        <w:ind w:firstLine="576"/>
+        <w:t xml:space="preserve">D'après les </w:t>
+      </w:r>
+      <w:r>
         <w:rPr>
           <w:color w:val="000000"/>
         </w:rPr>
-      </w:pPr>
+        <w:t>statistiques du magasin, le système devra être capable de gérer un flux de 500 clients par jour</w:t>
+      </w:r>
       <w:r>
         <w:rPr>
           <w:color w:val="000000"/>
         </w:rPr>
-        <w:t>D</w:t>
+        <w:t>s</w:t>
       </w:r>
       <w:r>
         <w:rPr>
           <w:color w:val="000000"/>
         </w:rPr>
-        <w:t xml:space="preserve">ans </w:t>
-      </w:r>
-      <w:r>
-        <w:rPr>
-          <w:color w:val="000000"/>
-        </w:rPr>
-        <w:t xml:space="preserve">une optique de respect de la vie privée des clients du magasin, leurs </w:t>
-      </w:r>
-      <w:r>
-        <w:rPr>
-          <w:color w:val="000000"/>
-        </w:rPr>
-        <w:t xml:space="preserve">données personnelles devront être protégées </w:t>
-      </w:r>
-      <w:r>
-        <w:rPr>
-          <w:color w:val="000000"/>
-        </w:rPr>
-        <w:t xml:space="preserve">et leur accès </w:t>
-      </w:r>
-      <w:r>
-        <w:rPr>
-          <w:color w:val="000000"/>
-        </w:rPr>
-        <w:t>limité</w:t>
-      </w:r>
-      <w:r>
-        <w:rPr>
-          <w:color w:val="000000"/>
-        </w:rPr>
-        <w:t xml:space="preserve"> au personnel en ayant besoin</w:t>
-      </w:r>
-      <w:r>
-        <w:rPr>
-          <w:color w:val="000000"/>
-        </w:rPr>
-        <w:t xml:space="preserve"> (</w:t>
-      </w:r>
-      <w:r>
-        <w:rPr>
-          <w:color w:val="000000"/>
-        </w:rPr>
-        <w:t>personnel de caisse et administratif)</w:t>
-      </w:r>
-      <w:r>
-        <w:rPr>
-          <w:color w:val="000000"/>
-        </w:rPr>
-        <w:t>.</w:t>
-      </w:r>
-    </w:p>
-    <w:p/>
-    <w:p>
-      <w:pPr>
-        <w:pStyle w:val="Titre2"/>
-      </w:pPr>
-      <w:bookmarkStart w:id="32" w:name="_Toc37944971"/>
-      <w:r>
-        <w:t>Contraintes de performance, de fiabilité et de disponibilité</w:t>
-      </w:r>
-      <w:bookmarkEnd w:id="32"/>
-    </w:p>
-    <w:p/>
-    <w:p>
-      <w:pPr>
-        <w:ind w:firstLine="576"/>
-        <w:rPr>
-          <w:color w:val="808080"/>
-        </w:rPr>
-      </w:pPr>
-      <w:r>
-        <w:rPr>
-          <w:color w:val="000000"/>
-        </w:rPr>
-        <w:t xml:space="preserve">D'après les </w:t>
-      </w:r>
-      <w:r>
-        <w:rPr>
-          <w:color w:val="000000"/>
-        </w:rPr>
-        <w:t>statistiques du magasin, le système devra être capable de gérer un flux de 500 clients par jour</w:t>
-      </w:r>
-      <w:r>
-        <w:rPr>
-          <w:color w:val="000000"/>
-        </w:rPr>
-        <w:t>s</w:t>
+        <w:t xml:space="preserve"> en période de forte affluence, et un nombre en constante évolution d’employés et de fournisseurs. Cela requiert donc une performance optimale du système.</w:t>
       </w:r>
     </w:p>
     <w:p>
@@ -9909,7 +11127,6 @@
         <w:ind w:firstLine="576"/>
       </w:pPr>
       <w:r>
-        <w:lastRenderedPageBreak/>
         <w:t>Le système</w:t>
       </w:r>
       <w:r>
@@ -10125,128 +11342,26 @@
           <w:color w:val="000000"/>
           <w:szCs w:val="19"/>
         </w:rPr>
-        <w:t>Pas de charte graphique à proposer</w:t>
-      </w:r>
+        <w:t xml:space="preserve">Une charte graphique est proposée pour le développement de cette application : </w:t>
+      </w:r>
+      <w:hyperlink r:id="rId42" w:history="1">
+        <w:r>
+          <w:rPr>
+            <w:rStyle w:val="Lienhypertexte"/>
+            <w:rFonts w:cs="Arial"/>
+            <w:szCs w:val="19"/>
+          </w:rPr>
+          <w:t>Charte Graphique</w:t>
+        </w:r>
+      </w:hyperlink>
       <w:r>
         <w:rPr>
           <w:rFonts w:cs="Arial"/>
           <w:color w:val="000000"/>
           <w:szCs w:val="19"/>
         </w:rPr>
-        <w:t xml:space="preserve"> pour la fonctionnalité en tant que telle. Une charte graphique pourra être proposée ultérieurement lors de l’ajout de nouvelles fonctionnalités</w:t>
-      </w:r>
-      <w:r>
-        <w:rPr>
-          <w:rFonts w:cs="Arial"/>
-          <w:color w:val="000000"/>
-          <w:szCs w:val="19"/>
-        </w:rPr>
         <w:t>.</w:t>
       </w:r>
-    </w:p>
-    <w:p>
-      <w:pPr>
-        <w:tabs>
-          <w:tab w:val="left" w:pos="284"/>
-        </w:tabs>
-        <w:ind w:left="142"/>
-        <w:rPr>
-          <w:rFonts w:cs="Arial"/>
-          <w:color w:val="000000"/>
-          <w:szCs w:val="19"/>
-        </w:rPr>
-      </w:pPr>
-    </w:p>
-    <w:p>
-      <w:pPr>
-        <w:tabs>
-          <w:tab w:val="left" w:pos="284"/>
-        </w:tabs>
-        <w:ind w:left="142"/>
-        <w:rPr>
-          <w:rFonts w:cs="Arial"/>
-          <w:color w:val="000000"/>
-          <w:szCs w:val="19"/>
-        </w:rPr>
-      </w:pPr>
-    </w:p>
-    <w:p>
-      <w:pPr>
-        <w:tabs>
-          <w:tab w:val="left" w:pos="284"/>
-        </w:tabs>
-        <w:ind w:left="142"/>
-        <w:rPr>
-          <w:rFonts w:cs="Arial"/>
-          <w:color w:val="000000"/>
-          <w:szCs w:val="19"/>
-        </w:rPr>
-      </w:pPr>
-    </w:p>
-    <w:p>
-      <w:pPr>
-        <w:tabs>
-          <w:tab w:val="left" w:pos="284"/>
-        </w:tabs>
-        <w:ind w:left="142"/>
-        <w:rPr>
-          <w:rFonts w:cs="Arial"/>
-          <w:color w:val="000000"/>
-          <w:szCs w:val="19"/>
-        </w:rPr>
-      </w:pPr>
-    </w:p>
-    <w:p>
-      <w:pPr>
-        <w:tabs>
-          <w:tab w:val="left" w:pos="284"/>
-        </w:tabs>
-        <w:ind w:left="142"/>
-        <w:rPr>
-          <w:rFonts w:cs="Arial"/>
-          <w:color w:val="000000"/>
-          <w:szCs w:val="19"/>
-        </w:rPr>
-      </w:pPr>
-    </w:p>
-    <w:p>
-      <w:pPr>
-        <w:tabs>
-          <w:tab w:val="left" w:pos="284"/>
-        </w:tabs>
-        <w:ind w:left="142"/>
-        <w:rPr>
-          <w:rFonts w:cs="Arial"/>
-          <w:color w:val="000000"/>
-          <w:szCs w:val="19"/>
-        </w:rPr>
-      </w:pPr>
-    </w:p>
-    <w:p>
-      <w:pPr>
-        <w:tabs>
-          <w:tab w:val="left" w:pos="284"/>
-        </w:tabs>
-        <w:ind w:left="142"/>
-        <w:rPr>
-          <w:rFonts w:cs="Arial"/>
-          <w:color w:val="000000"/>
-          <w:szCs w:val="19"/>
-        </w:rPr>
-      </w:pPr>
-    </w:p>
-    <w:p>
-      <w:pPr>
-        <w:tabs>
-          <w:tab w:val="left" w:pos="284"/>
-        </w:tabs>
-        <w:ind w:left="142"/>
-        <w:rPr>
-          <w:rFonts w:cs="Arial"/>
-          <w:color w:val="000000"/>
-          <w:szCs w:val="19"/>
-        </w:rPr>
-      </w:pPr>
     </w:p>
     <w:p>
       <w:pPr>
@@ -10393,12 +11508,6 @@
       </w:r>
     </w:p>
     <w:p/>
-    <w:p>
-      <w:r>
-        <w:t>Le calendrier souhaité par le maître d'ouvrage doit être très clairement explicité et faire apparaître la date à laquelle le projet devra impérativement être terminé. Idéalement des jalons seront précisés afin d'éviter un « effet tunnel ».</w:t>
-      </w:r>
-    </w:p>
-    <w:p/>
     <w:tbl>
       <w:tblPr>
         <w:tblW w:w="0" w:type="auto"/>
@@ -10555,10 +11664,7 @@
           </w:tcPr>
           <w:p>
             <w:r>
-              <w:t>Avril</w:t>
-            </w:r>
-            <w:r>
-              <w:t xml:space="preserve"> 2020</w:t>
+              <w:t>Juin 2020</w:t>
             </w:r>
           </w:p>
         </w:tc>
@@ -10614,10 +11720,7 @@
           </w:tcPr>
           <w:p>
             <w:r>
-              <w:t>Mai</w:t>
-            </w:r>
-            <w:r>
-              <w:t xml:space="preserve"> 2020</w:t>
+              <w:t>Juin 2020</w:t>
             </w:r>
           </w:p>
         </w:tc>
@@ -10668,7 +11771,7 @@
           </w:tcPr>
           <w:p>
             <w:r>
-              <w:t>Mai 2020</w:t>
+              <w:t>Juin 2020</w:t>
             </w:r>
           </w:p>
         </w:tc>
@@ -10775,14 +11878,18 @@
           </w:tcPr>
           <w:p>
             <w:r>
-              <w:t>Janvier 2021</w:t>
+              <w:t>Juin 2020</w:t>
             </w:r>
           </w:p>
         </w:tc>
       </w:tr>
     </w:tbl>
     <w:p/>
-    <w:p/>
+    <w:p>
+      <w:r>
+        <w:t>La date limite fixée pour ce projet est le 3 Juin 2020. Une présentation de l’application doit être faite au client à cette date.</w:t>
+      </w:r>
+    </w:p>
     <w:p/>
     <w:p>
       <w:pPr>
@@ -10875,7 +11982,6 @@
       </w:pPr>
       <w:bookmarkStart w:id="39" w:name="_Toc37944978"/>
       <w:r>
-        <w:lastRenderedPageBreak/>
         <w:t>Documents de référence</w:t>
       </w:r>
       <w:bookmarkEnd w:id="39"/>
@@ -10887,6 +11993,7 @@
         <w:autoSpaceDN/>
         <w:jc w:val="left"/>
         <w:rPr>
+          <w:i/>
           <w:color w:val="000000"/>
         </w:rPr>
       </w:pPr>
@@ -10896,312 +12003,6 @@
         </w:rPr>
         <w:t>Maquettes réalisées :</w:t>
       </w:r>
-    </w:p>
-    <w:p>
-      <w:r>
-        <w:rPr>
-          <w:noProof/>
-          <w:color w:val="000000"/>
-        </w:rPr>
-        <mc:AlternateContent>
-          <mc:Choice Requires="wps">
-            <w:drawing>
-              <wp:anchor distT="0" distB="0" distL="114300" distR="114300" simplePos="0" relativeHeight="251658248" behindDoc="0" locked="0" layoutInCell="1" allowOverlap="1" wp14:anchorId="58CA2451" wp14:editId="00E94768">
-                <wp:simplePos x="0" y="0"/>
-                <wp:positionH relativeFrom="column">
-                  <wp:posOffset>2406264</wp:posOffset>
-                </wp:positionH>
-                <wp:positionV relativeFrom="paragraph">
-                  <wp:posOffset>2806947</wp:posOffset>
-                </wp:positionV>
-                <wp:extent cx="67839" cy="74476"/>
-                <wp:effectExtent l="19050" t="0" r="46990" b="40005"/>
-                <wp:wrapNone/>
-                <wp:docPr id="8" name="Triangle isocèle 8"/>
-                <wp:cNvGraphicFramePr/>
-                <a:graphic xmlns:a="http://schemas.openxmlformats.org/drawingml/2006/main">
-                  <a:graphicData uri="http://schemas.microsoft.com/office/word/2010/wordprocessingShape">
-                    <wps:wsp>
-                      <wps:cNvSpPr/>
-                      <wps:spPr>
-                        <a:xfrm rot="10800000">
-                          <a:off x="0" y="0"/>
-                          <a:ext cx="67839" cy="74476"/>
-                        </a:xfrm>
-                        <a:prstGeom prst="triangle">
-                          <a:avLst/>
-                        </a:prstGeom>
-                        <a:solidFill>
-                          <a:schemeClr val="tx1"/>
-                        </a:solidFill>
-                        <a:ln>
-                          <a:solidFill>
-                            <a:schemeClr val="tx1"/>
-                          </a:solidFill>
-                        </a:ln>
-                      </wps:spPr>
-                      <wps:style>
-                        <a:lnRef idx="2">
-                          <a:schemeClr val="accent1">
-                            <a:shade val="50000"/>
-                          </a:schemeClr>
-                        </a:lnRef>
-                        <a:fillRef idx="1">
-                          <a:schemeClr val="accent1"/>
-                        </a:fillRef>
-                        <a:effectRef idx="0">
-                          <a:schemeClr val="accent1"/>
-                        </a:effectRef>
-                        <a:fontRef idx="minor">
-                          <a:schemeClr val="lt1"/>
-                        </a:fontRef>
-                      </wps:style>
-                      <wps:txbx>
-                        <w:txbxContent>
-                          <w:p>
-                            <w:pPr>
-                              <w:jc w:val="center"/>
-                            </w:pPr>
-                          </w:p>
-                          <w:p>
-                            <w:pPr>
-                              <w:jc w:val="center"/>
-                            </w:pPr>
-                          </w:p>
-                        </w:txbxContent>
-                      </wps:txbx>
-                      <wps:bodyPr rot="0" spcFirstLastPara="0" vertOverflow="overflow" horzOverflow="overflow" vert="horz" wrap="square" lIns="91440" tIns="45720" rIns="91440" bIns="45720" numCol="1" spcCol="0" rtlCol="0" fromWordArt="0" anchor="ctr" anchorCtr="0" forceAA="0" compatLnSpc="1">
-                        <a:prstTxWarp prst="textNoShape">
-                          <a:avLst/>
-                        </a:prstTxWarp>
-                        <a:noAutofit/>
-                      </wps:bodyPr>
-                    </wps:wsp>
-                  </a:graphicData>
-                </a:graphic>
-                <wp14:sizeRelH relativeFrom="margin">
-                  <wp14:pctWidth>0</wp14:pctWidth>
-                </wp14:sizeRelH>
-                <wp14:sizeRelV relativeFrom="margin">
-                  <wp14:pctHeight>0</wp14:pctHeight>
-                </wp14:sizeRelV>
-              </wp:anchor>
-            </w:drawing>
-          </mc:Choice>
-          <mc:Fallback>
-            <w:pict>
-              <v:shapetype w14:anchorId="58CA2451" id="_x0000_t5" coordsize="21600,21600" o:spt="5" adj="10800" path="m@0,l,21600r21600,xe">
-                <v:stroke joinstyle="miter"/>
-                <v:formulas>
-                  <v:f eqn="val #0"/>
-                  <v:f eqn="prod #0 1 2"/>
-                  <v:f eqn="sum @1 10800 0"/>
-                </v:formulas>
-                <v:path gradientshapeok="t" o:connecttype="custom" o:connectlocs="@0,0;@1,10800;0,21600;10800,21600;21600,21600;@2,10800" textboxrect="0,10800,10800,18000;5400,10800,16200,18000;10800,10800,21600,18000;0,7200,7200,21600;7200,7200,14400,21600;14400,7200,21600,21600"/>
-                <v:handles>
-                  <v:h position="#0,topLeft" xrange="0,21600"/>
-                </v:handles>
-              </v:shapetype>
-              <v:shape id="Triangle isocèle 8" o:spid="_x0000_s1027" type="#_x0000_t5" style="position:absolute;left:0;text-align:left;margin-left:189.45pt;margin-top:221pt;width:5.35pt;height:5.85pt;rotation:180;z-index:251658248;visibility:visible;mso-wrap-style:square;mso-width-percent:0;mso-height-percent:0;mso-wrap-distance-left:9pt;mso-wrap-distance-top:0;mso-wrap-distance-right:9pt;mso-wrap-distance-bottom:0;mso-position-horizontal:absolute;mso-position-horizontal-relative:text;mso-position-vertical:absolute;mso-position-vertical-relative:text;mso-width-percent:0;mso-height-percent:0;mso-width-relative:margin;mso-height-relative:margin;v-text-anchor:middle" o:gfxdata="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" fillcolor="black [3213]" strokecolor="black [3213]" strokeweight="1pt">
-                <v:textbox>
-                  <w:txbxContent>
-                    <w:p>
-                      <w:pPr>
-                        <w:jc w:val="center"/>
-                      </w:pPr>
-                    </w:p>
-                    <w:p>
-                      <w:pPr>
-                        <w:jc w:val="center"/>
-                      </w:pPr>
-                    </w:p>
-                  </w:txbxContent>
-                </v:textbox>
-              </v:shape>
-            </w:pict>
-          </mc:Fallback>
-        </mc:AlternateContent>
-      </w:r>
-      <w:r>
-        <w:rPr>
-          <w:noProof/>
-          <w:color w:val="000000"/>
-        </w:rPr>
-        <w:drawing>
-          <wp:anchor distT="0" distB="0" distL="114300" distR="114300" simplePos="0" relativeHeight="251658247" behindDoc="1" locked="0" layoutInCell="1" allowOverlap="1" wp14:anchorId="23D47630" wp14:editId="24D5D4FB">
-            <wp:simplePos x="0" y="0"/>
-            <wp:positionH relativeFrom="margin">
-              <wp:align>center</wp:align>
-            </wp:positionH>
-            <wp:positionV relativeFrom="paragraph">
-              <wp:posOffset>187325</wp:posOffset>
-            </wp:positionV>
-            <wp:extent cx="5366385" cy="3018155"/>
-            <wp:effectExtent l="19050" t="19050" r="24765" b="10795"/>
-            <wp:wrapTight wrapText="bothSides">
-              <wp:wrapPolygon edited="0">
-                <wp:start x="-77" y="-136"/>
-                <wp:lineTo x="-77" y="21541"/>
-                <wp:lineTo x="21623" y="21541"/>
-                <wp:lineTo x="21623" y="-136"/>
-                <wp:lineTo x="-77" y="-136"/>
-              </wp:wrapPolygon>
-            </wp:wrapTight>
-            <wp:docPr id="12" name="Image 12"/>
-            <wp:cNvGraphicFramePr>
-              <a:graphicFrameLocks xmlns:a="http://schemas.openxmlformats.org/drawingml/2006/main" noChangeAspect="1"/>
-            </wp:cNvGraphicFramePr>
-            <a:graphic xmlns:a="http://schemas.openxmlformats.org/drawingml/2006/main">
-              <a:graphicData uri="http://schemas.openxmlformats.org/drawingml/2006/picture">
-                <pic:pic xmlns:pic="http://schemas.openxmlformats.org/drawingml/2006/picture">
-                  <pic:nvPicPr>
-                    <pic:cNvPr id="12" name="maquetteUCVide.png"/>
-                    <pic:cNvPicPr/>
-                  </pic:nvPicPr>
-                  <pic:blipFill>
-                    <a:blip r:embed="rId42" cstate="print">
-                      <a:extLst>
-                        <a:ext uri="{28A0092B-C50C-407E-A947-70E740481C1C}">
-                          <a14:useLocalDpi xmlns:a14="http://schemas.microsoft.com/office/drawing/2010/main" val="0"/>
-                        </a:ext>
-                      </a:extLst>
-                    </a:blip>
-                    <a:stretch>
-                      <a:fillRect/>
-                    </a:stretch>
-                  </pic:blipFill>
-                  <pic:spPr>
-                    <a:xfrm>
-                      <a:off x="0" y="0"/>
-                      <a:ext cx="5366385" cy="3018591"/>
-                    </a:xfrm>
-                    <a:prstGeom prst="rect">
-                      <a:avLst/>
-                    </a:prstGeom>
-                    <a:ln>
-                      <a:solidFill>
-                        <a:schemeClr val="tx1"/>
-                      </a:solidFill>
-                    </a:ln>
-                  </pic:spPr>
-                </pic:pic>
-              </a:graphicData>
-            </a:graphic>
-            <wp14:sizeRelH relativeFrom="margin">
-              <wp14:pctWidth>0</wp14:pctWidth>
-            </wp14:sizeRelH>
-            <wp14:sizeRelV relativeFrom="margin">
-              <wp14:pctHeight>0</wp14:pctHeight>
-            </wp14:sizeRelV>
-          </wp:anchor>
-        </w:drawing>
-      </w:r>
-    </w:p>
-    <w:p>
-      <w:pPr>
-        <w:rPr>
-          <w:color w:val="000000"/>
-        </w:rPr>
-      </w:pPr>
-    </w:p>
-    <w:p>
-      <w:pPr>
-        <w:tabs>
-          <w:tab w:val="left" w:pos="1215"/>
-        </w:tabs>
-        <w:rPr>
-          <w:i/>
-          <w:iCs/>
-        </w:rPr>
-      </w:pPr>
-      <w:r>
-        <w:tab/>
-        <w:t xml:space="preserve">                                                   </w:t>
-      </w:r>
-      <w:r>
-        <w:rPr>
-          <w:i/>
-          <w:iCs/>
-        </w:rPr>
-        <w:t>Maquette vide</w:t>
-      </w:r>
-    </w:p>
-    <w:p>
-      <w:pPr>
-        <w:tabs>
-          <w:tab w:val="left" w:pos="1215"/>
-        </w:tabs>
-        <w:rPr>
-          <w:i/>
-          <w:iCs/>
-        </w:rPr>
-      </w:pPr>
-    </w:p>
-    <w:p>
-      <w:pPr>
-        <w:tabs>
-          <w:tab w:val="left" w:pos="1215"/>
-        </w:tabs>
-        <w:rPr>
-          <w:i/>
-          <w:iCs/>
-        </w:rPr>
-      </w:pPr>
-    </w:p>
-    <w:p>
-      <w:pPr>
-        <w:tabs>
-          <w:tab w:val="left" w:pos="1215"/>
-        </w:tabs>
-        <w:rPr>
-          <w:i/>
-          <w:iCs/>
-        </w:rPr>
-      </w:pPr>
-    </w:p>
-    <w:p>
-      <w:pPr>
-        <w:tabs>
-          <w:tab w:val="left" w:pos="1215"/>
-        </w:tabs>
-        <w:rPr>
-          <w:i/>
-          <w:iCs/>
-        </w:rPr>
-      </w:pPr>
-    </w:p>
-    <w:p>
-      <w:pPr>
-        <w:tabs>
-          <w:tab w:val="left" w:pos="1215"/>
-        </w:tabs>
-        <w:rPr>
-          <w:i/>
-          <w:iCs/>
-        </w:rPr>
-      </w:pPr>
-    </w:p>
-    <w:p>
-      <w:pPr>
-        <w:tabs>
-          <w:tab w:val="left" w:pos="1215"/>
-        </w:tabs>
-        <w:rPr>
-          <w:i/>
-          <w:iCs/>
-        </w:rPr>
-      </w:pPr>
-    </w:p>
-    <w:p>
-      <w:pPr>
-        <w:tabs>
-          <w:tab w:val="left" w:pos="1215"/>
-        </w:tabs>
-        <w:rPr>
-          <w:i/>
-          <w:iCs/>
-        </w:rPr>
-      </w:pPr>
     </w:p>
     <w:p>
       <w:pPr>
@@ -11212,455 +12013,6 @@
           <w:color w:val="000000"/>
         </w:rPr>
       </w:pPr>
-      <w:r>
-        <w:rPr>
-          <w:noProof/>
-          <w:color w:val="000000"/>
-        </w:rPr>
-        <mc:AlternateContent>
-          <mc:Choice Requires="wps">
-            <w:drawing>
-              <wp:anchor distT="0" distB="0" distL="114300" distR="114300" simplePos="0" relativeHeight="251658249" behindDoc="0" locked="0" layoutInCell="1" allowOverlap="1" wp14:anchorId="09B68382" wp14:editId="29AFE2B1">
-                <wp:simplePos x="0" y="0"/>
-                <wp:positionH relativeFrom="column">
-                  <wp:posOffset>2298209</wp:posOffset>
-                </wp:positionH>
-                <wp:positionV relativeFrom="paragraph">
-                  <wp:posOffset>2888281</wp:posOffset>
-                </wp:positionV>
-                <wp:extent cx="67310" cy="74295"/>
-                <wp:effectExtent l="19050" t="0" r="46990" b="40005"/>
-                <wp:wrapNone/>
-                <wp:docPr id="9" name="Triangle isocèle 9"/>
-                <wp:cNvGraphicFramePr/>
-                <a:graphic xmlns:a="http://schemas.openxmlformats.org/drawingml/2006/main">
-                  <a:graphicData uri="http://schemas.microsoft.com/office/word/2010/wordprocessingShape">
-                    <wps:wsp>
-                      <wps:cNvSpPr/>
-                      <wps:spPr>
-                        <a:xfrm rot="10800000">
-                          <a:off x="0" y="0"/>
-                          <a:ext cx="67310" cy="74295"/>
-                        </a:xfrm>
-                        <a:prstGeom prst="triangle">
-                          <a:avLst/>
-                        </a:prstGeom>
-                        <a:solidFill>
-                          <a:schemeClr val="tx1"/>
-                        </a:solidFill>
-                        <a:ln>
-                          <a:solidFill>
-                            <a:schemeClr val="tx1"/>
-                          </a:solidFill>
-                        </a:ln>
-                      </wps:spPr>
-                      <wps:style>
-                        <a:lnRef idx="2">
-                          <a:schemeClr val="accent1">
-                            <a:shade val="50000"/>
-                          </a:schemeClr>
-                        </a:lnRef>
-                        <a:fillRef idx="1">
-                          <a:schemeClr val="accent1"/>
-                        </a:fillRef>
-                        <a:effectRef idx="0">
-                          <a:schemeClr val="accent1"/>
-                        </a:effectRef>
-                        <a:fontRef idx="minor">
-                          <a:schemeClr val="lt1"/>
-                        </a:fontRef>
-                      </wps:style>
-                      <wps:txbx>
-                        <w:txbxContent>
-                          <w:p>
-                            <w:pPr>
-                              <w:jc w:val="center"/>
-                            </w:pPr>
-                          </w:p>
-                          <w:p>
-                            <w:pPr>
-                              <w:jc w:val="center"/>
-                            </w:pPr>
-                          </w:p>
-                        </w:txbxContent>
-                      </wps:txbx>
-                      <wps:bodyPr rot="0" spcFirstLastPara="0" vertOverflow="overflow" horzOverflow="overflow" vert="horz" wrap="square" lIns="91440" tIns="45720" rIns="91440" bIns="45720" numCol="1" spcCol="0" rtlCol="0" fromWordArt="0" anchor="ctr" anchorCtr="0" forceAA="0" compatLnSpc="1">
-                        <a:prstTxWarp prst="textNoShape">
-                          <a:avLst/>
-                        </a:prstTxWarp>
-                        <a:noAutofit/>
-                      </wps:bodyPr>
-                    </wps:wsp>
-                  </a:graphicData>
-                </a:graphic>
-                <wp14:sizeRelH relativeFrom="margin">
-                  <wp14:pctWidth>0</wp14:pctWidth>
-                </wp14:sizeRelH>
-                <wp14:sizeRelV relativeFrom="margin">
-                  <wp14:pctHeight>0</wp14:pctHeight>
-                </wp14:sizeRelV>
-              </wp:anchor>
-            </w:drawing>
-          </mc:Choice>
-          <mc:Fallback>
-            <w:pict>
-              <v:shape w14:anchorId="09B68382" id="Triangle isocèle 9" o:spid="_x0000_s1028" type="#_x0000_t5" style="position:absolute;margin-left:180.95pt;margin-top:227.4pt;width:5.3pt;height:5.85pt;rotation:180;z-index:251658249;visibility:visible;mso-wrap-style:square;mso-width-percent:0;mso-height-percent:0;mso-wrap-distance-left:9pt;mso-wrap-distance-top:0;mso-wrap-distance-right:9pt;mso-wrap-distance-bottom:0;mso-position-horizontal:absolute;mso-position-horizontal-relative:text;mso-position-vertical:absolute;mso-position-vertical-relative:text;mso-width-percent:0;mso-height-percent:0;mso-width-relative:margin;mso-height-relative:margin;v-text-anchor:middle" o:gfxdata="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" fillcolor="black [3213]" strokecolor="black [3213]" strokeweight="1pt">
-                <v:textbox>
-                  <w:txbxContent>
-                    <w:p>
-                      <w:pPr>
-                        <w:jc w:val="center"/>
-                      </w:pPr>
-                    </w:p>
-                    <w:p>
-                      <w:pPr>
-                        <w:jc w:val="center"/>
-                      </w:pPr>
-                    </w:p>
-                  </w:txbxContent>
-                </v:textbox>
-              </v:shape>
-            </w:pict>
-          </mc:Fallback>
-        </mc:AlternateContent>
-      </w:r>
-      <w:r>
-        <w:rPr>
-          <w:noProof/>
-          <w:color w:val="000000"/>
-        </w:rPr>
-        <w:drawing>
-          <wp:inline distT="0" distB="0" distL="0" distR="0" wp14:anchorId="1323AC7F" wp14:editId="0FAE3A42">
-            <wp:extent cx="5840189" cy="3285106"/>
-            <wp:effectExtent l="19050" t="19050" r="27305" b="10795"/>
-            <wp:docPr id="11" name="Image 11"/>
-            <wp:cNvGraphicFramePr>
-              <a:graphicFrameLocks xmlns:a="http://schemas.openxmlformats.org/drawingml/2006/main" noChangeAspect="1"/>
-            </wp:cNvGraphicFramePr>
-            <a:graphic xmlns:a="http://schemas.openxmlformats.org/drawingml/2006/main">
-              <a:graphicData uri="http://schemas.openxmlformats.org/drawingml/2006/picture">
-                <pic:pic xmlns:pic="http://schemas.openxmlformats.org/drawingml/2006/picture">
-                  <pic:nvPicPr>
-                    <pic:cNvPr id="11" name="MaquetteUCRempli.png"/>
-                    <pic:cNvPicPr/>
-                  </pic:nvPicPr>
-                  <pic:blipFill>
-                    <a:blip r:embed="rId43" cstate="print">
-                      <a:extLst>
-                        <a:ext uri="{28A0092B-C50C-407E-A947-70E740481C1C}">
-                          <a14:useLocalDpi xmlns:a14="http://schemas.microsoft.com/office/drawing/2010/main" val="0"/>
-                        </a:ext>
-                      </a:extLst>
-                    </a:blip>
-                    <a:stretch>
-                      <a:fillRect/>
-                    </a:stretch>
-                  </pic:blipFill>
-                  <pic:spPr>
-                    <a:xfrm>
-                      <a:off x="0" y="0"/>
-                      <a:ext cx="5840189" cy="3285106"/>
-                    </a:xfrm>
-                    <a:prstGeom prst="rect">
-                      <a:avLst/>
-                    </a:prstGeom>
-                    <a:ln>
-                      <a:solidFill>
-                        <a:schemeClr val="tx1"/>
-                      </a:solidFill>
-                    </a:ln>
-                  </pic:spPr>
-                </pic:pic>
-              </a:graphicData>
-            </a:graphic>
-          </wp:inline>
-        </w:drawing>
-      </w:r>
-    </w:p>
-    <w:p>
-      <w:pPr>
-        <w:autoSpaceDE/>
-        <w:autoSpaceDN/>
-        <w:jc w:val="left"/>
-        <w:rPr>
-          <w:color w:val="000000"/>
-        </w:rPr>
-      </w:pPr>
-    </w:p>
-    <w:p>
-      <w:pPr>
-        <w:autoSpaceDE/>
-        <w:autoSpaceDN/>
-        <w:jc w:val="left"/>
-        <w:rPr>
-          <w:color w:val="000000"/>
-        </w:rPr>
-      </w:pPr>
-      <w:r>
-        <w:rPr>
-          <w:i/>
-          <w:iCs/>
-          <w:color w:val="000000"/>
-        </w:rPr>
-        <w:t xml:space="preserve">                                                          </w:t>
-      </w:r>
-      <w:r>
-        <w:rPr>
-          <w:i/>
-          <w:iCs/>
-          <w:color w:val="000000"/>
-        </w:rPr>
-        <w:t xml:space="preserve">Maquette lors de la saisie                              </w:t>
-      </w:r>
-    </w:p>
-    <w:p>
-      <w:pPr>
-        <w:autoSpaceDE/>
-        <w:autoSpaceDN/>
-        <w:jc w:val="left"/>
-        <w:rPr>
-          <w:color w:val="000000"/>
-        </w:rPr>
-      </w:pPr>
-    </w:p>
-    <w:p>
-      <w:pPr>
-        <w:autoSpaceDE/>
-        <w:autoSpaceDN/>
-        <w:jc w:val="left"/>
-        <w:rPr>
-          <w:color w:val="000000"/>
-        </w:rPr>
-      </w:pPr>
-    </w:p>
-    <w:p>
-      <w:pPr>
-        <w:autoSpaceDE/>
-        <w:autoSpaceDN/>
-        <w:jc w:val="left"/>
-        <w:rPr>
-          <w:color w:val="000000"/>
-        </w:rPr>
-      </w:pPr>
-    </w:p>
-    <w:p>
-      <w:pPr>
-        <w:autoSpaceDE/>
-        <w:autoSpaceDN/>
-        <w:jc w:val="left"/>
-        <w:rPr>
-          <w:color w:val="000000"/>
-        </w:rPr>
-      </w:pPr>
-      <w:r>
-        <w:rPr>
-          <w:noProof/>
-          <w:color w:val="000000"/>
-        </w:rPr>
-        <mc:AlternateContent>
-          <mc:Choice Requires="wps">
-            <w:drawing>
-              <wp:anchor distT="0" distB="0" distL="114300" distR="114300" simplePos="0" relativeHeight="251658250" behindDoc="0" locked="0" layoutInCell="1" allowOverlap="1" wp14:anchorId="0DAC6BFC" wp14:editId="6DCB0A0B">
-                <wp:simplePos x="0" y="0"/>
-                <wp:positionH relativeFrom="column">
-                  <wp:posOffset>2309650</wp:posOffset>
-                </wp:positionH>
-                <wp:positionV relativeFrom="paragraph">
-                  <wp:posOffset>2876714</wp:posOffset>
-                </wp:positionV>
-                <wp:extent cx="67310" cy="74295"/>
-                <wp:effectExtent l="19050" t="0" r="46990" b="40005"/>
-                <wp:wrapNone/>
-                <wp:docPr id="13" name="Triangle isocèle 13"/>
-                <wp:cNvGraphicFramePr/>
-                <a:graphic xmlns:a="http://schemas.openxmlformats.org/drawingml/2006/main">
-                  <a:graphicData uri="http://schemas.microsoft.com/office/word/2010/wordprocessingShape">
-                    <wps:wsp>
-                      <wps:cNvSpPr/>
-                      <wps:spPr>
-                        <a:xfrm rot="10800000">
-                          <a:off x="0" y="0"/>
-                          <a:ext cx="67310" cy="74295"/>
-                        </a:xfrm>
-                        <a:prstGeom prst="triangle">
-                          <a:avLst/>
-                        </a:prstGeom>
-                        <a:solidFill>
-                          <a:schemeClr val="tx1"/>
-                        </a:solidFill>
-                        <a:ln>
-                          <a:solidFill>
-                            <a:schemeClr val="tx1"/>
-                          </a:solidFill>
-                        </a:ln>
-                      </wps:spPr>
-                      <wps:style>
-                        <a:lnRef idx="2">
-                          <a:schemeClr val="accent1">
-                            <a:shade val="50000"/>
-                          </a:schemeClr>
-                        </a:lnRef>
-                        <a:fillRef idx="1">
-                          <a:schemeClr val="accent1"/>
-                        </a:fillRef>
-                        <a:effectRef idx="0">
-                          <a:schemeClr val="accent1"/>
-                        </a:effectRef>
-                        <a:fontRef idx="minor">
-                          <a:schemeClr val="lt1"/>
-                        </a:fontRef>
-                      </wps:style>
-                      <wps:txbx>
-                        <w:txbxContent>
-                          <w:p>
-                            <w:pPr>
-                              <w:jc w:val="center"/>
-                            </w:pPr>
-                          </w:p>
-                          <w:p>
-                            <w:pPr>
-                              <w:jc w:val="center"/>
-                            </w:pPr>
-                          </w:p>
-                        </w:txbxContent>
-                      </wps:txbx>
-                      <wps:bodyPr rot="0" spcFirstLastPara="0" vertOverflow="overflow" horzOverflow="overflow" vert="horz" wrap="square" lIns="91440" tIns="45720" rIns="91440" bIns="45720" numCol="1" spcCol="0" rtlCol="0" fromWordArt="0" anchor="ctr" anchorCtr="0" forceAA="0" compatLnSpc="1">
-                        <a:prstTxWarp prst="textNoShape">
-                          <a:avLst/>
-                        </a:prstTxWarp>
-                        <a:noAutofit/>
-                      </wps:bodyPr>
-                    </wps:wsp>
-                  </a:graphicData>
-                </a:graphic>
-                <wp14:sizeRelH relativeFrom="margin">
-                  <wp14:pctWidth>0</wp14:pctWidth>
-                </wp14:sizeRelH>
-                <wp14:sizeRelV relativeFrom="margin">
-                  <wp14:pctHeight>0</wp14:pctHeight>
-                </wp14:sizeRelV>
-              </wp:anchor>
-            </w:drawing>
-          </mc:Choice>
-          <mc:Fallback>
-            <w:pict>
-              <v:shape w14:anchorId="0DAC6BFC" id="Triangle isocèle 13" o:spid="_x0000_s1029" type="#_x0000_t5" style="position:absolute;margin-left:181.85pt;margin-top:226.5pt;width:5.3pt;height:5.85pt;rotation:180;z-index:251658250;visibility:visible;mso-wrap-style:square;mso-width-percent:0;mso-height-percent:0;mso-wrap-distance-left:9pt;mso-wrap-distance-top:0;mso-wrap-distance-right:9pt;mso-wrap-distance-bottom:0;mso-position-horizontal:absolute;mso-position-horizontal-relative:text;mso-position-vertical:absolute;mso-position-vertical-relative:text;mso-width-percent:0;mso-height-percent:0;mso-width-relative:margin;mso-height-relative:margin;v-text-anchor:middle" o:gfxdata="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" fillcolor="black [3213]" strokecolor="black [3213]" strokeweight="1pt">
-                <v:textbox>
-                  <w:txbxContent>
-                    <w:p>
-                      <w:pPr>
-                        <w:jc w:val="center"/>
-                      </w:pPr>
-                    </w:p>
-                    <w:p>
-                      <w:pPr>
-                        <w:jc w:val="center"/>
-                      </w:pPr>
-                    </w:p>
-                  </w:txbxContent>
-                </v:textbox>
-              </v:shape>
-            </w:pict>
-          </mc:Fallback>
-        </mc:AlternateContent>
-      </w:r>
-      <w:r>
-        <w:rPr>
-          <w:noProof/>
-          <w:color w:val="000000"/>
-        </w:rPr>
-        <w:drawing>
-          <wp:inline distT="0" distB="0" distL="0" distR="0" wp14:anchorId="4A29260C" wp14:editId="31884E5A">
-            <wp:extent cx="5853326" cy="3292495"/>
-            <wp:effectExtent l="19050" t="19050" r="14605" b="22225"/>
-            <wp:docPr id="10" name="Image 10"/>
-            <wp:cNvGraphicFramePr>
-              <a:graphicFrameLocks xmlns:a="http://schemas.openxmlformats.org/drawingml/2006/main" noChangeAspect="1"/>
-            </wp:cNvGraphicFramePr>
-            <a:graphic xmlns:a="http://schemas.openxmlformats.org/drawingml/2006/main">
-              <a:graphicData uri="http://schemas.openxmlformats.org/drawingml/2006/picture">
-                <pic:pic xmlns:pic="http://schemas.openxmlformats.org/drawingml/2006/picture">
-                  <pic:nvPicPr>
-                    <pic:cNvPr id="10" name="MaquetteUCErreur.png"/>
-                    <pic:cNvPicPr/>
-                  </pic:nvPicPr>
-                  <pic:blipFill>
-                    <a:blip r:embed="rId44" cstate="print">
-                      <a:extLst>
-                        <a:ext uri="{28A0092B-C50C-407E-A947-70E740481C1C}">
-                          <a14:useLocalDpi xmlns:a14="http://schemas.microsoft.com/office/drawing/2010/main" val="0"/>
-                        </a:ext>
-                      </a:extLst>
-                    </a:blip>
-                    <a:stretch>
-                      <a:fillRect/>
-                    </a:stretch>
-                  </pic:blipFill>
-                  <pic:spPr>
-                    <a:xfrm>
-                      <a:off x="0" y="0"/>
-                      <a:ext cx="5853326" cy="3292495"/>
-                    </a:xfrm>
-                    <a:prstGeom prst="rect">
-                      <a:avLst/>
-                    </a:prstGeom>
-                    <a:ln>
-                      <a:solidFill>
-                        <a:schemeClr val="tx1"/>
-                      </a:solidFill>
-                    </a:ln>
-                  </pic:spPr>
-                </pic:pic>
-              </a:graphicData>
-            </a:graphic>
-          </wp:inline>
-        </w:drawing>
-      </w:r>
-    </w:p>
-    <w:p>
-      <w:pPr>
-        <w:autoSpaceDE/>
-        <w:autoSpaceDN/>
-        <w:jc w:val="left"/>
-        <w:rPr>
-          <w:color w:val="000000"/>
-        </w:rPr>
-      </w:pPr>
-    </w:p>
-    <w:p>
-      <w:pPr>
-        <w:autoSpaceDE/>
-        <w:autoSpaceDN/>
-        <w:jc w:val="left"/>
-        <w:rPr>
-          <w:i/>
-          <w:color w:val="000000"/>
-        </w:rPr>
-      </w:pPr>
-      <w:r>
-        <w:rPr>
-          <w:color w:val="000000"/>
-        </w:rPr>
-        <w:t xml:space="preserve">                                      </w:t>
-      </w:r>
-      <w:r>
-        <w:rPr>
-          <w:i/>
-          <w:iCs/>
-          <w:color w:val="000000"/>
-        </w:rPr>
-        <w:t>Maquette en cas d’erreur lors de la saisie</w:t>
-      </w:r>
-    </w:p>
-    <w:p>
-      <w:pPr>
-        <w:autoSpaceDE/>
-        <w:autoSpaceDN/>
-        <w:jc w:val="left"/>
-        <w:rPr>
-          <w:color w:val="000000"/>
-        </w:rPr>
-      </w:pPr>
     </w:p>
     <w:p/>
     <w:p>
@@ -11785,8 +12137,8 @@
       </w:r>
     </w:p>
     <w:sectPr>
-      <w:headerReference w:type="default" r:id="rId45"/>
-      <w:footerReference w:type="default" r:id="rId46"/>
+      <w:headerReference w:type="default" r:id="rId43"/>
+      <w:footerReference w:type="default" r:id="rId44"/>
       <w:pgSz w:w="11906" w:h="16838"/>
       <w:pgMar w:top="1276" w:right="1276" w:bottom="1134" w:left="1134" w:header="709" w:footer="709" w:gutter="0"/>
       <w:cols w:space="709"/>
@@ -14463,7 +14815,7 @@
   <w:abstractNum w:abstractNumId="19" w15:restartNumberingAfterBreak="0">
     <w:nsid w:val="4F937BF0"/>
     <w:multiLevelType w:val="hybridMultilevel"/>
-    <w:tmpl w:val="A3B01A5A"/>
+    <w:tmpl w:val="AAF062E4"/>
     <w:lvl w:ilvl="0" w:tplc="040C0001">
       <w:start w:val="1"/>
       <w:numFmt w:val="bullet"/>
@@ -14854,6 +15206,119 @@
     </w:lvl>
   </w:abstractNum>
   <w:abstractNum w:abstractNumId="22" w15:restartNumberingAfterBreak="0">
+    <w:nsid w:val="51404EDD"/>
+    <w:multiLevelType w:val="hybridMultilevel"/>
+    <w:tmpl w:val="6570D552"/>
+    <w:lvl w:ilvl="0" w:tplc="040C0001">
+      <w:start w:val="1"/>
+      <w:numFmt w:val="bullet"/>
+      <w:lvlText w:val=""/>
+      <w:lvlJc w:val="left"/>
+      <w:pPr>
+        <w:ind w:left="1428" w:hanging="360"/>
+      </w:pPr>
+      <w:rPr>
+        <w:rFonts w:ascii="Symbol" w:hAnsi="Symbol" w:hint="default"/>
+      </w:rPr>
+    </w:lvl>
+    <w:lvl w:ilvl="1" w:tplc="040C0003" w:tentative="1">
+      <w:start w:val="1"/>
+      <w:numFmt w:val="bullet"/>
+      <w:lvlText w:val="o"/>
+      <w:lvlJc w:val="left"/>
+      <w:pPr>
+        <w:ind w:left="2148" w:hanging="360"/>
+      </w:pPr>
+      <w:rPr>
+        <w:rFonts w:ascii="Courier New" w:hAnsi="Courier New" w:cs="Courier New" w:hint="default"/>
+      </w:rPr>
+    </w:lvl>
+    <w:lvl w:ilvl="2" w:tplc="040C0005" w:tentative="1">
+      <w:start w:val="1"/>
+      <w:numFmt w:val="bullet"/>
+      <w:lvlText w:val=""/>
+      <w:lvlJc w:val="left"/>
+      <w:pPr>
+        <w:ind w:left="2868" w:hanging="360"/>
+      </w:pPr>
+      <w:rPr>
+        <w:rFonts w:ascii="Wingdings" w:hAnsi="Wingdings" w:hint="default"/>
+      </w:rPr>
+    </w:lvl>
+    <w:lvl w:ilvl="3" w:tplc="040C0001" w:tentative="1">
+      <w:start w:val="1"/>
+      <w:numFmt w:val="bullet"/>
+      <w:lvlText w:val=""/>
+      <w:lvlJc w:val="left"/>
+      <w:pPr>
+        <w:ind w:left="3588" w:hanging="360"/>
+      </w:pPr>
+      <w:rPr>
+        <w:rFonts w:ascii="Symbol" w:hAnsi="Symbol" w:hint="default"/>
+      </w:rPr>
+    </w:lvl>
+    <w:lvl w:ilvl="4" w:tplc="040C0003" w:tentative="1">
+      <w:start w:val="1"/>
+      <w:numFmt w:val="bullet"/>
+      <w:lvlText w:val="o"/>
+      <w:lvlJc w:val="left"/>
+      <w:pPr>
+        <w:ind w:left="4308" w:hanging="360"/>
+      </w:pPr>
+      <w:rPr>
+        <w:rFonts w:ascii="Courier New" w:hAnsi="Courier New" w:cs="Courier New" w:hint="default"/>
+      </w:rPr>
+    </w:lvl>
+    <w:lvl w:ilvl="5" w:tplc="040C0005" w:tentative="1">
+      <w:start w:val="1"/>
+      <w:numFmt w:val="bullet"/>
+      <w:lvlText w:val=""/>
+      <w:lvlJc w:val="left"/>
+      <w:pPr>
+        <w:ind w:left="5028" w:hanging="360"/>
+      </w:pPr>
+      <w:rPr>
+        <w:rFonts w:ascii="Wingdings" w:hAnsi="Wingdings" w:hint="default"/>
+      </w:rPr>
+    </w:lvl>
+    <w:lvl w:ilvl="6" w:tplc="040C0001" w:tentative="1">
+      <w:start w:val="1"/>
+      <w:numFmt w:val="bullet"/>
+      <w:lvlText w:val=""/>
+      <w:lvlJc w:val="left"/>
+      <w:pPr>
+        <w:ind w:left="5748" w:hanging="360"/>
+      </w:pPr>
+      <w:rPr>
+        <w:rFonts w:ascii="Symbol" w:hAnsi="Symbol" w:hint="default"/>
+      </w:rPr>
+    </w:lvl>
+    <w:lvl w:ilvl="7" w:tplc="040C0003" w:tentative="1">
+      <w:start w:val="1"/>
+      <w:numFmt w:val="bullet"/>
+      <w:lvlText w:val="o"/>
+      <w:lvlJc w:val="left"/>
+      <w:pPr>
+        <w:ind w:left="6468" w:hanging="360"/>
+      </w:pPr>
+      <w:rPr>
+        <w:rFonts w:ascii="Courier New" w:hAnsi="Courier New" w:cs="Courier New" w:hint="default"/>
+      </w:rPr>
+    </w:lvl>
+    <w:lvl w:ilvl="8" w:tplc="040C0005" w:tentative="1">
+      <w:start w:val="1"/>
+      <w:numFmt w:val="bullet"/>
+      <w:lvlText w:val=""/>
+      <w:lvlJc w:val="left"/>
+      <w:pPr>
+        <w:ind w:left="7188" w:hanging="360"/>
+      </w:pPr>
+      <w:rPr>
+        <w:rFonts w:ascii="Wingdings" w:hAnsi="Wingdings" w:hint="default"/>
+      </w:rPr>
+    </w:lvl>
+  </w:abstractNum>
+  <w:abstractNum w:abstractNumId="23" w15:restartNumberingAfterBreak="0">
     <w:nsid w:val="5BE82782"/>
     <w:multiLevelType w:val="hybridMultilevel"/>
     <w:tmpl w:val="A5009F80"/>
@@ -14993,7 +15458,7 @@
       </w:rPr>
     </w:lvl>
   </w:abstractNum>
-  <w:abstractNum w:abstractNumId="23" w15:restartNumberingAfterBreak="0">
+  <w:abstractNum w:abstractNumId="24" w15:restartNumberingAfterBreak="0">
     <w:nsid w:val="5FDD6EA2"/>
     <w:multiLevelType w:val="hybridMultilevel"/>
     <w:tmpl w:val="9842C940"/>
@@ -15132,7 +15597,7 @@
       </w:rPr>
     </w:lvl>
   </w:abstractNum>
-  <w:abstractNum w:abstractNumId="24" w15:restartNumberingAfterBreak="0">
+  <w:abstractNum w:abstractNumId="25" w15:restartNumberingAfterBreak="0">
     <w:nsid w:val="674E656A"/>
     <w:multiLevelType w:val="hybridMultilevel"/>
     <w:tmpl w:val="E55A6D28"/>
@@ -15272,7 +15737,7 @@
       </w:rPr>
     </w:lvl>
   </w:abstractNum>
-  <w:abstractNum w:abstractNumId="25" w15:restartNumberingAfterBreak="0">
+  <w:abstractNum w:abstractNumId="26" w15:restartNumberingAfterBreak="0">
     <w:nsid w:val="6EB2656B"/>
     <w:multiLevelType w:val="hybridMultilevel"/>
     <w:tmpl w:val="0628775A"/>
@@ -15412,7 +15877,7 @@
       </w:rPr>
     </w:lvl>
   </w:abstractNum>
-  <w:abstractNum w:abstractNumId="26" w15:restartNumberingAfterBreak="0">
+  <w:abstractNum w:abstractNumId="27" w15:restartNumberingAfterBreak="0">
     <w:nsid w:val="709307F3"/>
     <w:multiLevelType w:val="hybridMultilevel"/>
     <w:tmpl w:val="0BFAEEBA"/>
@@ -15498,7 +15963,7 @@
       </w:pPr>
     </w:lvl>
   </w:abstractNum>
-  <w:abstractNum w:abstractNumId="27" w15:restartNumberingAfterBreak="0">
+  <w:abstractNum w:abstractNumId="28" w15:restartNumberingAfterBreak="0">
     <w:nsid w:val="72EE6980"/>
     <w:multiLevelType w:val="hybridMultilevel"/>
     <w:tmpl w:val="4998DA4A"/>
@@ -15611,7 +16076,7 @@
       </w:rPr>
     </w:lvl>
   </w:abstractNum>
-  <w:abstractNum w:abstractNumId="28" w15:restartNumberingAfterBreak="0">
+  <w:abstractNum w:abstractNumId="29" w15:restartNumberingAfterBreak="0">
     <w:nsid w:val="7774651B"/>
     <w:multiLevelType w:val="hybridMultilevel"/>
     <w:tmpl w:val="F13C2BEE"/>
@@ -15761,7 +16226,7 @@
     <w:abstractNumId w:val="12"/>
   </w:num>
   <w:num w:numId="4">
-    <w:abstractNumId w:val="28"/>
+    <w:abstractNumId w:val="29"/>
   </w:num>
   <w:num w:numId="5">
     <w:abstractNumId w:val="8"/>
@@ -15782,7 +16247,7 @@
     <w:abstractNumId w:val="20"/>
   </w:num>
   <w:num w:numId="11">
-    <w:abstractNumId w:val="24"/>
+    <w:abstractNumId w:val="25"/>
   </w:num>
   <w:num w:numId="12">
     <w:abstractNumId w:val="18"/>
@@ -15794,7 +16259,7 @@
     <w:abstractNumId w:val="13"/>
   </w:num>
   <w:num w:numId="15">
-    <w:abstractNumId w:val="22"/>
+    <w:abstractNumId w:val="23"/>
   </w:num>
   <w:num w:numId="16">
     <w:abstractNumId w:val="14"/>
@@ -15803,10 +16268,10 @@
     <w:abstractNumId w:val="15"/>
   </w:num>
   <w:num w:numId="18">
-    <w:abstractNumId w:val="23"/>
+    <w:abstractNumId w:val="24"/>
   </w:num>
   <w:num w:numId="19">
-    <w:abstractNumId w:val="25"/>
+    <w:abstractNumId w:val="26"/>
   </w:num>
   <w:num w:numId="20">
     <w:abstractNumId w:val="11"/>
@@ -15881,7 +16346,7 @@
     <w:abstractNumId w:val="10"/>
   </w:num>
   <w:num w:numId="26">
-    <w:abstractNumId w:val="26"/>
+    <w:abstractNumId w:val="27"/>
   </w:num>
   <w:num w:numId="27">
     <w:abstractNumId w:val="0"/>
@@ -15890,13 +16355,16 @@
     <w:abstractNumId w:val="5"/>
   </w:num>
   <w:num w:numId="29">
-    <w:abstractNumId w:val="27"/>
+    <w:abstractNumId w:val="28"/>
   </w:num>
   <w:num w:numId="30">
     <w:abstractNumId w:val="4"/>
   </w:num>
   <w:num w:numId="31">
     <w:abstractNumId w:val="19"/>
+  </w:num>
+  <w:num w:numId="32">
+    <w:abstractNumId w:val="22"/>
   </w:num>
   <w:numIdMacAtCleanup w:val="4"/>
 </w:numbering>
@@ -17078,6 +17546,18 @@
       </w:tblBorders>
     </w:tblPr>
   </w:style>
+  <w:style w:type="character" w:styleId="Mentionnonrsolue">
+    <w:name w:val="Unresolved Mention"/>
+    <w:basedOn w:val="Policepardfaut"/>
+    <w:uiPriority w:val="99"/>
+    <w:semiHidden/>
+    <w:unhideWhenUsed/>
+    <w:rsid w:val="00EB7FCA"/>
+    <w:rPr>
+      <w:color w:val="605E5C"/>
+      <w:shd w:val="clear" w:color="auto" w:fill="E1DFDD"/>
+    </w:rPr>
+  </w:style>
 </w:styles>
 </file>
 
@@ -17377,12 +17857,6 @@
 </file>
 
 <file path=customXml/item1.xml><?xml version="1.0" encoding="utf-8"?>
-<p:properties xmlns:p="http://schemas.microsoft.com/office/2006/metadata/properties" xmlns:xsi="http://www.w3.org/2001/XMLSchema-instance" xmlns:pc="http://schemas.microsoft.com/office/infopath/2007/PartnerControls">
-  <documentManagement/>
-</p:properties>
-</file>
-
-<file path=customXml/item2.xml><?xml version="1.0" encoding="utf-8"?>
 <ct:contentTypeSchema xmlns:ct="http://schemas.microsoft.com/office/2006/metadata/contentType" xmlns:ma="http://schemas.microsoft.com/office/2006/metadata/properties/metaAttributes" ct:_="" ma:_="" ma:contentTypeName="Document" ma:contentTypeID="0x010100A83D1F0A0ED9204795A01AE794A0B037" ma:contentTypeVersion="7" ma:contentTypeDescription="Crée un document." ma:contentTypeScope="" ma:versionID="4e35a867b2cd16c6859303c3b5d45435">
   <xsd:schema xmlns:xsd="http://www.w3.org/2001/XMLSchema" xmlns:xs="http://www.w3.org/2001/XMLSchema" xmlns:p="http://schemas.microsoft.com/office/2006/metadata/properties" xmlns:ns3="a76336e5-d244-4556-b19e-d81001583a6c" xmlns:ns4="0e840299-4c36-4726-b7d0-1f30b85c5a44" targetNamespace="http://schemas.microsoft.com/office/2006/metadata/properties" ma:root="true" ma:fieldsID="f366d03fdffd81825d1b7e73a0c9430d" ns3:_="" ns4:_="">
     <xsd:import namespace="a76336e5-d244-4556-b19e-d81001583a6c"/>
@@ -17567,6 +18041,12 @@
 </ct:contentTypeSchema>
 </file>
 
+<file path=customXml/item2.xml><?xml version="1.0" encoding="utf-8"?>
+<p:properties xmlns:p="http://schemas.microsoft.com/office/2006/metadata/properties" xmlns:xsi="http://www.w3.org/2001/XMLSchema-instance" xmlns:pc="http://schemas.microsoft.com/office/infopath/2007/PartnerControls">
+  <documentManagement/>
+</p:properties>
+</file>
+
 <file path=customXml/item3.xml><?xml version="1.0" encoding="utf-8"?>
 <?mso-contentType ?>
 <FormTemplates xmlns="http://schemas.microsoft.com/sharepoint/v3/contenttype/forms">
@@ -17577,15 +18057,6 @@
 </file>
 
 <file path=customXml/itemProps1.xml><?xml version="1.0" encoding="utf-8"?>
-<ds:datastoreItem xmlns:ds="http://schemas.openxmlformats.org/officeDocument/2006/customXml" ds:itemID="{AFF3793C-8E8E-48B7-A9C8-298547FAE56B}">
-  <ds:schemaRefs>
-    <ds:schemaRef ds:uri="http://schemas.microsoft.com/office/2006/metadata/properties"/>
-    <ds:schemaRef ds:uri="http://schemas.microsoft.com/office/infopath/2007/PartnerControls"/>
-  </ds:schemaRefs>
-</ds:datastoreItem>
-</file>
-
-<file path=customXml/itemProps2.xml><?xml version="1.0" encoding="utf-8"?>
 <ds:datastoreItem xmlns:ds="http://schemas.openxmlformats.org/officeDocument/2006/customXml" ds:itemID="{FC265F53-747A-4E7B-9845-710BCDD517FE}">
   <ds:schemaRefs>
     <ds:schemaRef ds:uri="http://schemas.microsoft.com/office/2006/metadata/contentType"/>
@@ -17604,6 +18075,15 @@
 </ds:datastoreItem>
 </file>
 
+<file path=customXml/itemProps2.xml><?xml version="1.0" encoding="utf-8"?>
+<ds:datastoreItem xmlns:ds="http://schemas.openxmlformats.org/officeDocument/2006/customXml" ds:itemID="{AFF3793C-8E8E-48B7-A9C8-298547FAE56B}">
+  <ds:schemaRefs>
+    <ds:schemaRef ds:uri="http://schemas.microsoft.com/office/2006/metadata/properties"/>
+    <ds:schemaRef ds:uri="http://schemas.microsoft.com/office/infopath/2007/PartnerControls"/>
+  </ds:schemaRefs>
+</ds:datastoreItem>
+</file>
+
 <file path=customXml/itemProps3.xml><?xml version="1.0" encoding="utf-8"?>
 <ds:datastoreItem xmlns:ds="http://schemas.openxmlformats.org/officeDocument/2006/customXml" ds:itemID="{61161B83-67D0-43E2-91CA-410BBBF69994}">
   <ds:schemaRefs>

</xml_diff>

<commit_message>
Ajout du formulaire de création client
</commit_message>
<xml_diff>
--- a/Ressources/CDC_PILAF.docx
+++ b/Ressources/CDC_PILAF.docx
@@ -8118,6 +8118,13 @@
               </w:rPr>
               <w:t>Prix Total Produit</w:t>
             </w:r>
+            <w:r>
+              <w:rPr>
+                <w:rFonts w:cs="Arial"/>
+                <w:b/>
+              </w:rPr>
+              <w:t xml:space="preserve"> Hors Taxe</w:t>
+            </w:r>
           </w:p>
         </w:tc>
         <w:tc>
@@ -8248,7 +8255,7 @@
                 <w:rFonts w:cs="Arial"/>
                 <w:b/>
               </w:rPr>
-              <w:t>Prix Total Vente</w:t>
+              <w:t>Frais de Ports</w:t>
             </w:r>
           </w:p>
         </w:tc>
@@ -8274,7 +8281,145 @@
               <w:rPr>
                 <w:rFonts w:cs="Arial"/>
               </w:rPr>
-              <w:t>Numérique, calculé suivant la règle de gestion suivante : Prix Total Produit * (1 + Taxe)</w:t>
+              <w:t>Numérique</w:t>
+            </w:r>
+          </w:p>
+        </w:tc>
+      </w:tr>
+      <w:tr>
+        <w:trPr>
+          <w:trHeight w:val="58"/>
+          <w:jc w:val="center"/>
+        </w:trPr>
+        <w:tc>
+          <w:tcPr>
+            <w:tcW w:w="3220" w:type="dxa"/>
+          </w:tcPr>
+          <w:p>
+            <w:pPr>
+              <w:pStyle w:val="Pieddepage"/>
+              <w:tabs>
+                <w:tab w:val="clear" w:pos="4536"/>
+                <w:tab w:val="clear" w:pos="9072"/>
+              </w:tabs>
+              <w:overflowPunct/>
+              <w:adjustRightInd/>
+              <w:textAlignment w:val="auto"/>
+              <w:rPr>
+                <w:rFonts w:cs="Arial"/>
+                <w:b/>
+              </w:rPr>
+            </w:pPr>
+            <w:r>
+              <w:rPr>
+                <w:rFonts w:cs="Arial"/>
+                <w:b/>
+              </w:rPr>
+              <w:t>Remise</w:t>
+            </w:r>
+          </w:p>
+        </w:tc>
+        <w:tc>
+          <w:tcPr>
+            <w:tcW w:w="3574" w:type="dxa"/>
+          </w:tcPr>
+          <w:p>
+            <w:pPr>
+              <w:pStyle w:val="Pieddepage"/>
+              <w:tabs>
+                <w:tab w:val="clear" w:pos="4536"/>
+                <w:tab w:val="clear" w:pos="9072"/>
+              </w:tabs>
+              <w:overflowPunct/>
+              <w:adjustRightInd/>
+              <w:textAlignment w:val="auto"/>
+              <w:rPr>
+                <w:rFonts w:cs="Arial"/>
+              </w:rPr>
+            </w:pPr>
+            <w:r>
+              <w:rPr>
+                <w:rFonts w:cs="Arial"/>
+              </w:rPr>
+              <w:t>Numérique</w:t>
+            </w:r>
+          </w:p>
+        </w:tc>
+      </w:tr>
+      <w:tr>
+        <w:trPr>
+          <w:trHeight w:val="58"/>
+          <w:jc w:val="center"/>
+        </w:trPr>
+        <w:tc>
+          <w:tcPr>
+            <w:tcW w:w="3220" w:type="dxa"/>
+          </w:tcPr>
+          <w:p>
+            <w:pPr>
+              <w:pStyle w:val="Pieddepage"/>
+              <w:tabs>
+                <w:tab w:val="clear" w:pos="4536"/>
+                <w:tab w:val="clear" w:pos="9072"/>
+              </w:tabs>
+              <w:overflowPunct/>
+              <w:adjustRightInd/>
+              <w:textAlignment w:val="auto"/>
+              <w:rPr>
+                <w:rFonts w:cs="Arial"/>
+                <w:b/>
+              </w:rPr>
+            </w:pPr>
+            <w:r>
+              <w:rPr>
+                <w:rFonts w:cs="Arial"/>
+                <w:b/>
+              </w:rPr>
+              <w:t>Prix Total Vente Toutes Taxes Comprises</w:t>
+            </w:r>
+          </w:p>
+        </w:tc>
+        <w:tc>
+          <w:tcPr>
+            <w:tcW w:w="3574" w:type="dxa"/>
+          </w:tcPr>
+          <w:p>
+            <w:pPr>
+              <w:pStyle w:val="Pieddepage"/>
+              <w:tabs>
+                <w:tab w:val="clear" w:pos="4536"/>
+                <w:tab w:val="clear" w:pos="9072"/>
+              </w:tabs>
+              <w:overflowPunct/>
+              <w:adjustRightInd/>
+              <w:textAlignment w:val="auto"/>
+              <w:rPr>
+                <w:rFonts w:cs="Arial"/>
+              </w:rPr>
+            </w:pPr>
+            <w:r>
+              <w:rPr>
+                <w:rFonts w:cs="Arial"/>
+              </w:rPr>
+              <w:t xml:space="preserve">Numérique, calculé suivant la règle de gestion suivante : </w:t>
+            </w:r>
+            <w:r>
+              <w:rPr>
+                <w:rFonts w:cs="Arial"/>
+              </w:rPr>
+              <w:t>(</w:t>
+            </w:r>
+            <w:r>
+              <w:rPr>
+                <w:rFonts w:cs="Arial"/>
+              </w:rPr>
+              <w:t>Prix Total Produit * (1 + Taxe)</w:t>
+            </w:r>
+            <w:r>
+              <w:rPr>
+                <w:rFonts w:cs="Arial"/>
+              </w:rPr>
+              <w:t>) - Remise</w:t>
             </w:r>
           </w:p>
         </w:tc>
@@ -8318,7 +8463,6 @@
           <w:sz w:val="24"/>
           <w:szCs w:val="24"/>
         </w:rPr>
-        <w:lastRenderedPageBreak/>
         <w:t>Lors de l’enregistrement d’un mouvement de stock</w:t>
       </w:r>
     </w:p>
@@ -8758,25 +8902,7 @@
               <w:rPr>
                 <w:rFonts w:cs="Arial"/>
               </w:rPr>
-              <w:t xml:space="preserve">Numérique, calculée suivant la règle de gestion suivante : Quantité initiale + </w:t>
-            </w:r>
-            <w:r>
-              <w:rPr>
-                <w:rFonts w:cs="Arial"/>
-              </w:rPr>
-              <w:t>(</w:t>
-            </w:r>
-            <w:r>
-              <w:rPr>
-                <w:rFonts w:cs="Arial"/>
-              </w:rPr>
-              <w:t>Quantité arrivée</w:t>
-            </w:r>
-            <w:r>
-              <w:rPr>
-                <w:rFonts w:cs="Arial"/>
-              </w:rPr>
-              <w:t xml:space="preserve"> - Quantité partie)</w:t>
+              <w:t>Numérique, calculée suivant la règle de gestion suivante : Quantité initiale + (Quantité arrivée - Quantité partie)</w:t>
             </w:r>
           </w:p>
         </w:tc>
@@ -9470,7 +9596,6 @@
         <w:ind w:left="576"/>
       </w:pPr>
       <w:r>
-        <w:lastRenderedPageBreak/>
         <w:t>Description d’un mouvement de stock :</w:t>
       </w:r>
     </w:p>
@@ -10522,6 +10647,7 @@
     </w:p>
     <w:p>
       <w:r>
+        <w:lastRenderedPageBreak/>
         <w:t xml:space="preserve">  L’application de la société PILAF implique la mise en place d’interfaces vers des systèmes externes :</w:t>
       </w:r>
     </w:p>
@@ -10534,7 +10660,6 @@
         </w:numPr>
       </w:pPr>
       <w:r>
-        <w:lastRenderedPageBreak/>
         <w:t>La consultation et le paiement par virement bancaire nécessitent une interface vers la banque où la société a souscrit un compte.</w:t>
       </w:r>
     </w:p>
@@ -11178,6 +11303,7 @@
         <w:ind w:firstLine="708"/>
       </w:pPr>
       <w:r>
+        <w:lastRenderedPageBreak/>
         <w:t xml:space="preserve">En cas d'erreur </w:t>
       </w:r>
       <w:r>
@@ -17857,6 +17983,21 @@
 </file>
 
 <file path=customXml/item1.xml><?xml version="1.0" encoding="utf-8"?>
+<?mso-contentType ?>
+<FormTemplates xmlns="http://schemas.microsoft.com/sharepoint/v3/contenttype/forms">
+  <Display>DocumentLibraryForm</Display>
+  <Edit>DocumentLibraryForm</Edit>
+  <New>DocumentLibraryForm</New>
+</FormTemplates>
+</file>
+
+<file path=customXml/item2.xml><?xml version="1.0" encoding="utf-8"?>
+<p:properties xmlns:p="http://schemas.microsoft.com/office/2006/metadata/properties" xmlns:xsi="http://www.w3.org/2001/XMLSchema-instance" xmlns:pc="http://schemas.microsoft.com/office/infopath/2007/PartnerControls">
+  <documentManagement/>
+</p:properties>
+</file>
+
+<file path=customXml/item3.xml><?xml version="1.0" encoding="utf-8"?>
 <ct:contentTypeSchema xmlns:ct="http://schemas.microsoft.com/office/2006/metadata/contentType" xmlns:ma="http://schemas.microsoft.com/office/2006/metadata/properties/metaAttributes" ct:_="" ma:_="" ma:contentTypeName="Document" ma:contentTypeID="0x010100A83D1F0A0ED9204795A01AE794A0B037" ma:contentTypeVersion="7" ma:contentTypeDescription="Crée un document." ma:contentTypeScope="" ma:versionID="4e35a867b2cd16c6859303c3b5d45435">
   <xsd:schema xmlns:xsd="http://www.w3.org/2001/XMLSchema" xmlns:xs="http://www.w3.org/2001/XMLSchema" xmlns:p="http://schemas.microsoft.com/office/2006/metadata/properties" xmlns:ns3="a76336e5-d244-4556-b19e-d81001583a6c" xmlns:ns4="0e840299-4c36-4726-b7d0-1f30b85c5a44" targetNamespace="http://schemas.microsoft.com/office/2006/metadata/properties" ma:root="true" ma:fieldsID="f366d03fdffd81825d1b7e73a0c9430d" ns3:_="" ns4:_="">
     <xsd:import namespace="a76336e5-d244-4556-b19e-d81001583a6c"/>
@@ -18041,22 +18182,24 @@
 </ct:contentTypeSchema>
 </file>
 
-<file path=customXml/item2.xml><?xml version="1.0" encoding="utf-8"?>
-<p:properties xmlns:p="http://schemas.microsoft.com/office/2006/metadata/properties" xmlns:xsi="http://www.w3.org/2001/XMLSchema-instance" xmlns:pc="http://schemas.microsoft.com/office/infopath/2007/PartnerControls">
-  <documentManagement/>
-</p:properties>
+<file path=customXml/itemProps1.xml><?xml version="1.0" encoding="utf-8"?>
+<ds:datastoreItem xmlns:ds="http://schemas.openxmlformats.org/officeDocument/2006/customXml" ds:itemID="{61161B83-67D0-43E2-91CA-410BBBF69994}">
+  <ds:schemaRefs>
+    <ds:schemaRef ds:uri="http://schemas.microsoft.com/sharepoint/v3/contenttype/forms"/>
+  </ds:schemaRefs>
+</ds:datastoreItem>
 </file>
 
-<file path=customXml/item3.xml><?xml version="1.0" encoding="utf-8"?>
-<?mso-contentType ?>
-<FormTemplates xmlns="http://schemas.microsoft.com/sharepoint/v3/contenttype/forms">
-  <Display>DocumentLibraryForm</Display>
-  <Edit>DocumentLibraryForm</Edit>
-  <New>DocumentLibraryForm</New>
-</FormTemplates>
+<file path=customXml/itemProps2.xml><?xml version="1.0" encoding="utf-8"?>
+<ds:datastoreItem xmlns:ds="http://schemas.openxmlformats.org/officeDocument/2006/customXml" ds:itemID="{AFF3793C-8E8E-48B7-A9C8-298547FAE56B}">
+  <ds:schemaRefs>
+    <ds:schemaRef ds:uri="http://schemas.microsoft.com/office/2006/metadata/properties"/>
+    <ds:schemaRef ds:uri="http://schemas.microsoft.com/office/infopath/2007/PartnerControls"/>
+  </ds:schemaRefs>
+</ds:datastoreItem>
 </file>
 
-<file path=customXml/itemProps1.xml><?xml version="1.0" encoding="utf-8"?>
+<file path=customXml/itemProps3.xml><?xml version="1.0" encoding="utf-8"?>
 <ds:datastoreItem xmlns:ds="http://schemas.openxmlformats.org/officeDocument/2006/customXml" ds:itemID="{FC265F53-747A-4E7B-9845-710BCDD517FE}">
   <ds:schemaRefs>
     <ds:schemaRef ds:uri="http://schemas.microsoft.com/office/2006/metadata/contentType"/>
@@ -18073,21 +18216,4 @@
     <ds:schemaRef ds:uri="http://schemas.microsoft.com/internal/obd"/>
   </ds:schemaRefs>
 </ds:datastoreItem>
-</file>
-
-<file path=customXml/itemProps2.xml><?xml version="1.0" encoding="utf-8"?>
-<ds:datastoreItem xmlns:ds="http://schemas.openxmlformats.org/officeDocument/2006/customXml" ds:itemID="{AFF3793C-8E8E-48B7-A9C8-298547FAE56B}">
-  <ds:schemaRefs>
-    <ds:schemaRef ds:uri="http://schemas.microsoft.com/office/2006/metadata/properties"/>
-    <ds:schemaRef ds:uri="http://schemas.microsoft.com/office/infopath/2007/PartnerControls"/>
-  </ds:schemaRefs>
-</ds:datastoreItem>
-</file>
-
-<file path=customXml/itemProps3.xml><?xml version="1.0" encoding="utf-8"?>
-<ds:datastoreItem xmlns:ds="http://schemas.openxmlformats.org/officeDocument/2006/customXml" ds:itemID="{61161B83-67D0-43E2-91CA-410BBBF69994}">
-  <ds:schemaRefs>
-    <ds:schemaRef ds:uri="http://schemas.microsoft.com/sharepoint/v3/contenttype/forms"/>
-  </ds:schemaRefs>
-</ds:datastoreItem>
 </file>
</xml_diff>

<commit_message>
Ajout de l'enregistrement d'une vente
</commit_message>
<xml_diff>
--- a/Ressources/CDC_PILAF.docx
+++ b/Ressources/CDC_PILAF.docx
@@ -8401,25 +8401,7 @@
               <w:rPr>
                 <w:rFonts w:cs="Arial"/>
               </w:rPr>
-              <w:t xml:space="preserve">Numérique, calculé suivant la règle de gestion suivante : </w:t>
-            </w:r>
-            <w:r>
-              <w:rPr>
-                <w:rFonts w:cs="Arial"/>
-              </w:rPr>
-              <w:t>(</w:t>
-            </w:r>
-            <w:r>
-              <w:rPr>
-                <w:rFonts w:cs="Arial"/>
-              </w:rPr>
-              <w:t>Prix Total Produit * (1 + Taxe)</w:t>
-            </w:r>
-            <w:r>
-              <w:rPr>
-                <w:rFonts w:cs="Arial"/>
-              </w:rPr>
-              <w:t>) - Remise</w:t>
+              <w:t>Numérique, calculé suivant la règle de gestion suivante : (Prix Total Produit * (1 + Taxe)) - Remise</w:t>
             </w:r>
           </w:p>
         </w:tc>
@@ -10243,6 +10225,14 @@
               <w:autoSpaceDN/>
               <w:jc w:val="center"/>
             </w:pPr>
+            <w:proofErr w:type="gramStart"/>
+            <w:r>
+              <w:t>entre</w:t>
+            </w:r>
+            <w:proofErr w:type="gramEnd"/>
+            <w:r>
+              <w:t xml:space="preserve"> 50 et 100</w:t>
+            </w:r>
           </w:p>
         </w:tc>
         <w:tc>
@@ -10259,6 +10249,9 @@
               <w:autoSpaceDN/>
               <w:jc w:val="center"/>
             </w:pPr>
+            <w:r>
+              <w:t>Dépendant du Chiffre d’Affaires</w:t>
+            </w:r>
           </w:p>
         </w:tc>
         <w:tc>
@@ -10276,6 +10269,9 @@
               <w:autoSpaceDN/>
               <w:jc w:val="center"/>
             </w:pPr>
+            <w:r>
+              <w:t>Dépendant du Chiffre d’Affaires</w:t>
+            </w:r>
           </w:p>
         </w:tc>
       </w:tr>
@@ -10318,6 +10314,14 @@
               <w:autoSpaceDN/>
               <w:jc w:val="center"/>
             </w:pPr>
+            <w:proofErr w:type="gramStart"/>
+            <w:r>
+              <w:t>entre</w:t>
+            </w:r>
+            <w:proofErr w:type="gramEnd"/>
+            <w:r>
+              <w:t xml:space="preserve"> 50 et 100</w:t>
+            </w:r>
           </w:p>
         </w:tc>
         <w:tc>
@@ -10333,6 +10337,9 @@
               <w:autoSpaceDN/>
               <w:jc w:val="center"/>
             </w:pPr>
+            <w:r>
+              <w:t>Dépendant du Chiffre d’Affaires</w:t>
+            </w:r>
           </w:p>
         </w:tc>
         <w:tc>
@@ -10348,78 +10355,9 @@
               <w:autoSpaceDN/>
               <w:jc w:val="center"/>
             </w:pPr>
-          </w:p>
-        </w:tc>
-      </w:tr>
-      <w:tr>
-        <w:tc>
-          <w:tcPr>
-            <w:tcW w:w="2368" w:type="dxa"/>
-            <w:tcBorders>
-              <w:top w:val="single" w:sz="4" w:space="0" w:color="4472C4" w:themeColor="accent1"/>
-            </w:tcBorders>
-          </w:tcPr>
-          <w:p>
-            <w:pPr>
-              <w:autoSpaceDE/>
-              <w:autoSpaceDN/>
-              <w:rPr>
-                <w:b/>
-                <w:bCs/>
-              </w:rPr>
-            </w:pPr>
-            <w:r>
-              <w:rPr>
-                <w:b/>
-                <w:bCs/>
-              </w:rPr>
-              <w:t>Stocks</w:t>
-            </w:r>
-          </w:p>
-        </w:tc>
-        <w:tc>
-          <w:tcPr>
-            <w:tcW w:w="2370" w:type="dxa"/>
-            <w:tcBorders>
-              <w:top w:val="single" w:sz="4" w:space="0" w:color="4472C4" w:themeColor="accent1"/>
-            </w:tcBorders>
-          </w:tcPr>
-          <w:p>
-            <w:pPr>
-              <w:autoSpaceDE/>
-              <w:autoSpaceDN/>
-              <w:jc w:val="center"/>
-            </w:pPr>
-          </w:p>
-        </w:tc>
-        <w:tc>
-          <w:tcPr>
-            <w:tcW w:w="2351" w:type="dxa"/>
-            <w:tcBorders>
-              <w:top w:val="single" w:sz="4" w:space="0" w:color="4472C4" w:themeColor="accent1"/>
-            </w:tcBorders>
-          </w:tcPr>
-          <w:p>
-            <w:pPr>
-              <w:autoSpaceDE/>
-              <w:autoSpaceDN/>
-              <w:jc w:val="center"/>
-            </w:pPr>
-          </w:p>
-        </w:tc>
-        <w:tc>
-          <w:tcPr>
-            <w:tcW w:w="2540" w:type="dxa"/>
-            <w:tcBorders>
-              <w:top w:val="single" w:sz="4" w:space="0" w:color="4472C4" w:themeColor="accent1"/>
-            </w:tcBorders>
-          </w:tcPr>
-          <w:p>
-            <w:pPr>
-              <w:autoSpaceDE/>
-              <w:autoSpaceDN/>
-              <w:jc w:val="center"/>
-            </w:pPr>
+            <w:r>
+              <w:t>Dépendant du Chiffre d’Affaires</w:t>
+            </w:r>
           </w:p>
         </w:tc>
       </w:tr>
@@ -10636,6 +10574,7 @@
       </w:pPr>
       <w:bookmarkStart w:id="26" w:name="_Toc37944965"/>
       <w:r>
+        <w:lastRenderedPageBreak/>
         <w:t>Interfaces avec les autres systèmes</w:t>
       </w:r>
       <w:bookmarkEnd w:id="26"/>
@@ -10647,7 +10586,6 @@
     </w:p>
     <w:p>
       <w:r>
-        <w:lastRenderedPageBreak/>
         <w:t xml:space="preserve">  L’application de la société PILAF implique la mise en place d’interfaces vers des systèmes externes :</w:t>
       </w:r>
     </w:p>
@@ -11293,6 +11231,7 @@
       </w:pPr>
       <w:bookmarkStart w:id="35" w:name="_Toc37944974"/>
       <w:r>
+        <w:lastRenderedPageBreak/>
         <w:t>Contraintes de service</w:t>
       </w:r>
       <w:bookmarkEnd w:id="35"/>
@@ -11303,7 +11242,6 @@
         <w:ind w:firstLine="708"/>
       </w:pPr>
       <w:r>
-        <w:lastRenderedPageBreak/>
         <w:t xml:space="preserve">En cas d'erreur </w:t>
       </w:r>
       <w:r>
@@ -12119,16 +12057,36 @@
         <w:autoSpaceDN/>
         <w:jc w:val="left"/>
         <w:rPr>
+          <w:color w:val="000000"/>
+        </w:rPr>
+      </w:pPr>
+      <w:r>
+        <w:rPr>
+          <w:color w:val="000000"/>
+        </w:rPr>
+        <w:t>Maquettes réalisées :</w:t>
+      </w:r>
+    </w:p>
+    <w:p>
+      <w:pPr>
+        <w:autoSpaceDE/>
+        <w:autoSpaceDN/>
+        <w:jc w:val="left"/>
+        <w:rPr>
+          <w:color w:val="000000"/>
+        </w:rPr>
+      </w:pPr>
+    </w:p>
+    <w:p>
+      <w:pPr>
+        <w:autoSpaceDE/>
+        <w:autoSpaceDN/>
+        <w:jc w:val="left"/>
+        <w:rPr>
           <w:i/>
           <w:color w:val="000000"/>
         </w:rPr>
       </w:pPr>
-      <w:r>
-        <w:rPr>
-          <w:color w:val="000000"/>
-        </w:rPr>
-        <w:t>Maquettes réalisées :</w:t>
-      </w:r>
     </w:p>
     <w:p>
       <w:pPr>
@@ -17983,21 +17941,6 @@
 </file>
 
 <file path=customXml/item1.xml><?xml version="1.0" encoding="utf-8"?>
-<?mso-contentType ?>
-<FormTemplates xmlns="http://schemas.microsoft.com/sharepoint/v3/contenttype/forms">
-  <Display>DocumentLibraryForm</Display>
-  <Edit>DocumentLibraryForm</Edit>
-  <New>DocumentLibraryForm</New>
-</FormTemplates>
-</file>
-
-<file path=customXml/item2.xml><?xml version="1.0" encoding="utf-8"?>
-<p:properties xmlns:p="http://schemas.microsoft.com/office/2006/metadata/properties" xmlns:xsi="http://www.w3.org/2001/XMLSchema-instance" xmlns:pc="http://schemas.microsoft.com/office/infopath/2007/PartnerControls">
-  <documentManagement/>
-</p:properties>
-</file>
-
-<file path=customXml/item3.xml><?xml version="1.0" encoding="utf-8"?>
 <ct:contentTypeSchema xmlns:ct="http://schemas.microsoft.com/office/2006/metadata/contentType" xmlns:ma="http://schemas.microsoft.com/office/2006/metadata/properties/metaAttributes" ct:_="" ma:_="" ma:contentTypeName="Document" ma:contentTypeID="0x010100A83D1F0A0ED9204795A01AE794A0B037" ma:contentTypeVersion="7" ma:contentTypeDescription="Crée un document." ma:contentTypeScope="" ma:versionID="4e35a867b2cd16c6859303c3b5d45435">
   <xsd:schema xmlns:xsd="http://www.w3.org/2001/XMLSchema" xmlns:xs="http://www.w3.org/2001/XMLSchema" xmlns:p="http://schemas.microsoft.com/office/2006/metadata/properties" xmlns:ns3="a76336e5-d244-4556-b19e-d81001583a6c" xmlns:ns4="0e840299-4c36-4726-b7d0-1f30b85c5a44" targetNamespace="http://schemas.microsoft.com/office/2006/metadata/properties" ma:root="true" ma:fieldsID="f366d03fdffd81825d1b7e73a0c9430d" ns3:_="" ns4:_="">
     <xsd:import namespace="a76336e5-d244-4556-b19e-d81001583a6c"/>
@@ -18182,24 +18125,22 @@
 </ct:contentTypeSchema>
 </file>
 
-<file path=customXml/itemProps1.xml><?xml version="1.0" encoding="utf-8"?>
-<ds:datastoreItem xmlns:ds="http://schemas.openxmlformats.org/officeDocument/2006/customXml" ds:itemID="{61161B83-67D0-43E2-91CA-410BBBF69994}">
-  <ds:schemaRefs>
-    <ds:schemaRef ds:uri="http://schemas.microsoft.com/sharepoint/v3/contenttype/forms"/>
-  </ds:schemaRefs>
-</ds:datastoreItem>
+<file path=customXml/item2.xml><?xml version="1.0" encoding="utf-8"?>
+<p:properties xmlns:p="http://schemas.microsoft.com/office/2006/metadata/properties" xmlns:xsi="http://www.w3.org/2001/XMLSchema-instance" xmlns:pc="http://schemas.microsoft.com/office/infopath/2007/PartnerControls">
+  <documentManagement/>
+</p:properties>
 </file>
 
-<file path=customXml/itemProps2.xml><?xml version="1.0" encoding="utf-8"?>
-<ds:datastoreItem xmlns:ds="http://schemas.openxmlformats.org/officeDocument/2006/customXml" ds:itemID="{AFF3793C-8E8E-48B7-A9C8-298547FAE56B}">
-  <ds:schemaRefs>
-    <ds:schemaRef ds:uri="http://schemas.microsoft.com/office/2006/metadata/properties"/>
-    <ds:schemaRef ds:uri="http://schemas.microsoft.com/office/infopath/2007/PartnerControls"/>
-  </ds:schemaRefs>
-</ds:datastoreItem>
+<file path=customXml/item3.xml><?xml version="1.0" encoding="utf-8"?>
+<?mso-contentType ?>
+<FormTemplates xmlns="http://schemas.microsoft.com/sharepoint/v3/contenttype/forms">
+  <Display>DocumentLibraryForm</Display>
+  <Edit>DocumentLibraryForm</Edit>
+  <New>DocumentLibraryForm</New>
+</FormTemplates>
 </file>
 
-<file path=customXml/itemProps3.xml><?xml version="1.0" encoding="utf-8"?>
+<file path=customXml/itemProps1.xml><?xml version="1.0" encoding="utf-8"?>
 <ds:datastoreItem xmlns:ds="http://schemas.openxmlformats.org/officeDocument/2006/customXml" ds:itemID="{FC265F53-747A-4E7B-9845-710BCDD517FE}">
   <ds:schemaRefs>
     <ds:schemaRef ds:uri="http://schemas.microsoft.com/office/2006/metadata/contentType"/>
@@ -18216,4 +18157,21 @@
     <ds:schemaRef ds:uri="http://schemas.microsoft.com/internal/obd"/>
   </ds:schemaRefs>
 </ds:datastoreItem>
+</file>
+
+<file path=customXml/itemProps2.xml><?xml version="1.0" encoding="utf-8"?>
+<ds:datastoreItem xmlns:ds="http://schemas.openxmlformats.org/officeDocument/2006/customXml" ds:itemID="{AFF3793C-8E8E-48B7-A9C8-298547FAE56B}">
+  <ds:schemaRefs>
+    <ds:schemaRef ds:uri="http://schemas.microsoft.com/office/2006/metadata/properties"/>
+    <ds:schemaRef ds:uri="http://schemas.microsoft.com/office/infopath/2007/PartnerControls"/>
+  </ds:schemaRefs>
+</ds:datastoreItem>
+</file>
+
+<file path=customXml/itemProps3.xml><?xml version="1.0" encoding="utf-8"?>
+<ds:datastoreItem xmlns:ds="http://schemas.openxmlformats.org/officeDocument/2006/customXml" ds:itemID="{61161B83-67D0-43E2-91CA-410BBBF69994}">
+  <ds:schemaRefs>
+    <ds:schemaRef ds:uri="http://schemas.microsoft.com/sharepoint/v3/contenttype/forms"/>
+  </ds:schemaRefs>
+</ds:datastoreItem>
 </file>
</xml_diff>